<commit_message>
Start of stack array thing
</commit_message>
<xml_diff>
--- a/INFO3135-25F Course Plan (Feeney) LIVE.docx
+++ b/INFO3135-25F Course Plan (Feeney) LIVE.docx
@@ -877,17 +877,57 @@
             <w:pPr>
               <w:rPr>
                 <w:rFonts w:asciiTheme="minorHAnsi" w:hAnsiTheme="minorHAnsi" w:cstheme="minorHAnsi"/>
-                <w:sz w:val="22"/>
-                <w:szCs w:val="22"/>
-              </w:rPr>
-            </w:pPr>
-            <w:r>
-              <w:rPr>
-                <w:rFonts w:asciiTheme="minorHAnsi" w:hAnsiTheme="minorHAnsi" w:cstheme="minorHAnsi"/>
+                <w:dstrike/>
+                <w:sz w:val="22"/>
+                <w:szCs w:val="22"/>
+              </w:rPr>
+            </w:pPr>
+            <w:r>
+              <w:rPr>
+                <w:rFonts w:asciiTheme="minorHAnsi" w:hAnsiTheme="minorHAnsi" w:cstheme="minorHAnsi"/>
+                <w:dstrike/>
                 <w:sz w:val="22"/>
                 <w:szCs w:val="22"/>
               </w:rPr>
               <w:t>Sept 3-6</w:t>
+            </w:r>
+          </w:p>
+          <w:p>
+            <w:pPr>
+              <w:rPr>
+                <w:rFonts w:asciiTheme="minorHAnsi" w:hAnsiTheme="minorHAnsi" w:cstheme="minorHAnsi"/>
+                <w:b/>
+                <w:sz w:val="22"/>
+                <w:szCs w:val="22"/>
+              </w:rPr>
+            </w:pPr>
+            <w:r>
+              <w:rPr>
+                <w:rFonts w:asciiTheme="minorHAnsi" w:hAnsiTheme="minorHAnsi" w:cstheme="minorHAnsi"/>
+                <w:b/>
+                <w:sz w:val="22"/>
+                <w:szCs w:val="22"/>
+              </w:rPr>
+              <w:t>Sept. 8</w:t>
+            </w:r>
+            <w:r>
+              <w:rPr>
+                <w:rFonts w:asciiTheme="minorHAnsi" w:hAnsiTheme="minorHAnsi" w:cstheme="minorHAnsi"/>
+                <w:b/>
+                <w:sz w:val="22"/>
+                <w:szCs w:val="22"/>
+                <w:vertAlign w:val="superscript"/>
+              </w:rPr>
+              <w:t>th</w:t>
+            </w:r>
+            <w:r>
+              <w:rPr>
+                <w:rFonts w:asciiTheme="minorHAnsi" w:hAnsiTheme="minorHAnsi" w:cstheme="minorHAnsi"/>
+                <w:b/>
+                <w:sz w:val="22"/>
+                <w:szCs w:val="22"/>
+              </w:rPr>
+              <w:t xml:space="preserve">  </w:t>
             </w:r>
           </w:p>
         </w:tc>
@@ -1044,17 +1084,57 @@
             <w:pPr>
               <w:rPr>
                 <w:rFonts w:asciiTheme="minorHAnsi" w:hAnsiTheme="minorHAnsi" w:cstheme="minorHAnsi"/>
-                <w:sz w:val="22"/>
-                <w:szCs w:val="22"/>
-              </w:rPr>
-            </w:pPr>
-            <w:r>
-              <w:rPr>
-                <w:rFonts w:asciiTheme="minorHAnsi" w:hAnsiTheme="minorHAnsi" w:cstheme="minorHAnsi"/>
+                <w:dstrike/>
+                <w:sz w:val="22"/>
+                <w:szCs w:val="22"/>
+              </w:rPr>
+            </w:pPr>
+            <w:r>
+              <w:rPr>
+                <w:rFonts w:asciiTheme="minorHAnsi" w:hAnsiTheme="minorHAnsi" w:cstheme="minorHAnsi"/>
+                <w:dstrike/>
                 <w:sz w:val="22"/>
                 <w:szCs w:val="22"/>
               </w:rPr>
               <w:t>Sept 8-12</w:t>
+            </w:r>
+          </w:p>
+          <w:p>
+            <w:pPr>
+              <w:rPr>
+                <w:rFonts w:asciiTheme="minorHAnsi" w:hAnsiTheme="minorHAnsi" w:cstheme="minorHAnsi"/>
+                <w:b/>
+                <w:sz w:val="22"/>
+                <w:szCs w:val="22"/>
+              </w:rPr>
+            </w:pPr>
+            <w:r>
+              <w:rPr>
+                <w:rFonts w:asciiTheme="minorHAnsi" w:hAnsiTheme="minorHAnsi" w:cstheme="minorHAnsi"/>
+                <w:b/>
+                <w:sz w:val="22"/>
+                <w:szCs w:val="22"/>
+              </w:rPr>
+              <w:t>Sept. 15</w:t>
+            </w:r>
+            <w:r>
+              <w:rPr>
+                <w:rFonts w:asciiTheme="minorHAnsi" w:hAnsiTheme="minorHAnsi" w:cstheme="minorHAnsi"/>
+                <w:b/>
+                <w:sz w:val="22"/>
+                <w:szCs w:val="22"/>
+                <w:vertAlign w:val="superscript"/>
+              </w:rPr>
+              <w:t>th</w:t>
+            </w:r>
+            <w:r>
+              <w:rPr>
+                <w:rFonts w:asciiTheme="minorHAnsi" w:hAnsiTheme="minorHAnsi" w:cstheme="minorHAnsi"/>
+                <w:b/>
+                <w:sz w:val="22"/>
+                <w:szCs w:val="22"/>
+              </w:rPr>
+              <w:t xml:space="preserve"> </w:t>
             </w:r>
           </w:p>
         </w:tc>
@@ -1109,7 +1189,31 @@
                 <w:sz w:val="19"/>
                 <w:szCs w:val="19"/>
               </w:rPr>
-              <w:t xml:space="preserve">Stack and queue with array implementation </w:t>
+              <w:t xml:space="preserve">Stack, </w:t>
+            </w:r>
+            <w:r>
+              <w:rPr>
+                <w:rFonts w:ascii="Arial Nova" w:hAnsi="Arial Nova"/>
+                <w:sz w:val="19"/>
+                <w:szCs w:val="19"/>
+              </w:rPr>
+              <w:t>queue</w:t>
+            </w:r>
+            <w:r>
+              <w:rPr>
+                <w:rFonts w:ascii="Arial Nova" w:hAnsi="Arial Nova"/>
+                <w:sz w:val="19"/>
+                <w:szCs w:val="19"/>
+              </w:rPr>
+              <w:t>, and smart array (std::vector)</w:t>
+            </w:r>
+            <w:r>
+              <w:rPr>
+                <w:rFonts w:ascii="Arial Nova" w:hAnsi="Arial Nova"/>
+                <w:sz w:val="19"/>
+                <w:szCs w:val="19"/>
+              </w:rPr>
+              <w:t xml:space="preserve"> with array implementation </w:t>
             </w:r>
           </w:p>
         </w:tc>
@@ -1154,6 +1258,14 @@
                 <w:color w:val="FF0000"/>
               </w:rPr>
               <w:t>Quiz # 1 (2%)</w:t>
+            </w:r>
+            <w:r>
+              <w:rPr>
+                <w:rFonts w:ascii="Calibri" w:hAnsi="Calibri" w:cs="Calibri"/>
+                <w:color w:val="FF0000"/>
+              </w:rPr>
+              <w:br/>
+              <w:t>(week 1 content)</w:t>
             </w:r>
           </w:p>
         </w:tc>
@@ -3320,6 +3432,7 @@
         <v:shape id="PowerPlusWaterMarkObject2115420344" o:spid="_x0000_s2050" type="#_x0000_t136" style="position:absolute;margin-left:0;margin-top:0;width:543.4pt;height:116.4pt;rotation:315;z-index:-251654144;mso-position-horizontal:center;mso-position-horizontal-relative:margin;mso-position-vertical:center;mso-position-vertical-relative:margin" o:allowincell="f" fillcolor="#5a5a5a [2109]" stroked="f">
           <v:fill opacity=".5"/>
           <v:textpath style="font-family:&quot;Arial Black&quot;;font-size:1pt" string="&quot;Live&quot; version"/>
+          <w10:wrap anchorx="margin" anchory="margin"/>
         </v:shape>
       </w:pict>
     </w:r>
@@ -3365,6 +3478,7 @@
         <v:shape id="PowerPlusWaterMarkObject2115420345" o:spid="_x0000_s2051" type="#_x0000_t136" style="position:absolute;margin-left:0;margin-top:0;width:543.4pt;height:116.4pt;rotation:315;z-index:-251652096;mso-position-horizontal:center;mso-position-horizontal-relative:margin;mso-position-vertical:center;mso-position-vertical-relative:margin" o:allowincell="f" fillcolor="#5a5a5a [2109]" stroked="f">
           <v:fill opacity=".5"/>
           <v:textpath style="font-family:&quot;Arial Black&quot;;font-size:1pt" string="&quot;Live&quot; version"/>
+          <w10:wrap anchorx="margin" anchory="margin"/>
         </v:shape>
       </w:pict>
     </w:r>
@@ -3410,6 +3524,7 @@
         <v:shape id="PowerPlusWaterMarkObject2115420343" o:spid="_x0000_s2049" type="#_x0000_t136" style="position:absolute;margin-left:0;margin-top:0;width:543.4pt;height:116.4pt;rotation:315;z-index:-251656192;mso-position-horizontal:center;mso-position-horizontal-relative:margin;mso-position-vertical:center;mso-position-vertical-relative:margin" o:allowincell="f" fillcolor="#5a5a5a [2109]" stroked="f">
           <v:fill opacity=".5"/>
           <v:textpath style="font-family:&quot;Arial Black&quot;;font-size:1pt" string="&quot;Live&quot; version"/>
+          <w10:wrap anchorx="margin" anchory="margin"/>
         </v:shape>
       </w:pict>
     </w:r>
@@ -4828,7 +4943,7 @@
 </file>
 
 <file path=customXml/itemProps4.xml><?xml version="1.0" encoding="utf-8"?>
-<ds:datastoreItem xmlns:ds="http://schemas.openxmlformats.org/officeDocument/2006/customXml" ds:itemID="{D4935C8A-F614-4602-81C0-6E323804F567}">
+<ds:datastoreItem xmlns:ds="http://schemas.openxmlformats.org/officeDocument/2006/customXml" ds:itemID="{EDDA781E-B83C-4131-A407-E020544991D8}">
   <ds:schemaRefs>
     <ds:schemaRef ds:uri="http://schemas.openxmlformats.org/officeDocument/2006/bibliography"/>
   </ds:schemaRefs>

</xml_diff>

<commit_message>
Added Week 4 stuff
</commit_message>
<xml_diff>
--- a/INFO3135-25F Course Plan (Feeney) LIVE.docx
+++ b/INFO3135-25F Course Plan (Feeney) LIVE.docx
@@ -1,6 +1,6 @@
 
 <file path=word/document.xml><?xml version="1.0" encoding="utf-8"?>
-<w:document xmlns:wpc="http://schemas.microsoft.com/office/word/2010/wordprocessingCanvas" xmlns:cx="http://schemas.microsoft.com/office/drawing/2014/chartex" xmlns:cx1="http://schemas.microsoft.com/office/drawing/2015/9/8/chartex" xmlns:cx2="http://schemas.microsoft.com/office/drawing/2015/10/21/chartex" xmlns:cx3="http://schemas.microsoft.com/office/drawing/2016/5/9/chartex" xmlns:cx4="http://schemas.microsoft.com/office/drawing/2016/5/10/chartex" xmlns:cx5="http://schemas.microsoft.com/office/drawing/2016/5/11/chartex" xmlns:cx6="http://schemas.microsoft.com/office/drawing/2016/5/12/chartex" xmlns:cx7="http://schemas.microsoft.com/office/drawing/2016/5/13/chartex" xmlns:cx8="http://schemas.microsoft.com/office/drawing/2016/5/14/chartex" xmlns:mc="http://schemas.openxmlformats.org/markup-compatibility/2006" xmlns:aink="http://schemas.microsoft.com/office/drawing/2016/ink" xmlns:am3d="http://schemas.microsoft.com/office/drawing/2017/model3d" xmlns:o="urn:schemas-microsoft-com:office:office" xmlns:oel="http://schemas.microsoft.com/office/2019/extlst" xmlns:r="http://schemas.openxmlformats.org/officeDocument/2006/relationships" xmlns:m="http://schemas.openxmlformats.org/officeDocument/2006/math" xmlns:v="urn:schemas-microsoft-com:vml" xmlns:wp14="http://schemas.microsoft.com/office/word/2010/wordprocessingDrawing" xmlns:wp="http://schemas.openxmlformats.org/drawingml/2006/wordprocessingDrawing" xmlns:w10="urn:schemas-microsoft-com:office:word" xmlns:w="http://schemas.openxmlformats.org/wordprocessingml/2006/main" xmlns:w14="http://schemas.microsoft.com/office/word/2010/wordml" xmlns:w15="http://schemas.microsoft.com/office/word/2012/wordml" xmlns:w16cex="http://schemas.microsoft.com/office/word/2018/wordml/cex" xmlns:w16cid="http://schemas.microsoft.com/office/word/2016/wordml/cid" xmlns:w16="http://schemas.microsoft.com/office/word/2018/wordml" xmlns:w16du="http://schemas.microsoft.com/office/word/2023/wordml/word16du" xmlns:w16sdtdh="http://schemas.microsoft.com/office/word/2020/wordml/sdtdatahash" xmlns:w16sdtfl="http://schemas.microsoft.com/office/word/2024/wordml/sdtformatlock" xmlns:w16se="http://schemas.microsoft.com/office/word/2015/wordml/symex" xmlns:wpg="http://schemas.microsoft.com/office/word/2010/wordprocessingGroup" xmlns:wpi="http://schemas.microsoft.com/office/word/2010/wordprocessingInk" xmlns:wne="http://schemas.microsoft.com/office/word/2006/wordml" xmlns:wps="http://schemas.microsoft.com/office/word/2010/wordprocessingShape" mc:Ignorable="w14 w15 w16se w16cid w16 w16cex w16sdtdh w16sdtfl w16du wp14">
+<w:document xmlns:ve="http://schemas.openxmlformats.org/markup-compatibility/2006" xmlns:o="urn:schemas-microsoft-com:office:office" xmlns:r="http://schemas.openxmlformats.org/officeDocument/2006/relationships" xmlns:m="http://schemas.openxmlformats.org/officeDocument/2006/math" xmlns:v="urn:schemas-microsoft-com:vml" xmlns:wp="http://schemas.openxmlformats.org/drawingml/2006/wordprocessingDrawing" xmlns:w10="urn:schemas-microsoft-com:office:word" xmlns:w="http://schemas.openxmlformats.org/wordprocessingml/2006/main" xmlns:wne="http://schemas.microsoft.com/office/word/2006/wordml">
   <w:body>
     <w:p>
       <w:pPr>
@@ -14,7 +14,7 @@
           <w:noProof/>
           <w:lang w:eastAsia="en-CA"/>
         </w:rPr>
-        <w:pict w14:anchorId="597D0857">
+        <w:pict>
           <v:shapetype id="_x0000_t202" coordsize="21600,21600" o:spt="202" path="m,l,21600r21600,l21600,xe">
             <v:stroke joinstyle="miter"/>
             <v:path gradientshapeok="t" o:connecttype="rect"/>
@@ -53,7 +53,7 @@
           <w:lang w:val="en-US"/>
         </w:rPr>
         <w:drawing>
-          <wp:anchor distT="0" distB="0" distL="114300" distR="114300" simplePos="0" relativeHeight="251659264" behindDoc="0" locked="0" layoutInCell="1" allowOverlap="1" wp14:anchorId="2CB5D350" wp14:editId="56787881">
+          <wp:anchor distT="0" distB="0" distL="114300" distR="114300" simplePos="0" relativeHeight="251659264" behindDoc="0" locked="0" layoutInCell="1" allowOverlap="1">
             <wp:simplePos x="0" y="0"/>
             <wp:positionH relativeFrom="column">
               <wp:posOffset>0</wp:posOffset>
@@ -81,7 +81,7 @@
                     <a:blip r:embed="rId11" cstate="print">
                       <a:extLst>
                         <a:ext uri="{28A0092B-C50C-407E-A947-70E740481C1C}">
-                          <a14:useLocalDpi xmlns:a14="http://schemas.microsoft.com/office/drawing/2010/main" val="0"/>
+                          <a14:useLocalDpi xmlns:a14="http://schemas.microsoft.com/office/drawing/2010/main" xmlns:wps="http://schemas.microsoft.com/office/word/2010/wordprocessingShape" xmlns:wpi="http://schemas.microsoft.com/office/word/2010/wordprocessingInk" xmlns:wpg="http://schemas.microsoft.com/office/word/2010/wordprocessingGroup" xmlns:w16se="http://schemas.microsoft.com/office/word/2015/wordml/symex" xmlns:w16sdtfl="http://schemas.microsoft.com/office/word/2024/wordml/sdtformatlock" xmlns:w16sdtdh="http://schemas.microsoft.com/office/word/2020/wordml/sdtdatahash" xmlns:w16du="http://schemas.microsoft.com/office/word/2023/wordml/word16du" xmlns:w16="http://schemas.microsoft.com/office/word/2018/wordml" xmlns:w16cid="http://schemas.microsoft.com/office/word/2016/wordml/cid" xmlns:w16cex="http://schemas.microsoft.com/office/word/2018/wordml/cex" xmlns:w15="http://schemas.microsoft.com/office/word/2012/wordml" xmlns:w14="http://schemas.microsoft.com/office/word/2010/wordml" xmlns:w="http://schemas.openxmlformats.org/wordprocessingml/2006/main" xmlns:w10="urn:schemas-microsoft-com:office:word" xmlns:wp14="http://schemas.microsoft.com/office/word/2010/wordprocessingDrawing" xmlns:v="urn:schemas-microsoft-com:vml" xmlns:oel="http://schemas.microsoft.com/office/2019/extlst" xmlns:o="urn:schemas-microsoft-com:office:office" xmlns:am3d="http://schemas.microsoft.com/office/drawing/2017/model3d" xmlns:aink="http://schemas.microsoft.com/office/drawing/2016/ink" xmlns:mc="http://schemas.openxmlformats.org/markup-compatibility/2006" xmlns:cx8="http://schemas.microsoft.com/office/drawing/2016/5/14/chartex" xmlns:cx7="http://schemas.microsoft.com/office/drawing/2016/5/13/chartex" xmlns:cx6="http://schemas.microsoft.com/office/drawing/2016/5/12/chartex" xmlns:cx5="http://schemas.microsoft.com/office/drawing/2016/5/11/chartex" xmlns:cx4="http://schemas.microsoft.com/office/drawing/2016/5/10/chartex" xmlns:cx3="http://schemas.microsoft.com/office/drawing/2016/5/9/chartex" xmlns:cx2="http://schemas.microsoft.com/office/drawing/2015/10/21/chartex" xmlns:cx1="http://schemas.microsoft.com/office/drawing/2015/9/8/chartex" xmlns:cx="http://schemas.microsoft.com/office/drawing/2014/chartex" xmlns:wpc="http://schemas.microsoft.com/office/word/2010/wordprocessingCanvas" xmlns="" val="0"/>
                         </a:ext>
                       </a:extLst>
                     </a:blip>
@@ -111,7 +111,7 @@
           <w:lang w:val="en-US"/>
         </w:rPr>
         <w:drawing>
-          <wp:inline distT="0" distB="0" distL="0" distR="0" wp14:anchorId="66B3E1E6" wp14:editId="1DEE2A1F">
+          <wp:inline distT="0" distB="0" distL="0" distR="0">
             <wp:extent cx="6096000" cy="952500"/>
             <wp:effectExtent l="0" t="0" r="0" b="0"/>
             <wp:docPr id="2" name="Picture 2"/>
@@ -131,7 +131,7 @@
                     <a:blip r:embed="rId12" cstate="print">
                       <a:extLst>
                         <a:ext uri="{28A0092B-C50C-407E-A947-70E740481C1C}">
-                          <a14:useLocalDpi xmlns:a14="http://schemas.microsoft.com/office/drawing/2010/main" val="0"/>
+                          <a14:useLocalDpi xmlns:a14="http://schemas.microsoft.com/office/drawing/2010/main" xmlns:wps="http://schemas.microsoft.com/office/word/2010/wordprocessingShape" xmlns:wpi="http://schemas.microsoft.com/office/word/2010/wordprocessingInk" xmlns:wpg="http://schemas.microsoft.com/office/word/2010/wordprocessingGroup" xmlns:w16se="http://schemas.microsoft.com/office/word/2015/wordml/symex" xmlns:w16sdtfl="http://schemas.microsoft.com/office/word/2024/wordml/sdtformatlock" xmlns:w16sdtdh="http://schemas.microsoft.com/office/word/2020/wordml/sdtdatahash" xmlns:w16du="http://schemas.microsoft.com/office/word/2023/wordml/word16du" xmlns:w16="http://schemas.microsoft.com/office/word/2018/wordml" xmlns:w16cid="http://schemas.microsoft.com/office/word/2016/wordml/cid" xmlns:w16cex="http://schemas.microsoft.com/office/word/2018/wordml/cex" xmlns:w15="http://schemas.microsoft.com/office/word/2012/wordml" xmlns:w14="http://schemas.microsoft.com/office/word/2010/wordml" xmlns:w="http://schemas.openxmlformats.org/wordprocessingml/2006/main" xmlns:w10="urn:schemas-microsoft-com:office:word" xmlns:wp14="http://schemas.microsoft.com/office/word/2010/wordprocessingDrawing" xmlns:v="urn:schemas-microsoft-com:vml" xmlns:oel="http://schemas.microsoft.com/office/2019/extlst" xmlns:o="urn:schemas-microsoft-com:office:office" xmlns:am3d="http://schemas.microsoft.com/office/drawing/2017/model3d" xmlns:aink="http://schemas.microsoft.com/office/drawing/2016/ink" xmlns:mc="http://schemas.openxmlformats.org/markup-compatibility/2006" xmlns:cx8="http://schemas.microsoft.com/office/drawing/2016/5/14/chartex" xmlns:cx7="http://schemas.microsoft.com/office/drawing/2016/5/13/chartex" xmlns:cx6="http://schemas.microsoft.com/office/drawing/2016/5/12/chartex" xmlns:cx5="http://schemas.microsoft.com/office/drawing/2016/5/11/chartex" xmlns:cx4="http://schemas.microsoft.com/office/drawing/2016/5/10/chartex" xmlns:cx3="http://schemas.microsoft.com/office/drawing/2016/5/9/chartex" xmlns:cx2="http://schemas.microsoft.com/office/drawing/2015/10/21/chartex" xmlns:cx1="http://schemas.microsoft.com/office/drawing/2015/9/8/chartex" xmlns:cx="http://schemas.microsoft.com/office/drawing/2014/chartex" xmlns:wpc="http://schemas.microsoft.com/office/word/2010/wordprocessingCanvas" xmlns="" val="0"/>
                         </a:ext>
                       </a:extLst>
                     </a:blip>
@@ -194,7 +194,7 @@
       <w:tblPr>
         <w:tblStyle w:val="TableGrid"/>
         <w:tblW w:w="0" w:type="auto"/>
-        <w:tblLook w:val="04A0" w:firstRow="1" w:lastRow="0" w:firstColumn="1" w:lastColumn="0" w:noHBand="0" w:noVBand="1"/>
+        <w:tblLook w:val="04A0"/>
       </w:tblPr>
       <w:tblGrid>
         <w:gridCol w:w="2239"/>
@@ -579,13 +579,23 @@
               </w:rPr>
               <w:t xml:space="preserve">Michael Feeney (from </w:t>
             </w:r>
-            <w:r>
-              <w:rPr>
-                <w:rFonts w:asciiTheme="minorHAnsi" w:hAnsiTheme="minorHAnsi" w:cstheme="minorHAnsi"/>
-                <w:sz w:val="22"/>
-                <w:szCs w:val="22"/>
-              </w:rPr>
-              <w:t xml:space="preserve">Bestan </w:t>
+            <w:proofErr w:type="spellStart"/>
+            <w:r>
+              <w:rPr>
+                <w:rFonts w:asciiTheme="minorHAnsi" w:hAnsiTheme="minorHAnsi" w:cstheme="minorHAnsi"/>
+                <w:sz w:val="22"/>
+                <w:szCs w:val="22"/>
+              </w:rPr>
+              <w:t>Bestan</w:t>
+            </w:r>
+            <w:proofErr w:type="spellEnd"/>
+            <w:r>
+              <w:rPr>
+                <w:rFonts w:asciiTheme="minorHAnsi" w:hAnsiTheme="minorHAnsi" w:cstheme="minorHAnsi"/>
+                <w:sz w:val="22"/>
+                <w:szCs w:val="22"/>
+              </w:rPr>
+              <w:t xml:space="preserve"> </w:t>
             </w:r>
             <w:proofErr w:type="spellStart"/>
             <w:r>
@@ -697,7 +707,7 @@
       <w:tblPr>
         <w:tblStyle w:val="TableGrid"/>
         <w:tblW w:w="0" w:type="auto"/>
-        <w:tblLook w:val="04A0" w:firstRow="1" w:lastRow="0" w:firstColumn="1" w:lastColumn="0" w:noHBand="0" w:noVBand="1"/>
+        <w:tblLook w:val="04A0"/>
       </w:tblPr>
       <w:tblGrid>
         <w:gridCol w:w="1255"/>
@@ -1456,17 +1466,66 @@
             <w:pPr>
               <w:rPr>
                 <w:rFonts w:asciiTheme="minorHAnsi" w:hAnsiTheme="minorHAnsi" w:cstheme="minorHAnsi"/>
-                <w:sz w:val="22"/>
-                <w:szCs w:val="22"/>
-              </w:rPr>
-            </w:pPr>
-            <w:r>
-              <w:rPr>
-                <w:rFonts w:asciiTheme="minorHAnsi" w:hAnsiTheme="minorHAnsi" w:cstheme="minorHAnsi"/>
-                <w:sz w:val="22"/>
-                <w:szCs w:val="22"/>
-              </w:rPr>
-              <w:t xml:space="preserve">Sept 22-16 </w:t>
+                <w:dstrike/>
+                <w:sz w:val="22"/>
+                <w:szCs w:val="22"/>
+              </w:rPr>
+            </w:pPr>
+            <w:r>
+              <w:rPr>
+                <w:rFonts w:asciiTheme="minorHAnsi" w:hAnsiTheme="minorHAnsi" w:cstheme="minorHAnsi"/>
+                <w:dstrike/>
+                <w:sz w:val="22"/>
+                <w:szCs w:val="22"/>
+              </w:rPr>
+              <w:t>Sept 22-16</w:t>
+            </w:r>
+          </w:p>
+          <w:p>
+            <w:pPr>
+              <w:rPr>
+                <w:rFonts w:asciiTheme="minorHAnsi" w:hAnsiTheme="minorHAnsi" w:cstheme="minorHAnsi"/>
+                <w:b/>
+                <w:sz w:val="22"/>
+                <w:szCs w:val="22"/>
+              </w:rPr>
+            </w:pPr>
+            <w:r>
+              <w:rPr>
+                <w:rFonts w:asciiTheme="minorHAnsi" w:hAnsiTheme="minorHAnsi" w:cstheme="minorHAnsi"/>
+                <w:b/>
+                <w:sz w:val="22"/>
+                <w:szCs w:val="22"/>
+              </w:rPr>
+              <w:t>Sept. 29</w:t>
+            </w:r>
+            <w:r>
+              <w:rPr>
+                <w:rFonts w:asciiTheme="minorHAnsi" w:hAnsiTheme="minorHAnsi" w:cstheme="minorHAnsi"/>
+                <w:b/>
+                <w:sz w:val="22"/>
+                <w:szCs w:val="22"/>
+                <w:vertAlign w:val="superscript"/>
+              </w:rPr>
+              <w:t>th</w:t>
+            </w:r>
+            <w:r>
+              <w:rPr>
+                <w:rFonts w:asciiTheme="minorHAnsi" w:hAnsiTheme="minorHAnsi" w:cstheme="minorHAnsi"/>
+                <w:b/>
+                <w:sz w:val="22"/>
+                <w:szCs w:val="22"/>
+              </w:rPr>
+              <w:t xml:space="preserve"> </w:t>
+            </w:r>
+            <w:r>
+              <w:rPr>
+                <w:rFonts w:asciiTheme="minorHAnsi" w:hAnsiTheme="minorHAnsi" w:cstheme="minorHAnsi"/>
+                <w:b/>
+                <w:sz w:val="22"/>
+                <w:szCs w:val="22"/>
+              </w:rPr>
+              <w:t xml:space="preserve"> </w:t>
             </w:r>
           </w:p>
         </w:tc>
@@ -1957,7 +2016,6 @@
                 <w:sz w:val="22"/>
                 <w:szCs w:val="22"/>
               </w:rPr>
-              <w:lastRenderedPageBreak/>
               <w:t xml:space="preserve">Week </w:t>
             </w:r>
             <w:r>
@@ -2078,6 +2136,7 @@
                 <w:sz w:val="22"/>
                 <w:szCs w:val="22"/>
               </w:rPr>
+              <w:lastRenderedPageBreak/>
               <w:t xml:space="preserve">Week </w:t>
             </w:r>
             <w:r>
@@ -3400,7 +3459,7 @@
 </file>
 
 <file path=word/endnotes.xml><?xml version="1.0" encoding="utf-8"?>
-<w:endnotes xmlns:wpc="http://schemas.microsoft.com/office/word/2010/wordprocessingCanvas" xmlns:cx="http://schemas.microsoft.com/office/drawing/2014/chartex" xmlns:cx1="http://schemas.microsoft.com/office/drawing/2015/9/8/chartex" xmlns:cx2="http://schemas.microsoft.com/office/drawing/2015/10/21/chartex" xmlns:cx3="http://schemas.microsoft.com/office/drawing/2016/5/9/chartex" xmlns:cx4="http://schemas.microsoft.com/office/drawing/2016/5/10/chartex" xmlns:cx5="http://schemas.microsoft.com/office/drawing/2016/5/11/chartex" xmlns:cx6="http://schemas.microsoft.com/office/drawing/2016/5/12/chartex" xmlns:cx7="http://schemas.microsoft.com/office/drawing/2016/5/13/chartex" xmlns:cx8="http://schemas.microsoft.com/office/drawing/2016/5/14/chartex" xmlns:mc="http://schemas.openxmlformats.org/markup-compatibility/2006" xmlns:aink="http://schemas.microsoft.com/office/drawing/2016/ink" xmlns:am3d="http://schemas.microsoft.com/office/drawing/2017/model3d" xmlns:o="urn:schemas-microsoft-com:office:office" xmlns:oel="http://schemas.microsoft.com/office/2019/extlst" xmlns:r="http://schemas.openxmlformats.org/officeDocument/2006/relationships" xmlns:m="http://schemas.openxmlformats.org/officeDocument/2006/math" xmlns:v="urn:schemas-microsoft-com:vml" xmlns:wp14="http://schemas.microsoft.com/office/word/2010/wordprocessingDrawing" xmlns:wp="http://schemas.openxmlformats.org/drawingml/2006/wordprocessingDrawing" xmlns:w10="urn:schemas-microsoft-com:office:word" xmlns:w="http://schemas.openxmlformats.org/wordprocessingml/2006/main" xmlns:w14="http://schemas.microsoft.com/office/word/2010/wordml" xmlns:w15="http://schemas.microsoft.com/office/word/2012/wordml" xmlns:w16cex="http://schemas.microsoft.com/office/word/2018/wordml/cex" xmlns:w16cid="http://schemas.microsoft.com/office/word/2016/wordml/cid" xmlns:w16="http://schemas.microsoft.com/office/word/2018/wordml" xmlns:w16du="http://schemas.microsoft.com/office/word/2023/wordml/word16du" xmlns:w16sdtdh="http://schemas.microsoft.com/office/word/2020/wordml/sdtdatahash" xmlns:w16sdtfl="http://schemas.microsoft.com/office/word/2024/wordml/sdtformatlock" xmlns:w16se="http://schemas.microsoft.com/office/word/2015/wordml/symex" xmlns:wpg="http://schemas.microsoft.com/office/word/2010/wordprocessingGroup" xmlns:wpi="http://schemas.microsoft.com/office/word/2010/wordprocessingInk" xmlns:wne="http://schemas.microsoft.com/office/word/2006/wordml" xmlns:wps="http://schemas.microsoft.com/office/word/2010/wordprocessingShape" mc:Ignorable="w14 w15 w16se w16cid w16 w16cex w16sdtdh w16sdtfl w16du wp14">
+<w:endnotes xmlns:ve="http://schemas.openxmlformats.org/markup-compatibility/2006" xmlns:o="urn:schemas-microsoft-com:office:office" xmlns:r="http://schemas.openxmlformats.org/officeDocument/2006/relationships" xmlns:m="http://schemas.openxmlformats.org/officeDocument/2006/math" xmlns:v="urn:schemas-microsoft-com:vml" xmlns:wp="http://schemas.openxmlformats.org/drawingml/2006/wordprocessingDrawing" xmlns:w10="urn:schemas-microsoft-com:office:word" xmlns:w="http://schemas.openxmlformats.org/wordprocessingml/2006/main" xmlns:wne="http://schemas.microsoft.com/office/word/2006/wordml">
   <w:endnote w:type="separator" w:id="-1">
     <w:p>
       <w:r>
@@ -3419,7 +3478,7 @@
 </file>
 
 <file path=word/footer1.xml><?xml version="1.0" encoding="utf-8"?>
-<w:ftr xmlns:wpc="http://schemas.microsoft.com/office/word/2010/wordprocessingCanvas" xmlns:cx="http://schemas.microsoft.com/office/drawing/2014/chartex" xmlns:cx1="http://schemas.microsoft.com/office/drawing/2015/9/8/chartex" xmlns:cx2="http://schemas.microsoft.com/office/drawing/2015/10/21/chartex" xmlns:cx3="http://schemas.microsoft.com/office/drawing/2016/5/9/chartex" xmlns:cx4="http://schemas.microsoft.com/office/drawing/2016/5/10/chartex" xmlns:cx5="http://schemas.microsoft.com/office/drawing/2016/5/11/chartex" xmlns:cx6="http://schemas.microsoft.com/office/drawing/2016/5/12/chartex" xmlns:cx7="http://schemas.microsoft.com/office/drawing/2016/5/13/chartex" xmlns:cx8="http://schemas.microsoft.com/office/drawing/2016/5/14/chartex" xmlns:mc="http://schemas.openxmlformats.org/markup-compatibility/2006" xmlns:aink="http://schemas.microsoft.com/office/drawing/2016/ink" xmlns:am3d="http://schemas.microsoft.com/office/drawing/2017/model3d" xmlns:o="urn:schemas-microsoft-com:office:office" xmlns:oel="http://schemas.microsoft.com/office/2019/extlst" xmlns:r="http://schemas.openxmlformats.org/officeDocument/2006/relationships" xmlns:m="http://schemas.openxmlformats.org/officeDocument/2006/math" xmlns:v="urn:schemas-microsoft-com:vml" xmlns:wp14="http://schemas.microsoft.com/office/word/2010/wordprocessingDrawing" xmlns:wp="http://schemas.openxmlformats.org/drawingml/2006/wordprocessingDrawing" xmlns:w10="urn:schemas-microsoft-com:office:word" xmlns:w="http://schemas.openxmlformats.org/wordprocessingml/2006/main" xmlns:w14="http://schemas.microsoft.com/office/word/2010/wordml" xmlns:w15="http://schemas.microsoft.com/office/word/2012/wordml" xmlns:w16cex="http://schemas.microsoft.com/office/word/2018/wordml/cex" xmlns:w16cid="http://schemas.microsoft.com/office/word/2016/wordml/cid" xmlns:w16="http://schemas.microsoft.com/office/word/2018/wordml" xmlns:w16du="http://schemas.microsoft.com/office/word/2023/wordml/word16du" xmlns:w16sdtdh="http://schemas.microsoft.com/office/word/2020/wordml/sdtdatahash" xmlns:w16sdtfl="http://schemas.microsoft.com/office/word/2024/wordml/sdtformatlock" xmlns:w16se="http://schemas.microsoft.com/office/word/2015/wordml/symex" xmlns:wpg="http://schemas.microsoft.com/office/word/2010/wordprocessingGroup" xmlns:wpi="http://schemas.microsoft.com/office/word/2010/wordprocessingInk" xmlns:wne="http://schemas.microsoft.com/office/word/2006/wordml" xmlns:wps="http://schemas.microsoft.com/office/word/2010/wordprocessingShape" mc:Ignorable="w14 w15 w16se w16cid w16 w16cex w16sdtdh w16sdtfl w16du wp14">
+<w:ftr xmlns:ve="http://schemas.openxmlformats.org/markup-compatibility/2006" xmlns:o="urn:schemas-microsoft-com:office:office" xmlns:r="http://schemas.openxmlformats.org/officeDocument/2006/relationships" xmlns:m="http://schemas.openxmlformats.org/officeDocument/2006/math" xmlns:v="urn:schemas-microsoft-com:vml" xmlns:wp="http://schemas.openxmlformats.org/drawingml/2006/wordprocessingDrawing" xmlns:w10="urn:schemas-microsoft-com:office:word" xmlns:w="http://schemas.openxmlformats.org/wordprocessingml/2006/main" xmlns:wne="http://schemas.microsoft.com/office/word/2006/wordml">
   <w:p>
     <w:pPr>
       <w:pStyle w:val="Footer"/>
@@ -3429,7 +3488,7 @@
 </file>
 
 <file path=word/footer2.xml><?xml version="1.0" encoding="utf-8"?>
-<w:ftr xmlns:wpc="http://schemas.microsoft.com/office/word/2010/wordprocessingCanvas" xmlns:cx="http://schemas.microsoft.com/office/drawing/2014/chartex" xmlns:cx1="http://schemas.microsoft.com/office/drawing/2015/9/8/chartex" xmlns:cx2="http://schemas.microsoft.com/office/drawing/2015/10/21/chartex" xmlns:cx3="http://schemas.microsoft.com/office/drawing/2016/5/9/chartex" xmlns:cx4="http://schemas.microsoft.com/office/drawing/2016/5/10/chartex" xmlns:cx5="http://schemas.microsoft.com/office/drawing/2016/5/11/chartex" xmlns:cx6="http://schemas.microsoft.com/office/drawing/2016/5/12/chartex" xmlns:cx7="http://schemas.microsoft.com/office/drawing/2016/5/13/chartex" xmlns:cx8="http://schemas.microsoft.com/office/drawing/2016/5/14/chartex" xmlns:mc="http://schemas.openxmlformats.org/markup-compatibility/2006" xmlns:aink="http://schemas.microsoft.com/office/drawing/2016/ink" xmlns:am3d="http://schemas.microsoft.com/office/drawing/2017/model3d" xmlns:o="urn:schemas-microsoft-com:office:office" xmlns:oel="http://schemas.microsoft.com/office/2019/extlst" xmlns:r="http://schemas.openxmlformats.org/officeDocument/2006/relationships" xmlns:m="http://schemas.openxmlformats.org/officeDocument/2006/math" xmlns:v="urn:schemas-microsoft-com:vml" xmlns:wp14="http://schemas.microsoft.com/office/word/2010/wordprocessingDrawing" xmlns:wp="http://schemas.openxmlformats.org/drawingml/2006/wordprocessingDrawing" xmlns:w10="urn:schemas-microsoft-com:office:word" xmlns:w="http://schemas.openxmlformats.org/wordprocessingml/2006/main" xmlns:w14="http://schemas.microsoft.com/office/word/2010/wordml" xmlns:w15="http://schemas.microsoft.com/office/word/2012/wordml" xmlns:w16cex="http://schemas.microsoft.com/office/word/2018/wordml/cex" xmlns:w16cid="http://schemas.microsoft.com/office/word/2016/wordml/cid" xmlns:w16="http://schemas.microsoft.com/office/word/2018/wordml" xmlns:w16du="http://schemas.microsoft.com/office/word/2023/wordml/word16du" xmlns:w16sdtdh="http://schemas.microsoft.com/office/word/2020/wordml/sdtdatahash" xmlns:w16sdtfl="http://schemas.microsoft.com/office/word/2024/wordml/sdtformatlock" xmlns:w16se="http://schemas.microsoft.com/office/word/2015/wordml/symex" xmlns:wpg="http://schemas.microsoft.com/office/word/2010/wordprocessingGroup" xmlns:wpi="http://schemas.microsoft.com/office/word/2010/wordprocessingInk" xmlns:wne="http://schemas.microsoft.com/office/word/2006/wordml" xmlns:wps="http://schemas.microsoft.com/office/word/2010/wordprocessingShape" mc:Ignorable="w14 w15 w16se w16cid w16 w16cex w16sdtdh w16sdtfl w16du wp14">
+<w:ftr xmlns:ve="http://schemas.openxmlformats.org/markup-compatibility/2006" xmlns:o="urn:schemas-microsoft-com:office:office" xmlns:r="http://schemas.openxmlformats.org/officeDocument/2006/relationships" xmlns:m="http://schemas.openxmlformats.org/officeDocument/2006/math" xmlns:v="urn:schemas-microsoft-com:vml" xmlns:wp="http://schemas.openxmlformats.org/drawingml/2006/wordprocessingDrawing" xmlns:w10="urn:schemas-microsoft-com:office:word" xmlns:w="http://schemas.openxmlformats.org/wordprocessingml/2006/main" xmlns:wne="http://schemas.microsoft.com/office/word/2006/wordml">
   <w:p>
     <w:pPr>
       <w:rPr>
@@ -3488,7 +3547,7 @@
 </file>
 
 <file path=word/footer3.xml><?xml version="1.0" encoding="utf-8"?>
-<w:ftr xmlns:wpc="http://schemas.microsoft.com/office/word/2010/wordprocessingCanvas" xmlns:cx="http://schemas.microsoft.com/office/drawing/2014/chartex" xmlns:cx1="http://schemas.microsoft.com/office/drawing/2015/9/8/chartex" xmlns:cx2="http://schemas.microsoft.com/office/drawing/2015/10/21/chartex" xmlns:cx3="http://schemas.microsoft.com/office/drawing/2016/5/9/chartex" xmlns:cx4="http://schemas.microsoft.com/office/drawing/2016/5/10/chartex" xmlns:cx5="http://schemas.microsoft.com/office/drawing/2016/5/11/chartex" xmlns:cx6="http://schemas.microsoft.com/office/drawing/2016/5/12/chartex" xmlns:cx7="http://schemas.microsoft.com/office/drawing/2016/5/13/chartex" xmlns:cx8="http://schemas.microsoft.com/office/drawing/2016/5/14/chartex" xmlns:mc="http://schemas.openxmlformats.org/markup-compatibility/2006" xmlns:aink="http://schemas.microsoft.com/office/drawing/2016/ink" xmlns:am3d="http://schemas.microsoft.com/office/drawing/2017/model3d" xmlns:o="urn:schemas-microsoft-com:office:office" xmlns:oel="http://schemas.microsoft.com/office/2019/extlst" xmlns:r="http://schemas.openxmlformats.org/officeDocument/2006/relationships" xmlns:m="http://schemas.openxmlformats.org/officeDocument/2006/math" xmlns:v="urn:schemas-microsoft-com:vml" xmlns:wp14="http://schemas.microsoft.com/office/word/2010/wordprocessingDrawing" xmlns:wp="http://schemas.openxmlformats.org/drawingml/2006/wordprocessingDrawing" xmlns:w10="urn:schemas-microsoft-com:office:word" xmlns:w="http://schemas.openxmlformats.org/wordprocessingml/2006/main" xmlns:w14="http://schemas.microsoft.com/office/word/2010/wordml" xmlns:w15="http://schemas.microsoft.com/office/word/2012/wordml" xmlns:w16cex="http://schemas.microsoft.com/office/word/2018/wordml/cex" xmlns:w16cid="http://schemas.microsoft.com/office/word/2016/wordml/cid" xmlns:w16="http://schemas.microsoft.com/office/word/2018/wordml" xmlns:w16du="http://schemas.microsoft.com/office/word/2023/wordml/word16du" xmlns:w16sdtdh="http://schemas.microsoft.com/office/word/2020/wordml/sdtdatahash" xmlns:w16sdtfl="http://schemas.microsoft.com/office/word/2024/wordml/sdtformatlock" xmlns:w16se="http://schemas.microsoft.com/office/word/2015/wordml/symex" xmlns:wpg="http://schemas.microsoft.com/office/word/2010/wordprocessingGroup" xmlns:wpi="http://schemas.microsoft.com/office/word/2010/wordprocessingInk" xmlns:wne="http://schemas.microsoft.com/office/word/2006/wordml" xmlns:wps="http://schemas.microsoft.com/office/word/2010/wordprocessingShape" mc:Ignorable="w14 w15 w16se w16cid w16 w16cex w16sdtdh w16sdtfl w16du wp14">
+<w:ftr xmlns:ve="http://schemas.openxmlformats.org/markup-compatibility/2006" xmlns:o="urn:schemas-microsoft-com:office:office" xmlns:r="http://schemas.openxmlformats.org/officeDocument/2006/relationships" xmlns:m="http://schemas.openxmlformats.org/officeDocument/2006/math" xmlns:v="urn:schemas-microsoft-com:vml" xmlns:wp="http://schemas.openxmlformats.org/drawingml/2006/wordprocessingDrawing" xmlns:w10="urn:schemas-microsoft-com:office:word" xmlns:w="http://schemas.openxmlformats.org/wordprocessingml/2006/main" xmlns:wne="http://schemas.microsoft.com/office/word/2006/wordml">
   <w:p>
     <w:pPr>
       <w:pStyle w:val="Footer"/>
@@ -3498,7 +3557,7 @@
 </file>
 
 <file path=word/footnotes.xml><?xml version="1.0" encoding="utf-8"?>
-<w:footnotes xmlns:wpc="http://schemas.microsoft.com/office/word/2010/wordprocessingCanvas" xmlns:cx="http://schemas.microsoft.com/office/drawing/2014/chartex" xmlns:cx1="http://schemas.microsoft.com/office/drawing/2015/9/8/chartex" xmlns:cx2="http://schemas.microsoft.com/office/drawing/2015/10/21/chartex" xmlns:cx3="http://schemas.microsoft.com/office/drawing/2016/5/9/chartex" xmlns:cx4="http://schemas.microsoft.com/office/drawing/2016/5/10/chartex" xmlns:cx5="http://schemas.microsoft.com/office/drawing/2016/5/11/chartex" xmlns:cx6="http://schemas.microsoft.com/office/drawing/2016/5/12/chartex" xmlns:cx7="http://schemas.microsoft.com/office/drawing/2016/5/13/chartex" xmlns:cx8="http://schemas.microsoft.com/office/drawing/2016/5/14/chartex" xmlns:mc="http://schemas.openxmlformats.org/markup-compatibility/2006" xmlns:aink="http://schemas.microsoft.com/office/drawing/2016/ink" xmlns:am3d="http://schemas.microsoft.com/office/drawing/2017/model3d" xmlns:o="urn:schemas-microsoft-com:office:office" xmlns:oel="http://schemas.microsoft.com/office/2019/extlst" xmlns:r="http://schemas.openxmlformats.org/officeDocument/2006/relationships" xmlns:m="http://schemas.openxmlformats.org/officeDocument/2006/math" xmlns:v="urn:schemas-microsoft-com:vml" xmlns:wp14="http://schemas.microsoft.com/office/word/2010/wordprocessingDrawing" xmlns:wp="http://schemas.openxmlformats.org/drawingml/2006/wordprocessingDrawing" xmlns:w10="urn:schemas-microsoft-com:office:word" xmlns:w="http://schemas.openxmlformats.org/wordprocessingml/2006/main" xmlns:w14="http://schemas.microsoft.com/office/word/2010/wordml" xmlns:w15="http://schemas.microsoft.com/office/word/2012/wordml" xmlns:w16cex="http://schemas.microsoft.com/office/word/2018/wordml/cex" xmlns:w16cid="http://schemas.microsoft.com/office/word/2016/wordml/cid" xmlns:w16="http://schemas.microsoft.com/office/word/2018/wordml" xmlns:w16du="http://schemas.microsoft.com/office/word/2023/wordml/word16du" xmlns:w16sdtdh="http://schemas.microsoft.com/office/word/2020/wordml/sdtdatahash" xmlns:w16sdtfl="http://schemas.microsoft.com/office/word/2024/wordml/sdtformatlock" xmlns:w16se="http://schemas.microsoft.com/office/word/2015/wordml/symex" xmlns:wpg="http://schemas.microsoft.com/office/word/2010/wordprocessingGroup" xmlns:wpi="http://schemas.microsoft.com/office/word/2010/wordprocessingInk" xmlns:wne="http://schemas.microsoft.com/office/word/2006/wordml" xmlns:wps="http://schemas.microsoft.com/office/word/2010/wordprocessingShape" mc:Ignorable="w14 w15 w16se w16cid w16 w16cex w16sdtdh w16sdtfl w16du wp14">
+<w:footnotes xmlns:ve="http://schemas.openxmlformats.org/markup-compatibility/2006" xmlns:o="urn:schemas-microsoft-com:office:office" xmlns:r="http://schemas.openxmlformats.org/officeDocument/2006/relationships" xmlns:m="http://schemas.openxmlformats.org/officeDocument/2006/math" xmlns:v="urn:schemas-microsoft-com:vml" xmlns:wp="http://schemas.openxmlformats.org/drawingml/2006/wordprocessingDrawing" xmlns:w10="urn:schemas-microsoft-com:office:word" xmlns:w="http://schemas.openxmlformats.org/wordprocessingml/2006/main" xmlns:wne="http://schemas.microsoft.com/office/word/2006/wordml">
   <w:footnote w:type="separator" w:id="-1">
     <w:p>
       <w:r>
@@ -3517,7 +3576,7 @@
 </file>
 
 <file path=word/header1.xml><?xml version="1.0" encoding="utf-8"?>
-<w:hdr xmlns:wpc="http://schemas.microsoft.com/office/word/2010/wordprocessingCanvas" xmlns:cx="http://schemas.microsoft.com/office/drawing/2014/chartex" xmlns:cx1="http://schemas.microsoft.com/office/drawing/2015/9/8/chartex" xmlns:cx2="http://schemas.microsoft.com/office/drawing/2015/10/21/chartex" xmlns:cx3="http://schemas.microsoft.com/office/drawing/2016/5/9/chartex" xmlns:cx4="http://schemas.microsoft.com/office/drawing/2016/5/10/chartex" xmlns:cx5="http://schemas.microsoft.com/office/drawing/2016/5/11/chartex" xmlns:cx6="http://schemas.microsoft.com/office/drawing/2016/5/12/chartex" xmlns:cx7="http://schemas.microsoft.com/office/drawing/2016/5/13/chartex" xmlns:cx8="http://schemas.microsoft.com/office/drawing/2016/5/14/chartex" xmlns:mc="http://schemas.openxmlformats.org/markup-compatibility/2006" xmlns:aink="http://schemas.microsoft.com/office/drawing/2016/ink" xmlns:am3d="http://schemas.microsoft.com/office/drawing/2017/model3d" xmlns:o="urn:schemas-microsoft-com:office:office" xmlns:oel="http://schemas.microsoft.com/office/2019/extlst" xmlns:r="http://schemas.openxmlformats.org/officeDocument/2006/relationships" xmlns:m="http://schemas.openxmlformats.org/officeDocument/2006/math" xmlns:v="urn:schemas-microsoft-com:vml" xmlns:wp14="http://schemas.microsoft.com/office/word/2010/wordprocessingDrawing" xmlns:wp="http://schemas.openxmlformats.org/drawingml/2006/wordprocessingDrawing" xmlns:w10="urn:schemas-microsoft-com:office:word" xmlns:w="http://schemas.openxmlformats.org/wordprocessingml/2006/main" xmlns:w14="http://schemas.microsoft.com/office/word/2010/wordml" xmlns:w15="http://schemas.microsoft.com/office/word/2012/wordml" xmlns:w16cex="http://schemas.microsoft.com/office/word/2018/wordml/cex" xmlns:w16cid="http://schemas.microsoft.com/office/word/2016/wordml/cid" xmlns:w16="http://schemas.microsoft.com/office/word/2018/wordml" xmlns:w16du="http://schemas.microsoft.com/office/word/2023/wordml/word16du" xmlns:w16sdtdh="http://schemas.microsoft.com/office/word/2020/wordml/sdtdatahash" xmlns:w16sdtfl="http://schemas.microsoft.com/office/word/2024/wordml/sdtformatlock" xmlns:w16se="http://schemas.microsoft.com/office/word/2015/wordml/symex" xmlns:wpg="http://schemas.microsoft.com/office/word/2010/wordprocessingGroup" xmlns:wpi="http://schemas.microsoft.com/office/word/2010/wordprocessingInk" xmlns:wne="http://schemas.microsoft.com/office/word/2006/wordml" xmlns:wps="http://schemas.microsoft.com/office/word/2010/wordprocessingShape" mc:Ignorable="w14 w15 w16se w16cid w16 w16cex w16sdtdh w16sdtfl w16du wp14">
+<w:hdr xmlns:ve="http://schemas.openxmlformats.org/markup-compatibility/2006" xmlns:o="urn:schemas-microsoft-com:office:office" xmlns:r="http://schemas.openxmlformats.org/officeDocument/2006/relationships" xmlns:m="http://schemas.openxmlformats.org/officeDocument/2006/math" xmlns:v="urn:schemas-microsoft-com:vml" xmlns:wp="http://schemas.openxmlformats.org/drawingml/2006/wordprocessingDrawing" xmlns:w10="urn:schemas-microsoft-com:office:word" xmlns:w="http://schemas.openxmlformats.org/wordprocessingml/2006/main" xmlns:wne="http://schemas.microsoft.com/office/word/2006/wordml">
   <w:p>
     <w:pPr>
       <w:pStyle w:val="Header"/>
@@ -3526,7 +3585,7 @@
       <w:rPr>
         <w:noProof/>
       </w:rPr>
-      <w:pict w14:anchorId="4BDC9AC7">
+      <w:pict>
         <v:shapetype id="_x0000_t136" coordsize="21600,21600" o:spt="136" adj="10800" path="m@7,l@8,m@5,21600l@6,21600e">
           <v:formulas>
             <v:f eqn="sum #0 0 10800"/>
@@ -3563,7 +3622,7 @@
 </file>
 
 <file path=word/header2.xml><?xml version="1.0" encoding="utf-8"?>
-<w:hdr xmlns:wpc="http://schemas.microsoft.com/office/word/2010/wordprocessingCanvas" xmlns:cx="http://schemas.microsoft.com/office/drawing/2014/chartex" xmlns:cx1="http://schemas.microsoft.com/office/drawing/2015/9/8/chartex" xmlns:cx2="http://schemas.microsoft.com/office/drawing/2015/10/21/chartex" xmlns:cx3="http://schemas.microsoft.com/office/drawing/2016/5/9/chartex" xmlns:cx4="http://schemas.microsoft.com/office/drawing/2016/5/10/chartex" xmlns:cx5="http://schemas.microsoft.com/office/drawing/2016/5/11/chartex" xmlns:cx6="http://schemas.microsoft.com/office/drawing/2016/5/12/chartex" xmlns:cx7="http://schemas.microsoft.com/office/drawing/2016/5/13/chartex" xmlns:cx8="http://schemas.microsoft.com/office/drawing/2016/5/14/chartex" xmlns:mc="http://schemas.openxmlformats.org/markup-compatibility/2006" xmlns:aink="http://schemas.microsoft.com/office/drawing/2016/ink" xmlns:am3d="http://schemas.microsoft.com/office/drawing/2017/model3d" xmlns:o="urn:schemas-microsoft-com:office:office" xmlns:oel="http://schemas.microsoft.com/office/2019/extlst" xmlns:r="http://schemas.openxmlformats.org/officeDocument/2006/relationships" xmlns:m="http://schemas.openxmlformats.org/officeDocument/2006/math" xmlns:v="urn:schemas-microsoft-com:vml" xmlns:wp14="http://schemas.microsoft.com/office/word/2010/wordprocessingDrawing" xmlns:wp="http://schemas.openxmlformats.org/drawingml/2006/wordprocessingDrawing" xmlns:w10="urn:schemas-microsoft-com:office:word" xmlns:w="http://schemas.openxmlformats.org/wordprocessingml/2006/main" xmlns:w14="http://schemas.microsoft.com/office/word/2010/wordml" xmlns:w15="http://schemas.microsoft.com/office/word/2012/wordml" xmlns:w16cex="http://schemas.microsoft.com/office/word/2018/wordml/cex" xmlns:w16cid="http://schemas.microsoft.com/office/word/2016/wordml/cid" xmlns:w16="http://schemas.microsoft.com/office/word/2018/wordml" xmlns:w16du="http://schemas.microsoft.com/office/word/2023/wordml/word16du" xmlns:w16sdtdh="http://schemas.microsoft.com/office/word/2020/wordml/sdtdatahash" xmlns:w16sdtfl="http://schemas.microsoft.com/office/word/2024/wordml/sdtformatlock" xmlns:w16se="http://schemas.microsoft.com/office/word/2015/wordml/symex" xmlns:wpg="http://schemas.microsoft.com/office/word/2010/wordprocessingGroup" xmlns:wpi="http://schemas.microsoft.com/office/word/2010/wordprocessingInk" xmlns:wne="http://schemas.microsoft.com/office/word/2006/wordml" xmlns:wps="http://schemas.microsoft.com/office/word/2010/wordprocessingShape" mc:Ignorable="w14 w15 w16se w16cid w16 w16cex w16sdtdh w16sdtfl w16du wp14">
+<w:hdr xmlns:ve="http://schemas.openxmlformats.org/markup-compatibility/2006" xmlns:o="urn:schemas-microsoft-com:office:office" xmlns:r="http://schemas.openxmlformats.org/officeDocument/2006/relationships" xmlns:m="http://schemas.openxmlformats.org/officeDocument/2006/math" xmlns:v="urn:schemas-microsoft-com:vml" xmlns:wp="http://schemas.openxmlformats.org/drawingml/2006/wordprocessingDrawing" xmlns:w10="urn:schemas-microsoft-com:office:word" xmlns:w="http://schemas.openxmlformats.org/wordprocessingml/2006/main" xmlns:wne="http://schemas.microsoft.com/office/word/2006/wordml">
   <w:p>
     <w:pPr>
       <w:pStyle w:val="Header"/>
@@ -3572,7 +3631,7 @@
       <w:rPr>
         <w:noProof/>
       </w:rPr>
-      <w:pict w14:anchorId="692AADF1">
+      <w:pict>
         <v:shapetype id="_x0000_t136" coordsize="21600,21600" o:spt="136" adj="10800" path="m@7,l@8,m@5,21600l@6,21600e">
           <v:formulas>
             <v:f eqn="sum #0 0 10800"/>
@@ -3609,7 +3668,7 @@
 </file>
 
 <file path=word/header3.xml><?xml version="1.0" encoding="utf-8"?>
-<w:hdr xmlns:wpc="http://schemas.microsoft.com/office/word/2010/wordprocessingCanvas" xmlns:cx="http://schemas.microsoft.com/office/drawing/2014/chartex" xmlns:cx1="http://schemas.microsoft.com/office/drawing/2015/9/8/chartex" xmlns:cx2="http://schemas.microsoft.com/office/drawing/2015/10/21/chartex" xmlns:cx3="http://schemas.microsoft.com/office/drawing/2016/5/9/chartex" xmlns:cx4="http://schemas.microsoft.com/office/drawing/2016/5/10/chartex" xmlns:cx5="http://schemas.microsoft.com/office/drawing/2016/5/11/chartex" xmlns:cx6="http://schemas.microsoft.com/office/drawing/2016/5/12/chartex" xmlns:cx7="http://schemas.microsoft.com/office/drawing/2016/5/13/chartex" xmlns:cx8="http://schemas.microsoft.com/office/drawing/2016/5/14/chartex" xmlns:mc="http://schemas.openxmlformats.org/markup-compatibility/2006" xmlns:aink="http://schemas.microsoft.com/office/drawing/2016/ink" xmlns:am3d="http://schemas.microsoft.com/office/drawing/2017/model3d" xmlns:o="urn:schemas-microsoft-com:office:office" xmlns:oel="http://schemas.microsoft.com/office/2019/extlst" xmlns:r="http://schemas.openxmlformats.org/officeDocument/2006/relationships" xmlns:m="http://schemas.openxmlformats.org/officeDocument/2006/math" xmlns:v="urn:schemas-microsoft-com:vml" xmlns:wp14="http://schemas.microsoft.com/office/word/2010/wordprocessingDrawing" xmlns:wp="http://schemas.openxmlformats.org/drawingml/2006/wordprocessingDrawing" xmlns:w10="urn:schemas-microsoft-com:office:word" xmlns:w="http://schemas.openxmlformats.org/wordprocessingml/2006/main" xmlns:w14="http://schemas.microsoft.com/office/word/2010/wordml" xmlns:w15="http://schemas.microsoft.com/office/word/2012/wordml" xmlns:w16cex="http://schemas.microsoft.com/office/word/2018/wordml/cex" xmlns:w16cid="http://schemas.microsoft.com/office/word/2016/wordml/cid" xmlns:w16="http://schemas.microsoft.com/office/word/2018/wordml" xmlns:w16du="http://schemas.microsoft.com/office/word/2023/wordml/word16du" xmlns:w16sdtdh="http://schemas.microsoft.com/office/word/2020/wordml/sdtdatahash" xmlns:w16sdtfl="http://schemas.microsoft.com/office/word/2024/wordml/sdtformatlock" xmlns:w16se="http://schemas.microsoft.com/office/word/2015/wordml/symex" xmlns:wpg="http://schemas.microsoft.com/office/word/2010/wordprocessingGroup" xmlns:wpi="http://schemas.microsoft.com/office/word/2010/wordprocessingInk" xmlns:wne="http://schemas.microsoft.com/office/word/2006/wordml" xmlns:wps="http://schemas.microsoft.com/office/word/2010/wordprocessingShape" mc:Ignorable="w14 w15 w16se w16cid w16 w16cex w16sdtdh w16sdtfl w16du wp14">
+<w:hdr xmlns:ve="http://schemas.openxmlformats.org/markup-compatibility/2006" xmlns:o="urn:schemas-microsoft-com:office:office" xmlns:r="http://schemas.openxmlformats.org/officeDocument/2006/relationships" xmlns:m="http://schemas.openxmlformats.org/officeDocument/2006/math" xmlns:v="urn:schemas-microsoft-com:vml" xmlns:wp="http://schemas.openxmlformats.org/drawingml/2006/wordprocessingDrawing" xmlns:w10="urn:schemas-microsoft-com:office:word" xmlns:w="http://schemas.openxmlformats.org/wordprocessingml/2006/main" xmlns:wne="http://schemas.microsoft.com/office/word/2006/wordml">
   <w:p>
     <w:pPr>
       <w:pStyle w:val="Header"/>
@@ -3618,7 +3677,7 @@
       <w:rPr>
         <w:noProof/>
       </w:rPr>
-      <w:pict w14:anchorId="255FD4BD">
+      <w:pict>
         <v:shapetype id="_x0000_t136" coordsize="21600,21600" o:spt="136" adj="10800" path="m@7,l@8,m@5,21600l@6,21600e">
           <v:formulas>
             <v:f eqn="sum #0 0 10800"/>
@@ -3655,8 +3714,8 @@
 </file>
 
 <file path=word/numbering.xml><?xml version="1.0" encoding="utf-8"?>
-<w:numbering xmlns:wpc="http://schemas.microsoft.com/office/word/2010/wordprocessingCanvas" xmlns:cx="http://schemas.microsoft.com/office/drawing/2014/chartex" xmlns:cx1="http://schemas.microsoft.com/office/drawing/2015/9/8/chartex" xmlns:cx2="http://schemas.microsoft.com/office/drawing/2015/10/21/chartex" xmlns:cx3="http://schemas.microsoft.com/office/drawing/2016/5/9/chartex" xmlns:cx4="http://schemas.microsoft.com/office/drawing/2016/5/10/chartex" xmlns:cx5="http://schemas.microsoft.com/office/drawing/2016/5/11/chartex" xmlns:cx6="http://schemas.microsoft.com/office/drawing/2016/5/12/chartex" xmlns:cx7="http://schemas.microsoft.com/office/drawing/2016/5/13/chartex" xmlns:cx8="http://schemas.microsoft.com/office/drawing/2016/5/14/chartex" xmlns:mc="http://schemas.openxmlformats.org/markup-compatibility/2006" xmlns:aink="http://schemas.microsoft.com/office/drawing/2016/ink" xmlns:am3d="http://schemas.microsoft.com/office/drawing/2017/model3d" xmlns:o="urn:schemas-microsoft-com:office:office" xmlns:oel="http://schemas.microsoft.com/office/2019/extlst" xmlns:r="http://schemas.openxmlformats.org/officeDocument/2006/relationships" xmlns:m="http://schemas.openxmlformats.org/officeDocument/2006/math" xmlns:v="urn:schemas-microsoft-com:vml" xmlns:wp14="http://schemas.microsoft.com/office/word/2010/wordprocessingDrawing" xmlns:wp="http://schemas.openxmlformats.org/drawingml/2006/wordprocessingDrawing" xmlns:w10="urn:schemas-microsoft-com:office:word" xmlns:w="http://schemas.openxmlformats.org/wordprocessingml/2006/main" xmlns:w14="http://schemas.microsoft.com/office/word/2010/wordml" xmlns:w15="http://schemas.microsoft.com/office/word/2012/wordml" xmlns:w16cex="http://schemas.microsoft.com/office/word/2018/wordml/cex" xmlns:w16cid="http://schemas.microsoft.com/office/word/2016/wordml/cid" xmlns:w16="http://schemas.microsoft.com/office/word/2018/wordml" xmlns:w16du="http://schemas.microsoft.com/office/word/2023/wordml/word16du" xmlns:w16sdtdh="http://schemas.microsoft.com/office/word/2020/wordml/sdtdatahash" xmlns:w16sdtfl="http://schemas.microsoft.com/office/word/2024/wordml/sdtformatlock" xmlns:w16se="http://schemas.microsoft.com/office/word/2015/wordml/symex" xmlns:wpg="http://schemas.microsoft.com/office/word/2010/wordprocessingGroup" xmlns:wpi="http://schemas.microsoft.com/office/word/2010/wordprocessingInk" xmlns:wne="http://schemas.microsoft.com/office/word/2006/wordml" xmlns:wps="http://schemas.microsoft.com/office/word/2010/wordprocessingShape" mc:Ignorable="w14 w15 w16se w16cid w16 w16cex w16sdtdh w16sdtfl w16du wp14">
-  <w:abstractNum w:abstractNumId="0" w15:restartNumberingAfterBreak="0">
+<w:numbering xmlns:ve="http://schemas.openxmlformats.org/markup-compatibility/2006" xmlns:o="urn:schemas-microsoft-com:office:office" xmlns:r="http://schemas.openxmlformats.org/officeDocument/2006/relationships" xmlns:m="http://schemas.openxmlformats.org/officeDocument/2006/math" xmlns:v="urn:schemas-microsoft-com:vml" xmlns:wp="http://schemas.openxmlformats.org/drawingml/2006/wordprocessingDrawing" xmlns:w10="urn:schemas-microsoft-com:office:word" xmlns:w="http://schemas.openxmlformats.org/wordprocessingml/2006/main" xmlns:wne="http://schemas.microsoft.com/office/word/2006/wordml">
+  <w:abstractNum w:abstractNumId="0">
     <w:nsid w:val="40E0177B"/>
     <w:multiLevelType w:val="hybridMultilevel"/>
     <w:tmpl w:val="EA36A5AE"/>
@@ -3769,7 +3828,7 @@
       </w:rPr>
     </w:lvl>
   </w:abstractNum>
-  <w:abstractNum w:abstractNumId="1" w15:restartNumberingAfterBreak="0">
+  <w:abstractNum w:abstractNumId="1">
     <w:nsid w:val="47316056"/>
     <w:multiLevelType w:val="hybridMultilevel"/>
     <w:tmpl w:val="27600ECE"/>
@@ -3882,7 +3941,7 @@
       </w:rPr>
     </w:lvl>
   </w:abstractNum>
-  <w:abstractNum w:abstractNumId="2" w15:restartNumberingAfterBreak="0">
+  <w:abstractNum w:abstractNumId="2">
     <w:nsid w:val="4E431CBA"/>
     <w:multiLevelType w:val="hybridMultilevel"/>
     <w:tmpl w:val="8DAC709C"/>
@@ -3995,7 +4054,7 @@
       </w:rPr>
     </w:lvl>
   </w:abstractNum>
-  <w:abstractNum w:abstractNumId="3" w15:restartNumberingAfterBreak="0">
+  <w:abstractNum w:abstractNumId="3">
     <w:nsid w:val="4F6759C2"/>
     <w:multiLevelType w:val="hybridMultilevel"/>
     <w:tmpl w:val="97809C96"/>
@@ -4108,7 +4167,7 @@
       </w:rPr>
     </w:lvl>
   </w:abstractNum>
-  <w:abstractNum w:abstractNumId="4" w15:restartNumberingAfterBreak="0">
+  <w:abstractNum w:abstractNumId="4">
     <w:nsid w:val="6B1607C8"/>
     <w:multiLevelType w:val="hybridMultilevel"/>
     <w:tmpl w:val="77DA77E2"/>
@@ -4221,7 +4280,7 @@
       </w:rPr>
     </w:lvl>
   </w:abstractNum>
-  <w:abstractNum w:abstractNumId="5" w15:restartNumberingAfterBreak="0">
+  <w:abstractNum w:abstractNumId="5">
     <w:nsid w:val="746B7C3C"/>
     <w:multiLevelType w:val="hybridMultilevel"/>
     <w:tmpl w:val="B33A67BA"/>
@@ -4334,29 +4393,29 @@
       </w:rPr>
     </w:lvl>
   </w:abstractNum>
-  <w:num w:numId="1" w16cid:durableId="159197123">
+  <w:num w:numId="1">
     <w:abstractNumId w:val="1"/>
   </w:num>
-  <w:num w:numId="2" w16cid:durableId="1752502865">
+  <w:num w:numId="2">
     <w:abstractNumId w:val="4"/>
   </w:num>
-  <w:num w:numId="3" w16cid:durableId="718670411">
+  <w:num w:numId="3">
     <w:abstractNumId w:val="5"/>
   </w:num>
-  <w:num w:numId="4" w16cid:durableId="1816217669">
+  <w:num w:numId="4">
     <w:abstractNumId w:val="3"/>
   </w:num>
-  <w:num w:numId="5" w16cid:durableId="1951156750">
+  <w:num w:numId="5">
     <w:abstractNumId w:val="0"/>
   </w:num>
-  <w:num w:numId="6" w16cid:durableId="341669644">
+  <w:num w:numId="6">
     <w:abstractNumId w:val="2"/>
   </w:num>
 </w:numbering>
 </file>
 
 <file path=word/styles.xml><?xml version="1.0" encoding="utf-8"?>
-<w:styles xmlns:mc="http://schemas.openxmlformats.org/markup-compatibility/2006" xmlns:r="http://schemas.openxmlformats.org/officeDocument/2006/relationships" xmlns:w="http://schemas.openxmlformats.org/wordprocessingml/2006/main" xmlns:w14="http://schemas.microsoft.com/office/word/2010/wordml" xmlns:w15="http://schemas.microsoft.com/office/word/2012/wordml" xmlns:w16cex="http://schemas.microsoft.com/office/word/2018/wordml/cex" xmlns:w16cid="http://schemas.microsoft.com/office/word/2016/wordml/cid" xmlns:w16="http://schemas.microsoft.com/office/word/2018/wordml" xmlns:w16du="http://schemas.microsoft.com/office/word/2023/wordml/word16du" xmlns:w16sdtdh="http://schemas.microsoft.com/office/word/2020/wordml/sdtdatahash" xmlns:w16sdtfl="http://schemas.microsoft.com/office/word/2024/wordml/sdtformatlock" xmlns:w16se="http://schemas.microsoft.com/office/word/2015/wordml/symex" mc:Ignorable="w14 w15 w16se w16cid w16 w16cex w16sdtdh w16sdtfl w16du">
+<w:styles xmlns:r="http://schemas.openxmlformats.org/officeDocument/2006/relationships" xmlns:w="http://schemas.openxmlformats.org/wordprocessingml/2006/main">
   <w:docDefaults>
     <w:rPrDefault>
       <w:rPr>
@@ -4372,383 +4431,144 @@
       </w:pPr>
     </w:pPrDefault>
   </w:docDefaults>
-  <w:latentStyles w:defLockedState="0" w:defUIPriority="99" w:defSemiHidden="0" w:defUnhideWhenUsed="0" w:defQFormat="0" w:count="376">
-    <w:lsdException w:name="Normal" w:uiPriority="0" w:qFormat="1"/>
-    <w:lsdException w:name="heading 1" w:uiPriority="9" w:qFormat="1"/>
-    <w:lsdException w:name="heading 2" w:semiHidden="1" w:uiPriority="9" w:unhideWhenUsed="1" w:qFormat="1"/>
-    <w:lsdException w:name="heading 3" w:semiHidden="1" w:uiPriority="9" w:unhideWhenUsed="1" w:qFormat="1"/>
-    <w:lsdException w:name="heading 4" w:semiHidden="1" w:uiPriority="9" w:unhideWhenUsed="1" w:qFormat="1"/>
-    <w:lsdException w:name="heading 5" w:semiHidden="1" w:uiPriority="9" w:unhideWhenUsed="1" w:qFormat="1"/>
-    <w:lsdException w:name="heading 6" w:semiHidden="1" w:uiPriority="9" w:unhideWhenUsed="1" w:qFormat="1"/>
-    <w:lsdException w:name="heading 7" w:semiHidden="1" w:uiPriority="9" w:unhideWhenUsed="1" w:qFormat="1"/>
-    <w:lsdException w:name="heading 8" w:semiHidden="1" w:uiPriority="9" w:unhideWhenUsed="1" w:qFormat="1"/>
-    <w:lsdException w:name="heading 9" w:semiHidden="1" w:uiPriority="9" w:unhideWhenUsed="1" w:qFormat="1"/>
-    <w:lsdException w:name="index 1" w:semiHidden="1" w:unhideWhenUsed="1"/>
-    <w:lsdException w:name="index 2" w:semiHidden="1" w:unhideWhenUsed="1"/>
-    <w:lsdException w:name="index 3" w:semiHidden="1" w:unhideWhenUsed="1"/>
-    <w:lsdException w:name="index 4" w:semiHidden="1" w:unhideWhenUsed="1"/>
-    <w:lsdException w:name="index 5" w:semiHidden="1" w:unhideWhenUsed="1"/>
-    <w:lsdException w:name="index 6" w:semiHidden="1" w:unhideWhenUsed="1"/>
-    <w:lsdException w:name="index 7" w:semiHidden="1" w:unhideWhenUsed="1"/>
-    <w:lsdException w:name="index 8" w:semiHidden="1" w:unhideWhenUsed="1"/>
-    <w:lsdException w:name="index 9" w:semiHidden="1" w:unhideWhenUsed="1"/>
-    <w:lsdException w:name="toc 1" w:semiHidden="1" w:uiPriority="39" w:unhideWhenUsed="1"/>
-    <w:lsdException w:name="toc 2" w:semiHidden="1" w:uiPriority="39" w:unhideWhenUsed="1"/>
-    <w:lsdException w:name="toc 3" w:semiHidden="1" w:uiPriority="39" w:unhideWhenUsed="1"/>
-    <w:lsdException w:name="toc 4" w:semiHidden="1" w:uiPriority="39" w:unhideWhenUsed="1"/>
-    <w:lsdException w:name="toc 5" w:semiHidden="1" w:uiPriority="39" w:unhideWhenUsed="1"/>
-    <w:lsdException w:name="toc 6" w:semiHidden="1" w:uiPriority="39" w:unhideWhenUsed="1"/>
-    <w:lsdException w:name="toc 7" w:semiHidden="1" w:uiPriority="39" w:unhideWhenUsed="1"/>
-    <w:lsdException w:name="toc 8" w:semiHidden="1" w:uiPriority="39" w:unhideWhenUsed="1"/>
-    <w:lsdException w:name="toc 9" w:semiHidden="1" w:uiPriority="39" w:unhideWhenUsed="1"/>
-    <w:lsdException w:name="Normal Indent" w:semiHidden="1" w:unhideWhenUsed="1"/>
-    <w:lsdException w:name="footnote text" w:semiHidden="1" w:unhideWhenUsed="1"/>
-    <w:lsdException w:name="annotation text" w:semiHidden="1" w:unhideWhenUsed="1"/>
-    <w:lsdException w:name="header" w:semiHidden="1" w:unhideWhenUsed="1"/>
-    <w:lsdException w:name="footer" w:semiHidden="1" w:unhideWhenUsed="1"/>
-    <w:lsdException w:name="index heading" w:semiHidden="1" w:unhideWhenUsed="1"/>
-    <w:lsdException w:name="caption" w:semiHidden="1" w:uiPriority="35" w:unhideWhenUsed="1" w:qFormat="1"/>
-    <w:lsdException w:name="table of figures" w:semiHidden="1" w:unhideWhenUsed="1"/>
-    <w:lsdException w:name="envelope address" w:semiHidden="1" w:unhideWhenUsed="1"/>
-    <w:lsdException w:name="envelope return" w:semiHidden="1" w:unhideWhenUsed="1"/>
-    <w:lsdException w:name="footnote reference" w:semiHidden="1" w:unhideWhenUsed="1"/>
-    <w:lsdException w:name="annotation reference" w:semiHidden="1" w:unhideWhenUsed="1"/>
-    <w:lsdException w:name="line number" w:semiHidden="1" w:unhideWhenUsed="1"/>
-    <w:lsdException w:name="page number" w:semiHidden="1" w:unhideWhenUsed="1"/>
-    <w:lsdException w:name="endnote reference" w:semiHidden="1" w:unhideWhenUsed="1"/>
-    <w:lsdException w:name="endnote text" w:semiHidden="1" w:unhideWhenUsed="1"/>
-    <w:lsdException w:name="table of authorities" w:semiHidden="1" w:unhideWhenUsed="1"/>
-    <w:lsdException w:name="macro" w:semiHidden="1" w:unhideWhenUsed="1"/>
-    <w:lsdException w:name="toa heading" w:semiHidden="1" w:unhideWhenUsed="1"/>
-    <w:lsdException w:name="List" w:semiHidden="1" w:unhideWhenUsed="1"/>
-    <w:lsdException w:name="List Bullet" w:semiHidden="1" w:unhideWhenUsed="1"/>
-    <w:lsdException w:name="List Number" w:semiHidden="1" w:unhideWhenUsed="1"/>
-    <w:lsdException w:name="List 2" w:semiHidden="1" w:unhideWhenUsed="1"/>
-    <w:lsdException w:name="List 3" w:semiHidden="1" w:unhideWhenUsed="1"/>
-    <w:lsdException w:name="List 4" w:semiHidden="1" w:unhideWhenUsed="1"/>
-    <w:lsdException w:name="List 5" w:semiHidden="1" w:unhideWhenUsed="1"/>
-    <w:lsdException w:name="List Bullet 2" w:semiHidden="1" w:unhideWhenUsed="1"/>
-    <w:lsdException w:name="List Bullet 3" w:semiHidden="1" w:unhideWhenUsed="1"/>
-    <w:lsdException w:name="List Bullet 4" w:semiHidden="1" w:unhideWhenUsed="1"/>
-    <w:lsdException w:name="List Bullet 5" w:semiHidden="1" w:unhideWhenUsed="1"/>
-    <w:lsdException w:name="List Number 2" w:semiHidden="1" w:unhideWhenUsed="1"/>
-    <w:lsdException w:name="List Number 3" w:semiHidden="1" w:unhideWhenUsed="1"/>
-    <w:lsdException w:name="List Number 4" w:semiHidden="1" w:unhideWhenUsed="1"/>
-    <w:lsdException w:name="List Number 5" w:semiHidden="1" w:unhideWhenUsed="1"/>
-    <w:lsdException w:name="Title" w:uiPriority="10" w:qFormat="1"/>
-    <w:lsdException w:name="Closing" w:semiHidden="1" w:unhideWhenUsed="1"/>
-    <w:lsdException w:name="Signature" w:semiHidden="1" w:unhideWhenUsed="1"/>
-    <w:lsdException w:name="Default Paragraph Font" w:semiHidden="1" w:uiPriority="1" w:unhideWhenUsed="1"/>
-    <w:lsdException w:name="Body Text" w:semiHidden="1" w:unhideWhenUsed="1"/>
-    <w:lsdException w:name="Body Text Indent" w:semiHidden="1" w:unhideWhenUsed="1"/>
-    <w:lsdException w:name="List Continue" w:semiHidden="1" w:unhideWhenUsed="1"/>
-    <w:lsdException w:name="List Continue 2" w:semiHidden="1" w:unhideWhenUsed="1"/>
-    <w:lsdException w:name="List Continue 3" w:semiHidden="1" w:unhideWhenUsed="1"/>
-    <w:lsdException w:name="List Continue 4" w:semiHidden="1" w:unhideWhenUsed="1"/>
-    <w:lsdException w:name="List Continue 5" w:semiHidden="1" w:unhideWhenUsed="1"/>
-    <w:lsdException w:name="Message Header" w:semiHidden="1" w:unhideWhenUsed="1"/>
-    <w:lsdException w:name="Subtitle" w:uiPriority="1" w:qFormat="1"/>
-    <w:lsdException w:name="Salutation" w:semiHidden="1" w:unhideWhenUsed="1"/>
-    <w:lsdException w:name="Date" w:semiHidden="1" w:unhideWhenUsed="1"/>
-    <w:lsdException w:name="Body Text First Indent" w:semiHidden="1" w:unhideWhenUsed="1"/>
-    <w:lsdException w:name="Body Text First Indent 2" w:semiHidden="1" w:unhideWhenUsed="1"/>
-    <w:lsdException w:name="Note Heading" w:semiHidden="1" w:unhideWhenUsed="1"/>
-    <w:lsdException w:name="Body Text 2" w:semiHidden="1" w:unhideWhenUsed="1"/>
-    <w:lsdException w:name="Body Text 3" w:semiHidden="1" w:unhideWhenUsed="1"/>
-    <w:lsdException w:name="Body Text Indent 2" w:semiHidden="1" w:unhideWhenUsed="1"/>
-    <w:lsdException w:name="Body Text Indent 3" w:semiHidden="1" w:unhideWhenUsed="1"/>
-    <w:lsdException w:name="Block Text" w:semiHidden="1" w:unhideWhenUsed="1"/>
-    <w:lsdException w:name="Hyperlink" w:semiHidden="1" w:unhideWhenUsed="1"/>
-    <w:lsdException w:name="FollowedHyperlink" w:semiHidden="1" w:unhideWhenUsed="1"/>
-    <w:lsdException w:name="Strong" w:uiPriority="22" w:qFormat="1"/>
-    <w:lsdException w:name="Emphasis" w:uiPriority="20" w:qFormat="1"/>
-    <w:lsdException w:name="Document Map" w:semiHidden="1" w:unhideWhenUsed="1"/>
-    <w:lsdException w:name="Plain Text" w:semiHidden="1" w:unhideWhenUsed="1"/>
-    <w:lsdException w:name="E-mail Signature" w:semiHidden="1" w:unhideWhenUsed="1"/>
-    <w:lsdException w:name="HTML Top of Form" w:semiHidden="1" w:unhideWhenUsed="1"/>
-    <w:lsdException w:name="HTML Bottom of Form" w:semiHidden="1" w:unhideWhenUsed="1"/>
-    <w:lsdException w:name="Normal (Web)" w:semiHidden="1" w:unhideWhenUsed="1"/>
-    <w:lsdException w:name="HTML Acronym" w:semiHidden="1" w:unhideWhenUsed="1"/>
-    <w:lsdException w:name="HTML Address" w:semiHidden="1" w:unhideWhenUsed="1"/>
-    <w:lsdException w:name="HTML Cite" w:semiHidden="1" w:unhideWhenUsed="1"/>
-    <w:lsdException w:name="HTML Code" w:semiHidden="1" w:unhideWhenUsed="1"/>
-    <w:lsdException w:name="HTML Definition" w:semiHidden="1" w:unhideWhenUsed="1"/>
-    <w:lsdException w:name="HTML Keyboard" w:semiHidden="1" w:unhideWhenUsed="1"/>
-    <w:lsdException w:name="HTML Preformatted" w:semiHidden="1" w:unhideWhenUsed="1"/>
-    <w:lsdException w:name="HTML Sample" w:semiHidden="1" w:unhideWhenUsed="1"/>
-    <w:lsdException w:name="HTML Typewriter" w:semiHidden="1" w:unhideWhenUsed="1"/>
-    <w:lsdException w:name="HTML Variable" w:semiHidden="1" w:unhideWhenUsed="1"/>
-    <w:lsdException w:name="Normal Table" w:semiHidden="1" w:unhideWhenUsed="1"/>
-    <w:lsdException w:name="annotation subject" w:semiHidden="1" w:unhideWhenUsed="1"/>
-    <w:lsdException w:name="No List" w:semiHidden="1" w:unhideWhenUsed="1"/>
-    <w:lsdException w:name="Outline List 1" w:semiHidden="1" w:unhideWhenUsed="1"/>
-    <w:lsdException w:name="Outline List 2" w:semiHidden="1" w:unhideWhenUsed="1"/>
-    <w:lsdException w:name="Outline List 3" w:semiHidden="1" w:unhideWhenUsed="1"/>
-    <w:lsdException w:name="Table Simple 1" w:semiHidden="1" w:unhideWhenUsed="1"/>
-    <w:lsdException w:name="Table Simple 2" w:semiHidden="1" w:unhideWhenUsed="1"/>
-    <w:lsdException w:name="Table Simple 3" w:semiHidden="1" w:unhideWhenUsed="1"/>
-    <w:lsdException w:name="Table Classic 1" w:semiHidden="1" w:unhideWhenUsed="1"/>
-    <w:lsdException w:name="Table Classic 2" w:semiHidden="1" w:unhideWhenUsed="1"/>
-    <w:lsdException w:name="Table Classic 3" w:semiHidden="1" w:unhideWhenUsed="1"/>
-    <w:lsdException w:name="Table Classic 4" w:semiHidden="1" w:unhideWhenUsed="1"/>
-    <w:lsdException w:name="Table Colorful 1" w:semiHidden="1" w:unhideWhenUsed="1"/>
-    <w:lsdException w:name="Table Colorful 2" w:semiHidden="1" w:unhideWhenUsed="1"/>
-    <w:lsdException w:name="Table Colorful 3" w:semiHidden="1" w:unhideWhenUsed="1"/>
-    <w:lsdException w:name="Table Columns 1" w:semiHidden="1" w:unhideWhenUsed="1"/>
-    <w:lsdException w:name="Table Columns 2" w:semiHidden="1" w:unhideWhenUsed="1"/>
-    <w:lsdException w:name="Table Columns 3" w:semiHidden="1" w:unhideWhenUsed="1"/>
-    <w:lsdException w:name="Table Columns 4" w:semiHidden="1" w:unhideWhenUsed="1"/>
-    <w:lsdException w:name="Table Columns 5" w:semiHidden="1" w:unhideWhenUsed="1"/>
-    <w:lsdException w:name="Table Grid 1" w:semiHidden="1" w:unhideWhenUsed="1"/>
-    <w:lsdException w:name="Table Grid 2" w:semiHidden="1" w:unhideWhenUsed="1"/>
-    <w:lsdException w:name="Table Grid 3" w:semiHidden="1" w:unhideWhenUsed="1"/>
-    <w:lsdException w:name="Table Grid 4" w:semiHidden="1" w:unhideWhenUsed="1"/>
-    <w:lsdException w:name="Table Grid 5" w:semiHidden="1" w:unhideWhenUsed="1"/>
-    <w:lsdException w:name="Table Grid 6" w:semiHidden="1" w:unhideWhenUsed="1"/>
-    <w:lsdException w:name="Table Grid 7" w:semiHidden="1" w:unhideWhenUsed="1"/>
-    <w:lsdException w:name="Table Grid 8" w:semiHidden="1" w:unhideWhenUsed="1"/>
-    <w:lsdException w:name="Table List 1" w:semiHidden="1" w:unhideWhenUsed="1"/>
-    <w:lsdException w:name="Table List 2" w:semiHidden="1" w:unhideWhenUsed="1"/>
-    <w:lsdException w:name="Table List 3" w:semiHidden="1" w:unhideWhenUsed="1"/>
-    <w:lsdException w:name="Table List 4" w:semiHidden="1" w:unhideWhenUsed="1"/>
-    <w:lsdException w:name="Table List 5" w:semiHidden="1" w:unhideWhenUsed="1"/>
-    <w:lsdException w:name="Table List 6" w:semiHidden="1" w:unhideWhenUsed="1"/>
-    <w:lsdException w:name="Table List 7" w:semiHidden="1" w:unhideWhenUsed="1"/>
-    <w:lsdException w:name="Table List 8" w:semiHidden="1" w:unhideWhenUsed="1"/>
-    <w:lsdException w:name="Table 3D effects 1" w:semiHidden="1" w:unhideWhenUsed="1"/>
-    <w:lsdException w:name="Table 3D effects 2" w:semiHidden="1" w:unhideWhenUsed="1"/>
-    <w:lsdException w:name="Table 3D effects 3" w:semiHidden="1" w:unhideWhenUsed="1"/>
-    <w:lsdException w:name="Table Contemporary" w:semiHidden="1" w:unhideWhenUsed="1"/>
-    <w:lsdException w:name="Table Elegant" w:semiHidden="1" w:unhideWhenUsed="1"/>
-    <w:lsdException w:name="Table Professional" w:semiHidden="1" w:unhideWhenUsed="1"/>
-    <w:lsdException w:name="Table Subtle 1" w:semiHidden="1" w:unhideWhenUsed="1"/>
-    <w:lsdException w:name="Table Subtle 2" w:semiHidden="1" w:unhideWhenUsed="1"/>
-    <w:lsdException w:name="Table Web 1" w:semiHidden="1" w:unhideWhenUsed="1"/>
-    <w:lsdException w:name="Table Web 2" w:semiHidden="1" w:unhideWhenUsed="1"/>
-    <w:lsdException w:name="Table Web 3" w:semiHidden="1" w:unhideWhenUsed="1"/>
-    <w:lsdException w:name="Balloon Text" w:semiHidden="1" w:unhideWhenUsed="1"/>
-    <w:lsdException w:name="Table Grid" w:uiPriority="0"/>
-    <w:lsdException w:name="Table Theme" w:semiHidden="1" w:unhideWhenUsed="1"/>
-    <w:lsdException w:name="Placeholder Text" w:semiHidden="1"/>
-    <w:lsdException w:name="No Spacing" w:uiPriority="36" w:qFormat="1"/>
-    <w:lsdException w:name="Light Shading" w:uiPriority="60"/>
-    <w:lsdException w:name="Light List" w:uiPriority="61"/>
-    <w:lsdException w:name="Light Grid" w:uiPriority="62"/>
-    <w:lsdException w:name="Medium Shading 1" w:uiPriority="63"/>
-    <w:lsdException w:name="Medium Shading 2" w:uiPriority="64"/>
-    <w:lsdException w:name="Medium List 1" w:uiPriority="65"/>
-    <w:lsdException w:name="Medium List 2" w:uiPriority="66"/>
-    <w:lsdException w:name="Medium Grid 1" w:uiPriority="67"/>
-    <w:lsdException w:name="Medium Grid 2" w:uiPriority="68"/>
-    <w:lsdException w:name="Medium Grid 3" w:uiPriority="69"/>
-    <w:lsdException w:name="Dark List" w:uiPriority="70"/>
-    <w:lsdException w:name="Colorful Shading" w:uiPriority="71"/>
-    <w:lsdException w:name="Colorful List" w:uiPriority="72"/>
-    <w:lsdException w:name="Colorful Grid" w:uiPriority="73"/>
-    <w:lsdException w:name="Light Shading Accent 1" w:uiPriority="60"/>
-    <w:lsdException w:name="Light List Accent 1" w:uiPriority="61"/>
-    <w:lsdException w:name="Light Grid Accent 1" w:uiPriority="62"/>
-    <w:lsdException w:name="Medium Shading 1 Accent 1" w:uiPriority="63"/>
-    <w:lsdException w:name="Medium Shading 2 Accent 1" w:uiPriority="64"/>
-    <w:lsdException w:name="Medium List 1 Accent 1" w:uiPriority="65"/>
-    <w:lsdException w:name="Revision" w:semiHidden="1"/>
-    <w:lsdException w:name="List Paragraph" w:uiPriority="34" w:qFormat="1"/>
-    <w:lsdException w:name="Quote" w:uiPriority="29" w:qFormat="1"/>
-    <w:lsdException w:name="Intense Quote" w:uiPriority="30" w:qFormat="1"/>
-    <w:lsdException w:name="Medium List 2 Accent 1" w:uiPriority="66"/>
-    <w:lsdException w:name="Medium Grid 1 Accent 1" w:uiPriority="67"/>
-    <w:lsdException w:name="Medium Grid 2 Accent 1" w:uiPriority="68"/>
-    <w:lsdException w:name="Medium Grid 3 Accent 1" w:uiPriority="69"/>
-    <w:lsdException w:name="Dark List Accent 1" w:uiPriority="70"/>
-    <w:lsdException w:name="Colorful Shading Accent 1" w:uiPriority="71"/>
-    <w:lsdException w:name="Colorful List Accent 1" w:uiPriority="72"/>
-    <w:lsdException w:name="Colorful Grid Accent 1" w:uiPriority="73"/>
-    <w:lsdException w:name="Light Shading Accent 2" w:uiPriority="60"/>
-    <w:lsdException w:name="Light List Accent 2" w:uiPriority="61"/>
-    <w:lsdException w:name="Light Grid Accent 2" w:uiPriority="62"/>
-    <w:lsdException w:name="Medium Shading 1 Accent 2" w:uiPriority="63"/>
-    <w:lsdException w:name="Medium Shading 2 Accent 2" w:uiPriority="64"/>
-    <w:lsdException w:name="Medium List 1 Accent 2" w:uiPriority="65"/>
-    <w:lsdException w:name="Medium List 2 Accent 2" w:uiPriority="66"/>
-    <w:lsdException w:name="Medium Grid 1 Accent 2" w:uiPriority="67"/>
-    <w:lsdException w:name="Medium Grid 2 Accent 2" w:uiPriority="68"/>
-    <w:lsdException w:name="Medium Grid 3 Accent 2" w:uiPriority="69"/>
-    <w:lsdException w:name="Dark List Accent 2" w:uiPriority="70"/>
-    <w:lsdException w:name="Colorful Shading Accent 2" w:uiPriority="71"/>
-    <w:lsdException w:name="Colorful List Accent 2" w:uiPriority="72"/>
-    <w:lsdException w:name="Colorful Grid Accent 2" w:uiPriority="73"/>
-    <w:lsdException w:name="Light Shading Accent 3" w:uiPriority="60"/>
-    <w:lsdException w:name="Light List Accent 3" w:uiPriority="61"/>
-    <w:lsdException w:name="Light Grid Accent 3" w:uiPriority="62"/>
-    <w:lsdException w:name="Medium Shading 1 Accent 3" w:uiPriority="63"/>
-    <w:lsdException w:name="Medium Shading 2 Accent 3" w:uiPriority="64"/>
-    <w:lsdException w:name="Medium List 1 Accent 3" w:uiPriority="65"/>
-    <w:lsdException w:name="Medium List 2 Accent 3" w:uiPriority="66"/>
-    <w:lsdException w:name="Medium Grid 1 Accent 3" w:uiPriority="67"/>
-    <w:lsdException w:name="Medium Grid 2 Accent 3" w:uiPriority="68"/>
-    <w:lsdException w:name="Medium Grid 3 Accent 3" w:uiPriority="69"/>
-    <w:lsdException w:name="Dark List Accent 3" w:uiPriority="70"/>
-    <w:lsdException w:name="Colorful Shading Accent 3" w:uiPriority="71"/>
-    <w:lsdException w:name="Colorful List Accent 3" w:uiPriority="72"/>
-    <w:lsdException w:name="Colorful Grid Accent 3" w:uiPriority="73"/>
-    <w:lsdException w:name="Light Shading Accent 4" w:uiPriority="60"/>
-    <w:lsdException w:name="Light List Accent 4" w:uiPriority="61"/>
-    <w:lsdException w:name="Light Grid Accent 4" w:uiPriority="62"/>
-    <w:lsdException w:name="Medium Shading 1 Accent 4" w:uiPriority="63"/>
-    <w:lsdException w:name="Medium Shading 2 Accent 4" w:uiPriority="64"/>
-    <w:lsdException w:name="Medium List 1 Accent 4" w:uiPriority="65"/>
-    <w:lsdException w:name="Medium List 2 Accent 4" w:uiPriority="66"/>
-    <w:lsdException w:name="Medium Grid 1 Accent 4" w:uiPriority="67"/>
-    <w:lsdException w:name="Medium Grid 2 Accent 4" w:uiPriority="68"/>
-    <w:lsdException w:name="Medium Grid 3 Accent 4" w:uiPriority="69"/>
-    <w:lsdException w:name="Dark List Accent 4" w:uiPriority="70"/>
-    <w:lsdException w:name="Colorful Shading Accent 4" w:uiPriority="71"/>
-    <w:lsdException w:name="Colorful List Accent 4" w:uiPriority="72"/>
-    <w:lsdException w:name="Colorful Grid Accent 4" w:uiPriority="73"/>
-    <w:lsdException w:name="Light Shading Accent 5" w:uiPriority="60"/>
-    <w:lsdException w:name="Light List Accent 5" w:uiPriority="61"/>
-    <w:lsdException w:name="Light Grid Accent 5" w:uiPriority="62"/>
-    <w:lsdException w:name="Medium Shading 1 Accent 5" w:uiPriority="63"/>
-    <w:lsdException w:name="Medium Shading 2 Accent 5" w:uiPriority="64"/>
-    <w:lsdException w:name="Medium List 1 Accent 5" w:uiPriority="65"/>
-    <w:lsdException w:name="Medium List 2 Accent 5" w:uiPriority="66"/>
-    <w:lsdException w:name="Medium Grid 1 Accent 5" w:uiPriority="67"/>
-    <w:lsdException w:name="Medium Grid 2 Accent 5" w:uiPriority="68"/>
-    <w:lsdException w:name="Medium Grid 3 Accent 5" w:uiPriority="69"/>
-    <w:lsdException w:name="Dark List Accent 5" w:uiPriority="70"/>
-    <w:lsdException w:name="Colorful Shading Accent 5" w:uiPriority="71"/>
-    <w:lsdException w:name="Colorful List Accent 5" w:uiPriority="72"/>
-    <w:lsdException w:name="Colorful Grid Accent 5" w:uiPriority="73"/>
-    <w:lsdException w:name="Light Shading Accent 6" w:uiPriority="60"/>
-    <w:lsdException w:name="Light List Accent 6" w:uiPriority="61"/>
-    <w:lsdException w:name="Light Grid Accent 6" w:uiPriority="62"/>
-    <w:lsdException w:name="Medium Shading 1 Accent 6" w:uiPriority="63"/>
-    <w:lsdException w:name="Medium Shading 2 Accent 6" w:uiPriority="64"/>
-    <w:lsdException w:name="Medium List 1 Accent 6" w:uiPriority="65"/>
-    <w:lsdException w:name="Medium List 2 Accent 6" w:uiPriority="66"/>
-    <w:lsdException w:name="Medium Grid 1 Accent 6" w:uiPriority="67"/>
-    <w:lsdException w:name="Medium Grid 2 Accent 6" w:uiPriority="68"/>
-    <w:lsdException w:name="Medium Grid 3 Accent 6" w:uiPriority="69"/>
-    <w:lsdException w:name="Dark List Accent 6" w:uiPriority="70"/>
-    <w:lsdException w:name="Colorful Shading Accent 6" w:uiPriority="71"/>
-    <w:lsdException w:name="Colorful List Accent 6" w:uiPriority="72"/>
-    <w:lsdException w:name="Colorful Grid Accent 6" w:uiPriority="73"/>
-    <w:lsdException w:name="Subtle Emphasis" w:uiPriority="19" w:qFormat="1"/>
-    <w:lsdException w:name="Intense Emphasis" w:uiPriority="21" w:qFormat="1"/>
-    <w:lsdException w:name="Subtle Reference" w:uiPriority="31" w:qFormat="1"/>
-    <w:lsdException w:name="Intense Reference" w:uiPriority="32" w:qFormat="1"/>
-    <w:lsdException w:name="Book Title" w:uiPriority="33" w:qFormat="1"/>
-    <w:lsdException w:name="Bibliography" w:semiHidden="1" w:uiPriority="37" w:unhideWhenUsed="1"/>
-    <w:lsdException w:name="TOC Heading" w:semiHidden="1" w:uiPriority="39" w:unhideWhenUsed="1" w:qFormat="1"/>
-    <w:lsdException w:name="Plain Table 1" w:uiPriority="41"/>
-    <w:lsdException w:name="Plain Table 2" w:uiPriority="42"/>
-    <w:lsdException w:name="Plain Table 3" w:uiPriority="43"/>
-    <w:lsdException w:name="Plain Table 4" w:uiPriority="44"/>
-    <w:lsdException w:name="Plain Table 5" w:uiPriority="45"/>
-    <w:lsdException w:name="Grid Table Light" w:uiPriority="40"/>
-    <w:lsdException w:name="Grid Table 1 Light" w:uiPriority="46"/>
-    <w:lsdException w:name="Grid Table 2" w:uiPriority="47"/>
-    <w:lsdException w:name="Grid Table 3" w:uiPriority="48"/>
-    <w:lsdException w:name="Grid Table 4" w:uiPriority="49"/>
-    <w:lsdException w:name="Grid Table 5 Dark" w:uiPriority="50"/>
-    <w:lsdException w:name="Grid Table 6 Colorful" w:uiPriority="51"/>
-    <w:lsdException w:name="Grid Table 7 Colorful" w:uiPriority="52"/>
-    <w:lsdException w:name="Grid Table 1 Light Accent 1" w:uiPriority="46"/>
-    <w:lsdException w:name="Grid Table 2 Accent 1" w:uiPriority="47"/>
-    <w:lsdException w:name="Grid Table 3 Accent 1" w:uiPriority="48"/>
-    <w:lsdException w:name="Grid Table 4 Accent 1" w:uiPriority="49"/>
-    <w:lsdException w:name="Grid Table 5 Dark Accent 1" w:uiPriority="50"/>
-    <w:lsdException w:name="Grid Table 6 Colorful Accent 1" w:uiPriority="51"/>
-    <w:lsdException w:name="Grid Table 7 Colorful Accent 1" w:uiPriority="52"/>
-    <w:lsdException w:name="Grid Table 1 Light Accent 2" w:uiPriority="46"/>
-    <w:lsdException w:name="Grid Table 2 Accent 2" w:uiPriority="47"/>
-    <w:lsdException w:name="Grid Table 3 Accent 2" w:uiPriority="48"/>
-    <w:lsdException w:name="Grid Table 4 Accent 2" w:uiPriority="49"/>
-    <w:lsdException w:name="Grid Table 5 Dark Accent 2" w:uiPriority="50"/>
-    <w:lsdException w:name="Grid Table 6 Colorful Accent 2" w:uiPriority="51"/>
-    <w:lsdException w:name="Grid Table 7 Colorful Accent 2" w:uiPriority="52"/>
-    <w:lsdException w:name="Grid Table 1 Light Accent 3" w:uiPriority="46"/>
-    <w:lsdException w:name="Grid Table 2 Accent 3" w:uiPriority="47"/>
-    <w:lsdException w:name="Grid Table 3 Accent 3" w:uiPriority="48"/>
-    <w:lsdException w:name="Grid Table 4 Accent 3" w:uiPriority="49"/>
-    <w:lsdException w:name="Grid Table 5 Dark Accent 3" w:uiPriority="50"/>
-    <w:lsdException w:name="Grid Table 6 Colorful Accent 3" w:uiPriority="51"/>
-    <w:lsdException w:name="Grid Table 7 Colorful Accent 3" w:uiPriority="52"/>
-    <w:lsdException w:name="Grid Table 1 Light Accent 4" w:uiPriority="46"/>
-    <w:lsdException w:name="Grid Table 2 Accent 4" w:uiPriority="47"/>
-    <w:lsdException w:name="Grid Table 3 Accent 4" w:uiPriority="48"/>
-    <w:lsdException w:name="Grid Table 4 Accent 4" w:uiPriority="49"/>
-    <w:lsdException w:name="Grid Table 5 Dark Accent 4" w:uiPriority="50"/>
-    <w:lsdException w:name="Grid Table 6 Colorful Accent 4" w:uiPriority="51"/>
-    <w:lsdException w:name="Grid Table 7 Colorful Accent 4" w:uiPriority="52"/>
-    <w:lsdException w:name="Grid Table 1 Light Accent 5" w:uiPriority="46"/>
-    <w:lsdException w:name="Grid Table 2 Accent 5" w:uiPriority="47"/>
-    <w:lsdException w:name="Grid Table 3 Accent 5" w:uiPriority="48"/>
-    <w:lsdException w:name="Grid Table 4 Accent 5" w:uiPriority="49"/>
-    <w:lsdException w:name="Grid Table 5 Dark Accent 5" w:uiPriority="50"/>
-    <w:lsdException w:name="Grid Table 6 Colorful Accent 5" w:uiPriority="51"/>
-    <w:lsdException w:name="Grid Table 7 Colorful Accent 5" w:uiPriority="52"/>
-    <w:lsdException w:name="Grid Table 1 Light Accent 6" w:uiPriority="46"/>
-    <w:lsdException w:name="Grid Table 2 Accent 6" w:uiPriority="47"/>
-    <w:lsdException w:name="Grid Table 3 Accent 6" w:uiPriority="48"/>
-    <w:lsdException w:name="Grid Table 4 Accent 6" w:uiPriority="49"/>
-    <w:lsdException w:name="Grid Table 5 Dark Accent 6" w:uiPriority="50"/>
-    <w:lsdException w:name="Grid Table 6 Colorful Accent 6" w:uiPriority="51"/>
-    <w:lsdException w:name="Grid Table 7 Colorful Accent 6" w:uiPriority="52"/>
-    <w:lsdException w:name="List Table 1 Light" w:uiPriority="46"/>
-    <w:lsdException w:name="List Table 2" w:uiPriority="47"/>
-    <w:lsdException w:name="List Table 3" w:uiPriority="48"/>
-    <w:lsdException w:name="List Table 4" w:uiPriority="49"/>
-    <w:lsdException w:name="List Table 5 Dark" w:uiPriority="50"/>
-    <w:lsdException w:name="List Table 6 Colorful" w:uiPriority="51"/>
-    <w:lsdException w:name="List Table 7 Colorful" w:uiPriority="52"/>
-    <w:lsdException w:name="List Table 1 Light Accent 1" w:uiPriority="46"/>
-    <w:lsdException w:name="List Table 2 Accent 1" w:uiPriority="47"/>
-    <w:lsdException w:name="List Table 3 Accent 1" w:uiPriority="48"/>
-    <w:lsdException w:name="List Table 4 Accent 1" w:uiPriority="49"/>
-    <w:lsdException w:name="List Table 5 Dark Accent 1" w:uiPriority="50"/>
-    <w:lsdException w:name="List Table 6 Colorful Accent 1" w:uiPriority="51"/>
-    <w:lsdException w:name="List Table 7 Colorful Accent 1" w:uiPriority="52"/>
-    <w:lsdException w:name="List Table 1 Light Accent 2" w:uiPriority="46"/>
-    <w:lsdException w:name="List Table 2 Accent 2" w:uiPriority="47"/>
-    <w:lsdException w:name="List Table 3 Accent 2" w:uiPriority="48"/>
-    <w:lsdException w:name="List Table 4 Accent 2" w:uiPriority="49"/>
-    <w:lsdException w:name="List Table 5 Dark Accent 2" w:uiPriority="50"/>
-    <w:lsdException w:name="List Table 6 Colorful Accent 2" w:uiPriority="51"/>
-    <w:lsdException w:name="List Table 7 Colorful Accent 2" w:uiPriority="52"/>
-    <w:lsdException w:name="List Table 1 Light Accent 3" w:uiPriority="46"/>
-    <w:lsdException w:name="List Table 2 Accent 3" w:uiPriority="47"/>
-    <w:lsdException w:name="List Table 3 Accent 3" w:uiPriority="48"/>
-    <w:lsdException w:name="List Table 4 Accent 3" w:uiPriority="49"/>
-    <w:lsdException w:name="List Table 5 Dark Accent 3" w:uiPriority="50"/>
-    <w:lsdException w:name="List Table 6 Colorful Accent 3" w:uiPriority="51"/>
-    <w:lsdException w:name="List Table 7 Colorful Accent 3" w:uiPriority="52"/>
-    <w:lsdException w:name="List Table 1 Light Accent 4" w:uiPriority="46"/>
-    <w:lsdException w:name="List Table 2 Accent 4" w:uiPriority="47"/>
-    <w:lsdException w:name="List Table 3 Accent 4" w:uiPriority="48"/>
-    <w:lsdException w:name="List Table 4 Accent 4" w:uiPriority="49"/>
-    <w:lsdException w:name="List Table 5 Dark Accent 4" w:uiPriority="50"/>
-    <w:lsdException w:name="List Table 6 Colorful Accent 4" w:uiPriority="51"/>
-    <w:lsdException w:name="List Table 7 Colorful Accent 4" w:uiPriority="52"/>
-    <w:lsdException w:name="List Table 1 Light Accent 5" w:uiPriority="46"/>
-    <w:lsdException w:name="List Table 2 Accent 5" w:uiPriority="47"/>
-    <w:lsdException w:name="List Table 3 Accent 5" w:uiPriority="48"/>
-    <w:lsdException w:name="List Table 4 Accent 5" w:uiPriority="49"/>
-    <w:lsdException w:name="List Table 5 Dark Accent 5" w:uiPriority="50"/>
-    <w:lsdException w:name="List Table 6 Colorful Accent 5" w:uiPriority="51"/>
-    <w:lsdException w:name="List Table 7 Colorful Accent 5" w:uiPriority="52"/>
-    <w:lsdException w:name="List Table 1 Light Accent 6" w:uiPriority="46"/>
-    <w:lsdException w:name="List Table 2 Accent 6" w:uiPriority="47"/>
-    <w:lsdException w:name="List Table 3 Accent 6" w:uiPriority="48"/>
-    <w:lsdException w:name="List Table 4 Accent 6" w:uiPriority="49"/>
-    <w:lsdException w:name="List Table 5 Dark Accent 6" w:uiPriority="50"/>
-    <w:lsdException w:name="List Table 6 Colorful Accent 6" w:uiPriority="51"/>
-    <w:lsdException w:name="List Table 7 Colorful Accent 6" w:uiPriority="52"/>
-    <w:lsdException w:name="Mention" w:semiHidden="1" w:unhideWhenUsed="1"/>
-    <w:lsdException w:name="Smart Hyperlink" w:semiHidden="1" w:unhideWhenUsed="1"/>
-    <w:lsdException w:name="Hashtag" w:semiHidden="1" w:unhideWhenUsed="1"/>
-    <w:lsdException w:name="Unresolved Mention" w:semiHidden="1" w:unhideWhenUsed="1"/>
-    <w:lsdException w:name="Smart Link" w:semiHidden="1" w:unhideWhenUsed="1"/>
+  <w:latentStyles w:defLockedState="0" w:defUIPriority="99" w:defSemiHidden="1" w:defUnhideWhenUsed="1" w:defQFormat="0" w:count="267">
+    <w:lsdException w:name="Normal" w:semiHidden="0" w:uiPriority="0" w:unhideWhenUsed="0" w:qFormat="1"/>
+    <w:lsdException w:name="heading 1" w:semiHidden="0" w:uiPriority="9" w:unhideWhenUsed="0" w:qFormat="1"/>
+    <w:lsdException w:name="heading 2" w:uiPriority="9" w:qFormat="1"/>
+    <w:lsdException w:name="heading 3" w:uiPriority="9" w:qFormat="1"/>
+    <w:lsdException w:name="heading 4" w:uiPriority="9" w:qFormat="1"/>
+    <w:lsdException w:name="heading 5" w:uiPriority="9" w:qFormat="1"/>
+    <w:lsdException w:name="heading 6" w:uiPriority="9" w:qFormat="1"/>
+    <w:lsdException w:name="heading 7" w:uiPriority="9" w:qFormat="1"/>
+    <w:lsdException w:name="heading 8" w:uiPriority="9" w:qFormat="1"/>
+    <w:lsdException w:name="heading 9" w:uiPriority="9" w:qFormat="1"/>
+    <w:lsdException w:name="toc 1" w:uiPriority="39"/>
+    <w:lsdException w:name="toc 2" w:uiPriority="39"/>
+    <w:lsdException w:name="toc 3" w:uiPriority="39"/>
+    <w:lsdException w:name="toc 4" w:uiPriority="39"/>
+    <w:lsdException w:name="toc 5" w:uiPriority="39"/>
+    <w:lsdException w:name="toc 6" w:uiPriority="39"/>
+    <w:lsdException w:name="toc 7" w:uiPriority="39"/>
+    <w:lsdException w:name="toc 8" w:uiPriority="39"/>
+    <w:lsdException w:name="toc 9" w:uiPriority="39"/>
+    <w:lsdException w:name="caption" w:uiPriority="35" w:qFormat="1"/>
+    <w:lsdException w:name="Title" w:semiHidden="0" w:uiPriority="10" w:unhideWhenUsed="0" w:qFormat="1"/>
+    <w:lsdException w:name="Default Paragraph Font" w:uiPriority="1"/>
+    <w:lsdException w:name="Subtitle" w:semiHidden="0" w:uiPriority="1" w:unhideWhenUsed="0" w:qFormat="1"/>
+    <w:lsdException w:name="Strong" w:semiHidden="0" w:uiPriority="22" w:unhideWhenUsed="0" w:qFormat="1"/>
+    <w:lsdException w:name="Emphasis" w:semiHidden="0" w:uiPriority="20" w:unhideWhenUsed="0" w:qFormat="1"/>
+    <w:lsdException w:name="Table Grid" w:semiHidden="0" w:uiPriority="0" w:unhideWhenUsed="0"/>
+    <w:lsdException w:name="Placeholder Text" w:unhideWhenUsed="0"/>
+    <w:lsdException w:name="No Spacing" w:semiHidden="0" w:uiPriority="36" w:unhideWhenUsed="0" w:qFormat="1"/>
+    <w:lsdException w:name="Light Shading" w:semiHidden="0" w:uiPriority="60" w:unhideWhenUsed="0"/>
+    <w:lsdException w:name="Light List" w:semiHidden="0" w:uiPriority="61" w:unhideWhenUsed="0"/>
+    <w:lsdException w:name="Light Grid" w:semiHidden="0" w:uiPriority="62" w:unhideWhenUsed="0"/>
+    <w:lsdException w:name="Medium Shading 1" w:semiHidden="0" w:uiPriority="63" w:unhideWhenUsed="0"/>
+    <w:lsdException w:name="Medium Shading 2" w:semiHidden="0" w:uiPriority="64" w:unhideWhenUsed="0"/>
+    <w:lsdException w:name="Medium List 1" w:semiHidden="0" w:uiPriority="65" w:unhideWhenUsed="0"/>
+    <w:lsdException w:name="Medium List 2" w:semiHidden="0" w:uiPriority="66" w:unhideWhenUsed="0"/>
+    <w:lsdException w:name="Medium Grid 1" w:semiHidden="0" w:uiPriority="67" w:unhideWhenUsed="0"/>
+    <w:lsdException w:name="Medium Grid 2" w:semiHidden="0" w:uiPriority="68" w:unhideWhenUsed="0"/>
+    <w:lsdException w:name="Medium Grid 3" w:semiHidden="0" w:uiPriority="69" w:unhideWhenUsed="0"/>
+    <w:lsdException w:name="Dark List" w:semiHidden="0" w:uiPriority="70" w:unhideWhenUsed="0"/>
+    <w:lsdException w:name="Colorful Shading" w:semiHidden="0" w:uiPriority="71" w:unhideWhenUsed="0"/>
+    <w:lsdException w:name="Colorful List" w:semiHidden="0" w:uiPriority="72" w:unhideWhenUsed="0"/>
+    <w:lsdException w:name="Colorful Grid" w:semiHidden="0" w:uiPriority="73" w:unhideWhenUsed="0"/>
+    <w:lsdException w:name="Light Shading Accent 1" w:semiHidden="0" w:uiPriority="60" w:unhideWhenUsed="0"/>
+    <w:lsdException w:name="Light List Accent 1" w:semiHidden="0" w:uiPriority="61" w:unhideWhenUsed="0"/>
+    <w:lsdException w:name="Light Grid Accent 1" w:semiHidden="0" w:uiPriority="62" w:unhideWhenUsed="0"/>
+    <w:lsdException w:name="Medium Shading 1 Accent 1" w:semiHidden="0" w:uiPriority="63" w:unhideWhenUsed="0"/>
+    <w:lsdException w:name="Medium Shading 2 Accent 1" w:semiHidden="0" w:uiPriority="64" w:unhideWhenUsed="0"/>
+    <w:lsdException w:name="Medium List 1 Accent 1" w:semiHidden="0" w:uiPriority="65" w:unhideWhenUsed="0"/>
+    <w:lsdException w:name="Revision" w:unhideWhenUsed="0"/>
+    <w:lsdException w:name="List Paragraph" w:semiHidden="0" w:uiPriority="34" w:unhideWhenUsed="0" w:qFormat="1"/>
+    <w:lsdException w:name="Quote" w:semiHidden="0" w:uiPriority="29" w:unhideWhenUsed="0" w:qFormat="1"/>
+    <w:lsdException w:name="Intense Quote" w:semiHidden="0" w:uiPriority="30" w:unhideWhenUsed="0" w:qFormat="1"/>
+    <w:lsdException w:name="Medium List 2 Accent 1" w:semiHidden="0" w:uiPriority="66" w:unhideWhenUsed="0"/>
+    <w:lsdException w:name="Medium Grid 1 Accent 1" w:semiHidden="0" w:uiPriority="67" w:unhideWhenUsed="0"/>
+    <w:lsdException w:name="Medium Grid 2 Accent 1" w:semiHidden="0" w:uiPriority="68" w:unhideWhenUsed="0"/>
+    <w:lsdException w:name="Medium Grid 3 Accent 1" w:semiHidden="0" w:uiPriority="69" w:unhideWhenUsed="0"/>
+    <w:lsdException w:name="Dark List Accent 1" w:semiHidden="0" w:uiPriority="70" w:unhideWhenUsed="0"/>
+    <w:lsdException w:name="Colorful Shading Accent 1" w:semiHidden="0" w:uiPriority="71" w:unhideWhenUsed="0"/>
+    <w:lsdException w:name="Colorful List Accent 1" w:semiHidden="0" w:uiPriority="72" w:unhideWhenUsed="0"/>
+    <w:lsdException w:name="Colorful Grid Accent 1" w:semiHidden="0" w:uiPriority="73" w:unhideWhenUsed="0"/>
+    <w:lsdException w:name="Light Shading Accent 2" w:semiHidden="0" w:uiPriority="60" w:unhideWhenUsed="0"/>
+    <w:lsdException w:name="Light List Accent 2" w:semiHidden="0" w:uiPriority="61" w:unhideWhenUsed="0"/>
+    <w:lsdException w:name="Light Grid Accent 2" w:semiHidden="0" w:uiPriority="62" w:unhideWhenUsed="0"/>
+    <w:lsdException w:name="Medium Shading 1 Accent 2" w:semiHidden="0" w:uiPriority="63" w:unhideWhenUsed="0"/>
+    <w:lsdException w:name="Medium Shading 2 Accent 2" w:semiHidden="0" w:uiPriority="64" w:unhideWhenUsed="0"/>
+    <w:lsdException w:name="Medium List 1 Accent 2" w:semiHidden="0" w:uiPriority="65" w:unhideWhenUsed="0"/>
+    <w:lsdException w:name="Medium List 2 Accent 2" w:semiHidden="0" w:uiPriority="66" w:unhideWhenUsed="0"/>
+    <w:lsdException w:name="Medium Grid 1 Accent 2" w:semiHidden="0" w:uiPriority="67" w:unhideWhenUsed="0"/>
+    <w:lsdException w:name="Medium Grid 2 Accent 2" w:semiHidden="0" w:uiPriority="68" w:unhideWhenUsed="0"/>
+    <w:lsdException w:name="Medium Grid 3 Accent 2" w:semiHidden="0" w:uiPriority="69" w:unhideWhenUsed="0"/>
+    <w:lsdException w:name="Dark List Accent 2" w:semiHidden="0" w:uiPriority="70" w:unhideWhenUsed="0"/>
+    <w:lsdException w:name="Colorful Shading Accent 2" w:semiHidden="0" w:uiPriority="71" w:unhideWhenUsed="0"/>
+    <w:lsdException w:name="Colorful List Accent 2" w:semiHidden="0" w:uiPriority="72" w:unhideWhenUsed="0"/>
+    <w:lsdException w:name="Colorful Grid Accent 2" w:semiHidden="0" w:uiPriority="73" w:unhideWhenUsed="0"/>
+    <w:lsdException w:name="Light Shading Accent 3" w:semiHidden="0" w:uiPriority="60" w:unhideWhenUsed="0"/>
+    <w:lsdException w:name="Light List Accent 3" w:semiHidden="0" w:uiPriority="61" w:unhideWhenUsed="0"/>
+    <w:lsdException w:name="Light Grid Accent 3" w:semiHidden="0" w:uiPriority="62" w:unhideWhenUsed="0"/>
+    <w:lsdException w:name="Medium Shading 1 Accent 3" w:semiHidden="0" w:uiPriority="63" w:unhideWhenUsed="0"/>
+    <w:lsdException w:name="Medium Shading 2 Accent 3" w:semiHidden="0" w:uiPriority="64" w:unhideWhenUsed="0"/>
+    <w:lsdException w:name="Medium List 1 Accent 3" w:semiHidden="0" w:uiPriority="65" w:unhideWhenUsed="0"/>
+    <w:lsdException w:name="Medium List 2 Accent 3" w:semiHidden="0" w:uiPriority="66" w:unhideWhenUsed="0"/>
+    <w:lsdException w:name="Medium Grid 1 Accent 3" w:semiHidden="0" w:uiPriority="67" w:unhideWhenUsed="0"/>
+    <w:lsdException w:name="Medium Grid 2 Accent 3" w:semiHidden="0" w:uiPriority="68" w:unhideWhenUsed="0"/>
+    <w:lsdException w:name="Medium Grid 3 Accent 3" w:semiHidden="0" w:uiPriority="69" w:unhideWhenUsed="0"/>
+    <w:lsdException w:name="Dark List Accent 3" w:semiHidden="0" w:uiPriority="70" w:unhideWhenUsed="0"/>
+    <w:lsdException w:name="Colorful Shading Accent 3" w:semiHidden="0" w:uiPriority="71" w:unhideWhenUsed="0"/>
+    <w:lsdException w:name="Colorful List Accent 3" w:semiHidden="0" w:uiPriority="72" w:unhideWhenUsed="0"/>
+    <w:lsdException w:name="Colorful Grid Accent 3" w:semiHidden="0" w:uiPriority="73" w:unhideWhenUsed="0"/>
+    <w:lsdException w:name="Light Shading Accent 4" w:semiHidden="0" w:uiPriority="60" w:unhideWhenUsed="0"/>
+    <w:lsdException w:name="Light List Accent 4" w:semiHidden="0" w:uiPriority="61" w:unhideWhenUsed="0"/>
+    <w:lsdException w:name="Light Grid Accent 4" w:semiHidden="0" w:uiPriority="62" w:unhideWhenUsed="0"/>
+    <w:lsdException w:name="Medium Shading 1 Accent 4" w:semiHidden="0" w:uiPriority="63" w:unhideWhenUsed="0"/>
+    <w:lsdException w:name="Medium Shading 2 Accent 4" w:semiHidden="0" w:uiPriority="64" w:unhideWhenUsed="0"/>
+    <w:lsdException w:name="Medium List 1 Accent 4" w:semiHidden="0" w:uiPriority="65" w:unhideWhenUsed="0"/>
+    <w:lsdException w:name="Medium List 2 Accent 4" w:semiHidden="0" w:uiPriority="66" w:unhideWhenUsed="0"/>
+    <w:lsdException w:name="Medium Grid 1 Accent 4" w:semiHidden="0" w:uiPriority="67" w:unhideWhenUsed="0"/>
+    <w:lsdException w:name="Medium Grid 2 Accent 4" w:semiHidden="0" w:uiPriority="68" w:unhideWhenUsed="0"/>
+    <w:lsdException w:name="Medium Grid 3 Accent 4" w:semiHidden="0" w:uiPriority="69" w:unhideWhenUsed="0"/>
+    <w:lsdException w:name="Dark List Accent 4" w:semiHidden="0" w:uiPriority="70" w:unhideWhenUsed="0"/>
+    <w:lsdException w:name="Colorful Shading Accent 4" w:semiHidden="0" w:uiPriority="71" w:unhideWhenUsed="0"/>
+    <w:lsdException w:name="Colorful List Accent 4" w:semiHidden="0" w:uiPriority="72" w:unhideWhenUsed="0"/>
+    <w:lsdException w:name="Colorful Grid Accent 4" w:semiHidden="0" w:uiPriority="73" w:unhideWhenUsed="0"/>
+    <w:lsdException w:name="Light Shading Accent 5" w:semiHidden="0" w:uiPriority="60" w:unhideWhenUsed="0"/>
+    <w:lsdException w:name="Light List Accent 5" w:semiHidden="0" w:uiPriority="61" w:unhideWhenUsed="0"/>
+    <w:lsdException w:name="Light Grid Accent 5" w:semiHidden="0" w:uiPriority="62" w:unhideWhenUsed="0"/>
+    <w:lsdException w:name="Medium Shading 1 Accent 5" w:semiHidden="0" w:uiPriority="63" w:unhideWhenUsed="0"/>
+    <w:lsdException w:name="Medium Shading 2 Accent 5" w:semiHidden="0" w:uiPriority="64" w:unhideWhenUsed="0"/>
+    <w:lsdException w:name="Medium List 1 Accent 5" w:semiHidden="0" w:uiPriority="65" w:unhideWhenUsed="0"/>
+    <w:lsdException w:name="Medium List 2 Accent 5" w:semiHidden="0" w:uiPriority="66" w:unhideWhenUsed="0"/>
+    <w:lsdException w:name="Medium Grid 1 Accent 5" w:semiHidden="0" w:uiPriority="67" w:unhideWhenUsed="0"/>
+    <w:lsdException w:name="Medium Grid 2 Accent 5" w:semiHidden="0" w:uiPriority="68" w:unhideWhenUsed="0"/>
+    <w:lsdException w:name="Medium Grid 3 Accent 5" w:semiHidden="0" w:uiPriority="69" w:unhideWhenUsed="0"/>
+    <w:lsdException w:name="Dark List Accent 5" w:semiHidden="0" w:uiPriority="70" w:unhideWhenUsed="0"/>
+    <w:lsdException w:name="Colorful Shading Accent 5" w:semiHidden="0" w:uiPriority="71" w:unhideWhenUsed="0"/>
+    <w:lsdException w:name="Colorful List Accent 5" w:semiHidden="0" w:uiPriority="72" w:unhideWhenUsed="0"/>
+    <w:lsdException w:name="Colorful Grid Accent 5" w:semiHidden="0" w:uiPriority="73" w:unhideWhenUsed="0"/>
+    <w:lsdException w:name="Light Shading Accent 6" w:semiHidden="0" w:uiPriority="60" w:unhideWhenUsed="0"/>
+    <w:lsdException w:name="Light List Accent 6" w:semiHidden="0" w:uiPriority="61" w:unhideWhenUsed="0"/>
+    <w:lsdException w:name="Light Grid Accent 6" w:semiHidden="0" w:uiPriority="62" w:unhideWhenUsed="0"/>
+    <w:lsdException w:name="Medium Shading 1 Accent 6" w:semiHidden="0" w:uiPriority="63" w:unhideWhenUsed="0"/>
+    <w:lsdException w:name="Medium Shading 2 Accent 6" w:semiHidden="0" w:uiPriority="64" w:unhideWhenUsed="0"/>
+    <w:lsdException w:name="Medium List 1 Accent 6" w:semiHidden="0" w:uiPriority="65" w:unhideWhenUsed="0"/>
+    <w:lsdException w:name="Medium List 2 Accent 6" w:semiHidden="0" w:uiPriority="66" w:unhideWhenUsed="0"/>
+    <w:lsdException w:name="Medium Grid 1 Accent 6" w:semiHidden="0" w:uiPriority="67" w:unhideWhenUsed="0"/>
+    <w:lsdException w:name="Medium Grid 2 Accent 6" w:semiHidden="0" w:uiPriority="68" w:unhideWhenUsed="0"/>
+    <w:lsdException w:name="Medium Grid 3 Accent 6" w:semiHidden="0" w:uiPriority="69" w:unhideWhenUsed="0"/>
+    <w:lsdException w:name="Dark List Accent 6" w:semiHidden="0" w:uiPriority="70" w:unhideWhenUsed="0"/>
+    <w:lsdException w:name="Colorful Shading Accent 6" w:semiHidden="0" w:uiPriority="71" w:unhideWhenUsed="0"/>
+    <w:lsdException w:name="Colorful List Accent 6" w:semiHidden="0" w:uiPriority="72" w:unhideWhenUsed="0"/>
+    <w:lsdException w:name="Colorful Grid Accent 6" w:semiHidden="0" w:uiPriority="73" w:unhideWhenUsed="0"/>
+    <w:lsdException w:name="Subtle Emphasis" w:semiHidden="0" w:uiPriority="19" w:unhideWhenUsed="0" w:qFormat="1"/>
+    <w:lsdException w:name="Intense Emphasis" w:semiHidden="0" w:uiPriority="21" w:unhideWhenUsed="0" w:qFormat="1"/>
+    <w:lsdException w:name="Subtle Reference" w:semiHidden="0" w:uiPriority="31" w:unhideWhenUsed="0" w:qFormat="1"/>
+    <w:lsdException w:name="Intense Reference" w:semiHidden="0" w:uiPriority="32" w:unhideWhenUsed="0" w:qFormat="1"/>
+    <w:lsdException w:name="Book Title" w:semiHidden="0" w:uiPriority="33" w:unhideWhenUsed="0" w:qFormat="1"/>
+    <w:lsdException w:name="Bibliography" w:uiPriority="37"/>
+    <w:lsdException w:name="TOC Heading" w:uiPriority="39" w:qFormat="1"/>
   </w:latentStyles>
   <w:style w:type="paragraph" w:default="1" w:styleId="Normal">
     <w:name w:val="Normal"/>
@@ -4775,6 +4595,7 @@
     <w:uiPriority w:val="99"/>
     <w:semiHidden/>
     <w:unhideWhenUsed/>
+    <w:qFormat/>
     <w:tblPr>
       <w:tblInd w:w="0" w:type="dxa"/>
       <w:tblCellMar>
@@ -4805,6 +4626,7 @@
       <w:lang w:val="en-CA" w:eastAsia="en-CA"/>
     </w:rPr>
     <w:tblPr>
+      <w:tblInd w:w="0" w:type="dxa"/>
       <w:tblBorders>
         <w:top w:val="single" w:sz="4" w:space="0" w:color="auto"/>
         <w:left w:val="single" w:sz="4" w:space="0" w:color="auto"/>
@@ -4813,6 +4635,12 @@
         <w:insideH w:val="single" w:sz="4" w:space="0" w:color="auto"/>
         <w:insideV w:val="single" w:sz="4" w:space="0" w:color="auto"/>
       </w:tblBorders>
+      <w:tblCellMar>
+        <w:top w:w="0" w:type="dxa"/>
+        <w:left w:w="108" w:type="dxa"/>
+        <w:bottom w:w="0" w:type="dxa"/>
+        <w:right w:w="108" w:type="dxa"/>
+      </w:tblCellMar>
     </w:tblPr>
   </w:style>
   <w:style w:type="paragraph" w:styleId="BalloonText">
@@ -5239,19 +5067,13 @@
   <a:extraClrSchemeLst/>
   <a:extLst>
     <a:ext uri="{05A4C25C-085E-4340-85A3-A5531E510DB2}">
-      <thm15:themeFamily xmlns:thm15="http://schemas.microsoft.com/office/thememl/2012/main" name="Office Theme" id="{62F939B6-93AF-4DB8-9C6B-D6C7DFDC589F}" vid="{4A3C46E8-61CC-4603-A589-7422A47A8E4A}"/>
+      <thm15:themeFamily xmlns:thm15="http://schemas.microsoft.com/office/thememl/2012/main" xmlns="" name="Office Theme" id="{62F939B6-93AF-4DB8-9C6B-D6C7DFDC589F}" vid="{4A3C46E8-61CC-4603-A589-7422A47A8E4A}"/>
     </a:ext>
   </a:extLst>
 </a:theme>
 </file>
 
 <file path=customXml/item1.xml><?xml version="1.0" encoding="utf-8"?>
-<p:properties xmlns:p="http://schemas.microsoft.com/office/2006/metadata/properties" xmlns:xsi="http://www.w3.org/2001/XMLSchema-instance" xmlns:pc="http://schemas.microsoft.com/office/infopath/2007/PartnerControls">
-  <documentManagement/>
-</p:properties>
-</file>
-
-<file path=customXml/item2.xml><?xml version="1.0" encoding="utf-8"?>
 <ct:contentTypeSchema xmlns:ct="http://schemas.microsoft.com/office/2006/metadata/contentType" xmlns:ma="http://schemas.microsoft.com/office/2006/metadata/properties/metaAttributes" ct:_="" ma:_="" ma:contentTypeName="Document" ma:contentTypeID="0x010100CCDDC746D39C164395515E33E585A186" ma:contentTypeVersion="0" ma:contentTypeDescription="Create a new document." ma:contentTypeScope="" ma:versionID="974b64bfbae369aa4c730a9ea69b3fdb">
   <xsd:schema xmlns:xsd="http://www.w3.org/2001/XMLSchema" xmlns:xs="http://www.w3.org/2001/XMLSchema" xmlns:p="http://schemas.microsoft.com/office/2006/metadata/properties" targetNamespace="http://schemas.microsoft.com/office/2006/metadata/properties" ma:root="true" ma:fieldsID="00024935fd391111953add73c5e630b7">
     <xsd:element name="properties">
@@ -5365,11 +5187,13 @@
 </ct:contentTypeSchema>
 </file>
 
-<file path=customXml/item3.xml><?xml version="1.0" encoding="utf-8"?>
-<b:Sources xmlns:b="http://schemas.openxmlformats.org/officeDocument/2006/bibliography" xmlns="http://schemas.openxmlformats.org/officeDocument/2006/bibliography" SelectedStyle="\APA.XSL" StyleName="APA Fifth Edition"/>
+<file path=customXml/item2.xml><?xml version="1.0" encoding="utf-8"?>
+<p:properties xmlns:p="http://schemas.microsoft.com/office/2006/metadata/properties" xmlns:xsi="http://www.w3.org/2001/XMLSchema-instance" xmlns:pc="http://schemas.microsoft.com/office/infopath/2007/PartnerControls">
+  <documentManagement/>
+</p:properties>
 </file>
 
-<file path=customXml/item4.xml><?xml version="1.0" encoding="utf-8"?>
+<file path=customXml/item3.xml><?xml version="1.0" encoding="utf-8"?>
 <?mso-contentType ?>
 <FormTemplates xmlns="http://schemas.microsoft.com/sharepoint/v3/contenttype/forms">
   <Display>DocumentLibraryForm</Display>
@@ -5378,16 +5202,11 @@
 </FormTemplates>
 </file>
 
-<file path=customXml/itemProps1.xml><?xml version="1.0" encoding="utf-8"?>
-<ds:datastoreItem xmlns:ds="http://schemas.openxmlformats.org/officeDocument/2006/customXml" ds:itemID="{D57CC5D5-3D2A-48DF-8AEC-B0B2B6460144}">
-  <ds:schemaRefs>
-    <ds:schemaRef ds:uri="http://schemas.microsoft.com/office/2006/metadata/properties"/>
-    <ds:schemaRef ds:uri="http://schemas.microsoft.com/office/infopath/2007/PartnerControls"/>
-  </ds:schemaRefs>
-</ds:datastoreItem>
+<file path=customXml/item4.xml><?xml version="1.0" encoding="utf-8"?>
+<b:Sources xmlns:b="http://schemas.openxmlformats.org/officeDocument/2006/bibliography" xmlns="http://schemas.openxmlformats.org/officeDocument/2006/bibliography" SelectedStyle="\APA.XSL" StyleName="APA Fifth Edition"/>
 </file>
 
-<file path=customXml/itemProps2.xml><?xml version="1.0" encoding="utf-8"?>
+<file path=customXml/itemProps1.xml><?xml version="1.0" encoding="utf-8"?>
 <ds:datastoreItem xmlns:ds="http://schemas.openxmlformats.org/officeDocument/2006/customXml" ds:itemID="{43D03E90-ED44-4D7C-9CA8-1D1D4CDAA456}">
   <ds:schemaRefs>
     <ds:schemaRef ds:uri="http://schemas.microsoft.com/office/2006/metadata/contentType"/>
@@ -5403,18 +5222,27 @@
 </ds:datastoreItem>
 </file>
 
+<file path=customXml/itemProps2.xml><?xml version="1.0" encoding="utf-8"?>
+<ds:datastoreItem xmlns:ds="http://schemas.openxmlformats.org/officeDocument/2006/customXml" ds:itemID="{D57CC5D5-3D2A-48DF-8AEC-B0B2B6460144}">
+  <ds:schemaRefs>
+    <ds:schemaRef ds:uri="http://schemas.microsoft.com/office/2006/metadata/properties"/>
+    <ds:schemaRef ds:uri="http://schemas.microsoft.com/office/infopath/2007/PartnerControls"/>
+  </ds:schemaRefs>
+</ds:datastoreItem>
+</file>
+
 <file path=customXml/itemProps3.xml><?xml version="1.0" encoding="utf-8"?>
-<ds:datastoreItem xmlns:ds="http://schemas.openxmlformats.org/officeDocument/2006/customXml" ds:itemID="{EDDA781E-B83C-4131-A407-E020544991D8}">
+<ds:datastoreItem xmlns:ds="http://schemas.openxmlformats.org/officeDocument/2006/customXml" ds:itemID="{8C3A4479-1A5A-4FB4-B272-DF123D813E11}">
   <ds:schemaRefs>
-    <ds:schemaRef ds:uri="http://schemas.openxmlformats.org/officeDocument/2006/bibliography"/>
+    <ds:schemaRef ds:uri="http://schemas.microsoft.com/sharepoint/v3/contenttype/forms"/>
   </ds:schemaRefs>
 </ds:datastoreItem>
 </file>
 
 <file path=customXml/itemProps4.xml><?xml version="1.0" encoding="utf-8"?>
-<ds:datastoreItem xmlns:ds="http://schemas.openxmlformats.org/officeDocument/2006/customXml" ds:itemID="{8C3A4479-1A5A-4FB4-B272-DF123D813E11}">
+<ds:datastoreItem xmlns:ds="http://schemas.openxmlformats.org/officeDocument/2006/customXml" ds:itemID="{95A1BF49-54AB-45C4-90F7-D5E58A0D5EDF}">
   <ds:schemaRefs>
-    <ds:schemaRef ds:uri="http://schemas.microsoft.com/sharepoint/v3/contenttype/forms"/>
+    <ds:schemaRef ds:uri="http://schemas.openxmlformats.org/officeDocument/2006/bibliography"/>
   </ds:schemaRefs>
 </ds:datastoreItem>
 </file>
</xml_diff>

<commit_message>
Dubious recursive search code
</commit_message>
<xml_diff>
--- a/INFO3135-25F Course Plan (Feeney) LIVE.docx
+++ b/INFO3135-25F Course Plan (Feeney) LIVE.docx
@@ -1,6 +1,6 @@
 
 <file path=word/document.xml><?xml version="1.0" encoding="utf-8"?>
-<w:document xmlns:ve="http://schemas.openxmlformats.org/markup-compatibility/2006" xmlns:o="urn:schemas-microsoft-com:office:office" xmlns:r="http://schemas.openxmlformats.org/officeDocument/2006/relationships" xmlns:m="http://schemas.openxmlformats.org/officeDocument/2006/math" xmlns:v="urn:schemas-microsoft-com:vml" xmlns:wp="http://schemas.openxmlformats.org/drawingml/2006/wordprocessingDrawing" xmlns:w10="urn:schemas-microsoft-com:office:word" xmlns:w="http://schemas.openxmlformats.org/wordprocessingml/2006/main" xmlns:wne="http://schemas.microsoft.com/office/word/2006/wordml">
+<w:document xmlns:wpc="http://schemas.microsoft.com/office/word/2010/wordprocessingCanvas" xmlns:cx="http://schemas.microsoft.com/office/drawing/2014/chartex" xmlns:cx1="http://schemas.microsoft.com/office/drawing/2015/9/8/chartex" xmlns:cx2="http://schemas.microsoft.com/office/drawing/2015/10/21/chartex" xmlns:cx3="http://schemas.microsoft.com/office/drawing/2016/5/9/chartex" xmlns:cx4="http://schemas.microsoft.com/office/drawing/2016/5/10/chartex" xmlns:cx5="http://schemas.microsoft.com/office/drawing/2016/5/11/chartex" xmlns:cx6="http://schemas.microsoft.com/office/drawing/2016/5/12/chartex" xmlns:cx7="http://schemas.microsoft.com/office/drawing/2016/5/13/chartex" xmlns:cx8="http://schemas.microsoft.com/office/drawing/2016/5/14/chartex" xmlns:mc="http://schemas.openxmlformats.org/markup-compatibility/2006" xmlns:aink="http://schemas.microsoft.com/office/drawing/2016/ink" xmlns:am3d="http://schemas.microsoft.com/office/drawing/2017/model3d" xmlns:o="urn:schemas-microsoft-com:office:office" xmlns:oel="http://schemas.microsoft.com/office/2019/extlst" xmlns:r="http://schemas.openxmlformats.org/officeDocument/2006/relationships" xmlns:m="http://schemas.openxmlformats.org/officeDocument/2006/math" xmlns:v="urn:schemas-microsoft-com:vml" xmlns:wp14="http://schemas.microsoft.com/office/word/2010/wordprocessingDrawing" xmlns:wp="http://schemas.openxmlformats.org/drawingml/2006/wordprocessingDrawing" xmlns:w10="urn:schemas-microsoft-com:office:word" xmlns:w="http://schemas.openxmlformats.org/wordprocessingml/2006/main" xmlns:w14="http://schemas.microsoft.com/office/word/2010/wordml" xmlns:w15="http://schemas.microsoft.com/office/word/2012/wordml" xmlns:w16cex="http://schemas.microsoft.com/office/word/2018/wordml/cex" xmlns:w16cid="http://schemas.microsoft.com/office/word/2016/wordml/cid" xmlns:w16="http://schemas.microsoft.com/office/word/2018/wordml" xmlns:w16du="http://schemas.microsoft.com/office/word/2023/wordml/word16du" xmlns:w16sdtdh="http://schemas.microsoft.com/office/word/2020/wordml/sdtdatahash" xmlns:w16sdtfl="http://schemas.microsoft.com/office/word/2024/wordml/sdtformatlock" xmlns:w16se="http://schemas.microsoft.com/office/word/2015/wordml/symex" xmlns:wpg="http://schemas.microsoft.com/office/word/2010/wordprocessingGroup" xmlns:wpi="http://schemas.microsoft.com/office/word/2010/wordprocessingInk" xmlns:wne="http://schemas.microsoft.com/office/word/2006/wordml" xmlns:wps="http://schemas.microsoft.com/office/word/2010/wordprocessingShape" mc:Ignorable="w14 w15 w16se w16cid w16 w16cex w16sdtdh w16sdtfl w16du wp14">
   <w:body>
     <w:p>
       <w:pPr>
@@ -14,7 +14,7 @@
           <w:noProof/>
           <w:lang w:eastAsia="en-CA"/>
         </w:rPr>
-        <w:pict>
+        <w:pict w14:anchorId="387A48CF">
           <v:shapetype id="_x0000_t202" coordsize="21600,21600" o:spt="202" path="m,l,21600r21600,l21600,xe">
             <v:stroke joinstyle="miter"/>
             <v:path gradientshapeok="t" o:connecttype="rect"/>
@@ -53,7 +53,7 @@
           <w:lang w:val="en-US"/>
         </w:rPr>
         <w:drawing>
-          <wp:anchor distT="0" distB="0" distL="114300" distR="114300" simplePos="0" relativeHeight="251659264" behindDoc="0" locked="0" layoutInCell="1" allowOverlap="1">
+          <wp:anchor distT="0" distB="0" distL="114300" distR="114300" simplePos="0" relativeHeight="251659264" behindDoc="0" locked="0" layoutInCell="1" allowOverlap="1" wp14:anchorId="46480E75" wp14:editId="555F6F80">
             <wp:simplePos x="0" y="0"/>
             <wp:positionH relativeFrom="column">
               <wp:posOffset>0</wp:posOffset>
@@ -81,7 +81,7 @@
                     <a:blip r:embed="rId11" cstate="print">
                       <a:extLst>
                         <a:ext uri="{28A0092B-C50C-407E-A947-70E740481C1C}">
-                          <a14:useLocalDpi xmlns="" xmlns:wpc="http://schemas.microsoft.com/office/word/2010/wordprocessingCanvas" xmlns:cx="http://schemas.microsoft.com/office/drawing/2014/chartex" xmlns:cx1="http://schemas.microsoft.com/office/drawing/2015/9/8/chartex" xmlns:cx2="http://schemas.microsoft.com/office/drawing/2015/10/21/chartex" xmlns:cx3="http://schemas.microsoft.com/office/drawing/2016/5/9/chartex" xmlns:cx4="http://schemas.microsoft.com/office/drawing/2016/5/10/chartex" xmlns:cx5="http://schemas.microsoft.com/office/drawing/2016/5/11/chartex" xmlns:cx6="http://schemas.microsoft.com/office/drawing/2016/5/12/chartex" xmlns:cx7="http://schemas.microsoft.com/office/drawing/2016/5/13/chartex" xmlns:cx8="http://schemas.microsoft.com/office/drawing/2016/5/14/chartex" xmlns:mc="http://schemas.openxmlformats.org/markup-compatibility/2006" xmlns:aink="http://schemas.microsoft.com/office/drawing/2016/ink" xmlns:am3d="http://schemas.microsoft.com/office/drawing/2017/model3d" xmlns:o="urn:schemas-microsoft-com:office:office" xmlns:oel="http://schemas.microsoft.com/office/2019/extlst" xmlns:v="urn:schemas-microsoft-com:vml" xmlns:wp14="http://schemas.microsoft.com/office/word/2010/wordprocessingDrawing" xmlns:w10="urn:schemas-microsoft-com:office:word" xmlns:w="http://schemas.openxmlformats.org/wordprocessingml/2006/main" xmlns:w14="http://schemas.microsoft.com/office/word/2010/wordml" xmlns:w15="http://schemas.microsoft.com/office/word/2012/wordml" xmlns:w16cex="http://schemas.microsoft.com/office/word/2018/wordml/cex" xmlns:w16cid="http://schemas.microsoft.com/office/word/2016/wordml/cid" xmlns:w16="http://schemas.microsoft.com/office/word/2018/wordml" xmlns:w16du="http://schemas.microsoft.com/office/word/2023/wordml/word16du" xmlns:w16sdtdh="http://schemas.microsoft.com/office/word/2020/wordml/sdtdatahash" xmlns:w16sdtfl="http://schemas.microsoft.com/office/word/2024/wordml/sdtformatlock" xmlns:w16se="http://schemas.microsoft.com/office/word/2015/wordml/symex" xmlns:wpg="http://schemas.microsoft.com/office/word/2010/wordprocessingGroup" xmlns:wpi="http://schemas.microsoft.com/office/word/2010/wordprocessingInk" xmlns:wps="http://schemas.microsoft.com/office/word/2010/wordprocessingShape" xmlns:a14="http://schemas.microsoft.com/office/drawing/2010/main" val="0"/>
+                          <a14:useLocalDpi xmlns:a14="http://schemas.microsoft.com/office/drawing/2010/main" val="0"/>
                         </a:ext>
                       </a:extLst>
                     </a:blip>
@@ -111,7 +111,7 @@
           <w:lang w:val="en-US"/>
         </w:rPr>
         <w:drawing>
-          <wp:inline distT="0" distB="0" distL="0" distR="0">
+          <wp:inline distT="0" distB="0" distL="0" distR="0" wp14:anchorId="494568E7" wp14:editId="06D632E0">
             <wp:extent cx="6096000" cy="952500"/>
             <wp:effectExtent l="0" t="0" r="0" b="0"/>
             <wp:docPr id="2" name="Picture 2"/>
@@ -131,7 +131,7 @@
                     <a:blip r:embed="rId12" cstate="print">
                       <a:extLst>
                         <a:ext uri="{28A0092B-C50C-407E-A947-70E740481C1C}">
-                          <a14:useLocalDpi xmlns="" xmlns:wpc="http://schemas.microsoft.com/office/word/2010/wordprocessingCanvas" xmlns:cx="http://schemas.microsoft.com/office/drawing/2014/chartex" xmlns:cx1="http://schemas.microsoft.com/office/drawing/2015/9/8/chartex" xmlns:cx2="http://schemas.microsoft.com/office/drawing/2015/10/21/chartex" xmlns:cx3="http://schemas.microsoft.com/office/drawing/2016/5/9/chartex" xmlns:cx4="http://schemas.microsoft.com/office/drawing/2016/5/10/chartex" xmlns:cx5="http://schemas.microsoft.com/office/drawing/2016/5/11/chartex" xmlns:cx6="http://schemas.microsoft.com/office/drawing/2016/5/12/chartex" xmlns:cx7="http://schemas.microsoft.com/office/drawing/2016/5/13/chartex" xmlns:cx8="http://schemas.microsoft.com/office/drawing/2016/5/14/chartex" xmlns:mc="http://schemas.openxmlformats.org/markup-compatibility/2006" xmlns:aink="http://schemas.microsoft.com/office/drawing/2016/ink" xmlns:am3d="http://schemas.microsoft.com/office/drawing/2017/model3d" xmlns:o="urn:schemas-microsoft-com:office:office" xmlns:oel="http://schemas.microsoft.com/office/2019/extlst" xmlns:v="urn:schemas-microsoft-com:vml" xmlns:wp14="http://schemas.microsoft.com/office/word/2010/wordprocessingDrawing" xmlns:w10="urn:schemas-microsoft-com:office:word" xmlns:w="http://schemas.openxmlformats.org/wordprocessingml/2006/main" xmlns:w14="http://schemas.microsoft.com/office/word/2010/wordml" xmlns:w15="http://schemas.microsoft.com/office/word/2012/wordml" xmlns:w16cex="http://schemas.microsoft.com/office/word/2018/wordml/cex" xmlns:w16cid="http://schemas.microsoft.com/office/word/2016/wordml/cid" xmlns:w16="http://schemas.microsoft.com/office/word/2018/wordml" xmlns:w16du="http://schemas.microsoft.com/office/word/2023/wordml/word16du" xmlns:w16sdtdh="http://schemas.microsoft.com/office/word/2020/wordml/sdtdatahash" xmlns:w16sdtfl="http://schemas.microsoft.com/office/word/2024/wordml/sdtformatlock" xmlns:w16se="http://schemas.microsoft.com/office/word/2015/wordml/symex" xmlns:wpg="http://schemas.microsoft.com/office/word/2010/wordprocessingGroup" xmlns:wpi="http://schemas.microsoft.com/office/word/2010/wordprocessingInk" xmlns:wps="http://schemas.microsoft.com/office/word/2010/wordprocessingShape" xmlns:a14="http://schemas.microsoft.com/office/drawing/2010/main" val="0"/>
+                          <a14:useLocalDpi xmlns:a14="http://schemas.microsoft.com/office/drawing/2010/main" val="0"/>
                         </a:ext>
                       </a:extLst>
                     </a:blip>
@@ -194,7 +194,7 @@
       <w:tblPr>
         <w:tblStyle w:val="TableGrid"/>
         <w:tblW w:w="0" w:type="auto"/>
-        <w:tblLook w:val="04A0"/>
+        <w:tblLook w:val="04A0" w:firstRow="1" w:lastRow="0" w:firstColumn="1" w:lastColumn="0" w:noHBand="0" w:noVBand="1"/>
       </w:tblPr>
       <w:tblGrid>
         <w:gridCol w:w="2239"/>
@@ -579,23 +579,13 @@
               </w:rPr>
               <w:t xml:space="preserve">Michael Feeney (from </w:t>
             </w:r>
-            <w:proofErr w:type="spellStart"/>
-            <w:r>
-              <w:rPr>
-                <w:rFonts w:asciiTheme="minorHAnsi" w:hAnsiTheme="minorHAnsi" w:cstheme="minorHAnsi"/>
-                <w:sz w:val="22"/>
-                <w:szCs w:val="22"/>
-              </w:rPr>
-              <w:t>Bestan</w:t>
-            </w:r>
-            <w:proofErr w:type="spellEnd"/>
-            <w:r>
-              <w:rPr>
-                <w:rFonts w:asciiTheme="minorHAnsi" w:hAnsiTheme="minorHAnsi" w:cstheme="minorHAnsi"/>
-                <w:sz w:val="22"/>
-                <w:szCs w:val="22"/>
-              </w:rPr>
-              <w:t xml:space="preserve"> </w:t>
+            <w:r>
+              <w:rPr>
+                <w:rFonts w:asciiTheme="minorHAnsi" w:hAnsiTheme="minorHAnsi" w:cstheme="minorHAnsi"/>
+                <w:sz w:val="22"/>
+                <w:szCs w:val="22"/>
+              </w:rPr>
+              <w:t xml:space="preserve">Bestan </w:t>
             </w:r>
             <w:proofErr w:type="spellStart"/>
             <w:r>
@@ -707,7 +697,7 @@
       <w:tblPr>
         <w:tblStyle w:val="TableGrid"/>
         <w:tblW w:w="0" w:type="auto"/>
-        <w:tblLook w:val="04A0"/>
+        <w:tblLook w:val="04A0" w:firstRow="1" w:lastRow="0" w:firstColumn="1" w:lastColumn="0" w:noHBand="0" w:noVBand="1"/>
       </w:tblPr>
       <w:tblGrid>
         <w:gridCol w:w="1255"/>
@@ -3537,6 +3527,7 @@
           <w:sz w:val="22"/>
           <w:szCs w:val="22"/>
         </w:rPr>
+        <w:lastRenderedPageBreak/>
         <w:t>Projects: 30%</w:t>
       </w:r>
     </w:p>
@@ -3557,7 +3548,6 @@
           <w:sz w:val="22"/>
           <w:szCs w:val="22"/>
         </w:rPr>
-        <w:lastRenderedPageBreak/>
         <w:t>Exams: 50% (20% Mid-term, 30% Final)</w:t>
       </w:r>
     </w:p>
@@ -3578,7 +3568,7 @@
 </file>
 
 <file path=word/endnotes.xml><?xml version="1.0" encoding="utf-8"?>
-<w:endnotes xmlns:ve="http://schemas.openxmlformats.org/markup-compatibility/2006" xmlns:o="urn:schemas-microsoft-com:office:office" xmlns:r="http://schemas.openxmlformats.org/officeDocument/2006/relationships" xmlns:m="http://schemas.openxmlformats.org/officeDocument/2006/math" xmlns:v="urn:schemas-microsoft-com:vml" xmlns:wp="http://schemas.openxmlformats.org/drawingml/2006/wordprocessingDrawing" xmlns:w10="urn:schemas-microsoft-com:office:word" xmlns:w="http://schemas.openxmlformats.org/wordprocessingml/2006/main" xmlns:wne="http://schemas.microsoft.com/office/word/2006/wordml">
+<w:endnotes xmlns:wpc="http://schemas.microsoft.com/office/word/2010/wordprocessingCanvas" xmlns:cx="http://schemas.microsoft.com/office/drawing/2014/chartex" xmlns:cx1="http://schemas.microsoft.com/office/drawing/2015/9/8/chartex" xmlns:cx2="http://schemas.microsoft.com/office/drawing/2015/10/21/chartex" xmlns:cx3="http://schemas.microsoft.com/office/drawing/2016/5/9/chartex" xmlns:cx4="http://schemas.microsoft.com/office/drawing/2016/5/10/chartex" xmlns:cx5="http://schemas.microsoft.com/office/drawing/2016/5/11/chartex" xmlns:cx6="http://schemas.microsoft.com/office/drawing/2016/5/12/chartex" xmlns:cx7="http://schemas.microsoft.com/office/drawing/2016/5/13/chartex" xmlns:cx8="http://schemas.microsoft.com/office/drawing/2016/5/14/chartex" xmlns:mc="http://schemas.openxmlformats.org/markup-compatibility/2006" xmlns:aink="http://schemas.microsoft.com/office/drawing/2016/ink" xmlns:am3d="http://schemas.microsoft.com/office/drawing/2017/model3d" xmlns:o="urn:schemas-microsoft-com:office:office" xmlns:oel="http://schemas.microsoft.com/office/2019/extlst" xmlns:r="http://schemas.openxmlformats.org/officeDocument/2006/relationships" xmlns:m="http://schemas.openxmlformats.org/officeDocument/2006/math" xmlns:v="urn:schemas-microsoft-com:vml" xmlns:wp14="http://schemas.microsoft.com/office/word/2010/wordprocessingDrawing" xmlns:wp="http://schemas.openxmlformats.org/drawingml/2006/wordprocessingDrawing" xmlns:w10="urn:schemas-microsoft-com:office:word" xmlns:w="http://schemas.openxmlformats.org/wordprocessingml/2006/main" xmlns:w14="http://schemas.microsoft.com/office/word/2010/wordml" xmlns:w15="http://schemas.microsoft.com/office/word/2012/wordml" xmlns:w16cex="http://schemas.microsoft.com/office/word/2018/wordml/cex" xmlns:w16cid="http://schemas.microsoft.com/office/word/2016/wordml/cid" xmlns:w16="http://schemas.microsoft.com/office/word/2018/wordml" xmlns:w16du="http://schemas.microsoft.com/office/word/2023/wordml/word16du" xmlns:w16sdtdh="http://schemas.microsoft.com/office/word/2020/wordml/sdtdatahash" xmlns:w16sdtfl="http://schemas.microsoft.com/office/word/2024/wordml/sdtformatlock" xmlns:w16se="http://schemas.microsoft.com/office/word/2015/wordml/symex" xmlns:wpg="http://schemas.microsoft.com/office/word/2010/wordprocessingGroup" xmlns:wpi="http://schemas.microsoft.com/office/word/2010/wordprocessingInk" xmlns:wne="http://schemas.microsoft.com/office/word/2006/wordml" xmlns:wps="http://schemas.microsoft.com/office/word/2010/wordprocessingShape" mc:Ignorable="w14 w15 w16se w16cid w16 w16cex w16sdtdh w16sdtfl w16du wp14">
   <w:endnote w:type="separator" w:id="-1">
     <w:p>
       <w:r>
@@ -3597,7 +3587,7 @@
 </file>
 
 <file path=word/footer1.xml><?xml version="1.0" encoding="utf-8"?>
-<w:ftr xmlns:ve="http://schemas.openxmlformats.org/markup-compatibility/2006" xmlns:o="urn:schemas-microsoft-com:office:office" xmlns:r="http://schemas.openxmlformats.org/officeDocument/2006/relationships" xmlns:m="http://schemas.openxmlformats.org/officeDocument/2006/math" xmlns:v="urn:schemas-microsoft-com:vml" xmlns:wp="http://schemas.openxmlformats.org/drawingml/2006/wordprocessingDrawing" xmlns:w10="urn:schemas-microsoft-com:office:word" xmlns:w="http://schemas.openxmlformats.org/wordprocessingml/2006/main" xmlns:wne="http://schemas.microsoft.com/office/word/2006/wordml">
+<w:ftr xmlns:wpc="http://schemas.microsoft.com/office/word/2010/wordprocessingCanvas" xmlns:cx="http://schemas.microsoft.com/office/drawing/2014/chartex" xmlns:cx1="http://schemas.microsoft.com/office/drawing/2015/9/8/chartex" xmlns:cx2="http://schemas.microsoft.com/office/drawing/2015/10/21/chartex" xmlns:cx3="http://schemas.microsoft.com/office/drawing/2016/5/9/chartex" xmlns:cx4="http://schemas.microsoft.com/office/drawing/2016/5/10/chartex" xmlns:cx5="http://schemas.microsoft.com/office/drawing/2016/5/11/chartex" xmlns:cx6="http://schemas.microsoft.com/office/drawing/2016/5/12/chartex" xmlns:cx7="http://schemas.microsoft.com/office/drawing/2016/5/13/chartex" xmlns:cx8="http://schemas.microsoft.com/office/drawing/2016/5/14/chartex" xmlns:mc="http://schemas.openxmlformats.org/markup-compatibility/2006" xmlns:aink="http://schemas.microsoft.com/office/drawing/2016/ink" xmlns:am3d="http://schemas.microsoft.com/office/drawing/2017/model3d" xmlns:o="urn:schemas-microsoft-com:office:office" xmlns:oel="http://schemas.microsoft.com/office/2019/extlst" xmlns:r="http://schemas.openxmlformats.org/officeDocument/2006/relationships" xmlns:m="http://schemas.openxmlformats.org/officeDocument/2006/math" xmlns:v="urn:schemas-microsoft-com:vml" xmlns:wp14="http://schemas.microsoft.com/office/word/2010/wordprocessingDrawing" xmlns:wp="http://schemas.openxmlformats.org/drawingml/2006/wordprocessingDrawing" xmlns:w10="urn:schemas-microsoft-com:office:word" xmlns:w="http://schemas.openxmlformats.org/wordprocessingml/2006/main" xmlns:w14="http://schemas.microsoft.com/office/word/2010/wordml" xmlns:w15="http://schemas.microsoft.com/office/word/2012/wordml" xmlns:w16cex="http://schemas.microsoft.com/office/word/2018/wordml/cex" xmlns:w16cid="http://schemas.microsoft.com/office/word/2016/wordml/cid" xmlns:w16="http://schemas.microsoft.com/office/word/2018/wordml" xmlns:w16du="http://schemas.microsoft.com/office/word/2023/wordml/word16du" xmlns:w16sdtdh="http://schemas.microsoft.com/office/word/2020/wordml/sdtdatahash" xmlns:w16sdtfl="http://schemas.microsoft.com/office/word/2024/wordml/sdtformatlock" xmlns:w16se="http://schemas.microsoft.com/office/word/2015/wordml/symex" xmlns:wpg="http://schemas.microsoft.com/office/word/2010/wordprocessingGroup" xmlns:wpi="http://schemas.microsoft.com/office/word/2010/wordprocessingInk" xmlns:wne="http://schemas.microsoft.com/office/word/2006/wordml" xmlns:wps="http://schemas.microsoft.com/office/word/2010/wordprocessingShape" mc:Ignorable="w14 w15 w16se w16cid w16 w16cex w16sdtdh w16sdtfl w16du wp14">
   <w:p>
     <w:pPr>
       <w:pStyle w:val="Footer"/>
@@ -3607,7 +3597,7 @@
 </file>
 
 <file path=word/footer2.xml><?xml version="1.0" encoding="utf-8"?>
-<w:ftr xmlns:ve="http://schemas.openxmlformats.org/markup-compatibility/2006" xmlns:o="urn:schemas-microsoft-com:office:office" xmlns:r="http://schemas.openxmlformats.org/officeDocument/2006/relationships" xmlns:m="http://schemas.openxmlformats.org/officeDocument/2006/math" xmlns:v="urn:schemas-microsoft-com:vml" xmlns:wp="http://schemas.openxmlformats.org/drawingml/2006/wordprocessingDrawing" xmlns:w10="urn:schemas-microsoft-com:office:word" xmlns:w="http://schemas.openxmlformats.org/wordprocessingml/2006/main" xmlns:wne="http://schemas.microsoft.com/office/word/2006/wordml">
+<w:ftr xmlns:wpc="http://schemas.microsoft.com/office/word/2010/wordprocessingCanvas" xmlns:cx="http://schemas.microsoft.com/office/drawing/2014/chartex" xmlns:cx1="http://schemas.microsoft.com/office/drawing/2015/9/8/chartex" xmlns:cx2="http://schemas.microsoft.com/office/drawing/2015/10/21/chartex" xmlns:cx3="http://schemas.microsoft.com/office/drawing/2016/5/9/chartex" xmlns:cx4="http://schemas.microsoft.com/office/drawing/2016/5/10/chartex" xmlns:cx5="http://schemas.microsoft.com/office/drawing/2016/5/11/chartex" xmlns:cx6="http://schemas.microsoft.com/office/drawing/2016/5/12/chartex" xmlns:cx7="http://schemas.microsoft.com/office/drawing/2016/5/13/chartex" xmlns:cx8="http://schemas.microsoft.com/office/drawing/2016/5/14/chartex" xmlns:mc="http://schemas.openxmlformats.org/markup-compatibility/2006" xmlns:aink="http://schemas.microsoft.com/office/drawing/2016/ink" xmlns:am3d="http://schemas.microsoft.com/office/drawing/2017/model3d" xmlns:o="urn:schemas-microsoft-com:office:office" xmlns:oel="http://schemas.microsoft.com/office/2019/extlst" xmlns:r="http://schemas.openxmlformats.org/officeDocument/2006/relationships" xmlns:m="http://schemas.openxmlformats.org/officeDocument/2006/math" xmlns:v="urn:schemas-microsoft-com:vml" xmlns:wp14="http://schemas.microsoft.com/office/word/2010/wordprocessingDrawing" xmlns:wp="http://schemas.openxmlformats.org/drawingml/2006/wordprocessingDrawing" xmlns:w10="urn:schemas-microsoft-com:office:word" xmlns:w="http://schemas.openxmlformats.org/wordprocessingml/2006/main" xmlns:w14="http://schemas.microsoft.com/office/word/2010/wordml" xmlns:w15="http://schemas.microsoft.com/office/word/2012/wordml" xmlns:w16cex="http://schemas.microsoft.com/office/word/2018/wordml/cex" xmlns:w16cid="http://schemas.microsoft.com/office/word/2016/wordml/cid" xmlns:w16="http://schemas.microsoft.com/office/word/2018/wordml" xmlns:w16du="http://schemas.microsoft.com/office/word/2023/wordml/word16du" xmlns:w16sdtdh="http://schemas.microsoft.com/office/word/2020/wordml/sdtdatahash" xmlns:w16sdtfl="http://schemas.microsoft.com/office/word/2024/wordml/sdtformatlock" xmlns:w16se="http://schemas.microsoft.com/office/word/2015/wordml/symex" xmlns:wpg="http://schemas.microsoft.com/office/word/2010/wordprocessingGroup" xmlns:wpi="http://schemas.microsoft.com/office/word/2010/wordprocessingInk" xmlns:wne="http://schemas.microsoft.com/office/word/2006/wordml" xmlns:wps="http://schemas.microsoft.com/office/word/2010/wordprocessingShape" mc:Ignorable="w14 w15 w16se w16cid w16 w16cex w16sdtdh w16sdtfl w16du wp14">
   <w:p>
     <w:pPr>
       <w:rPr>
@@ -3666,7 +3656,7 @@
 </file>
 
 <file path=word/footer3.xml><?xml version="1.0" encoding="utf-8"?>
-<w:ftr xmlns:ve="http://schemas.openxmlformats.org/markup-compatibility/2006" xmlns:o="urn:schemas-microsoft-com:office:office" xmlns:r="http://schemas.openxmlformats.org/officeDocument/2006/relationships" xmlns:m="http://schemas.openxmlformats.org/officeDocument/2006/math" xmlns:v="urn:schemas-microsoft-com:vml" xmlns:wp="http://schemas.openxmlformats.org/drawingml/2006/wordprocessingDrawing" xmlns:w10="urn:schemas-microsoft-com:office:word" xmlns:w="http://schemas.openxmlformats.org/wordprocessingml/2006/main" xmlns:wne="http://schemas.microsoft.com/office/word/2006/wordml">
+<w:ftr xmlns:wpc="http://schemas.microsoft.com/office/word/2010/wordprocessingCanvas" xmlns:cx="http://schemas.microsoft.com/office/drawing/2014/chartex" xmlns:cx1="http://schemas.microsoft.com/office/drawing/2015/9/8/chartex" xmlns:cx2="http://schemas.microsoft.com/office/drawing/2015/10/21/chartex" xmlns:cx3="http://schemas.microsoft.com/office/drawing/2016/5/9/chartex" xmlns:cx4="http://schemas.microsoft.com/office/drawing/2016/5/10/chartex" xmlns:cx5="http://schemas.microsoft.com/office/drawing/2016/5/11/chartex" xmlns:cx6="http://schemas.microsoft.com/office/drawing/2016/5/12/chartex" xmlns:cx7="http://schemas.microsoft.com/office/drawing/2016/5/13/chartex" xmlns:cx8="http://schemas.microsoft.com/office/drawing/2016/5/14/chartex" xmlns:mc="http://schemas.openxmlformats.org/markup-compatibility/2006" xmlns:aink="http://schemas.microsoft.com/office/drawing/2016/ink" xmlns:am3d="http://schemas.microsoft.com/office/drawing/2017/model3d" xmlns:o="urn:schemas-microsoft-com:office:office" xmlns:oel="http://schemas.microsoft.com/office/2019/extlst" xmlns:r="http://schemas.openxmlformats.org/officeDocument/2006/relationships" xmlns:m="http://schemas.openxmlformats.org/officeDocument/2006/math" xmlns:v="urn:schemas-microsoft-com:vml" xmlns:wp14="http://schemas.microsoft.com/office/word/2010/wordprocessingDrawing" xmlns:wp="http://schemas.openxmlformats.org/drawingml/2006/wordprocessingDrawing" xmlns:w10="urn:schemas-microsoft-com:office:word" xmlns:w="http://schemas.openxmlformats.org/wordprocessingml/2006/main" xmlns:w14="http://schemas.microsoft.com/office/word/2010/wordml" xmlns:w15="http://schemas.microsoft.com/office/word/2012/wordml" xmlns:w16cex="http://schemas.microsoft.com/office/word/2018/wordml/cex" xmlns:w16cid="http://schemas.microsoft.com/office/word/2016/wordml/cid" xmlns:w16="http://schemas.microsoft.com/office/word/2018/wordml" xmlns:w16du="http://schemas.microsoft.com/office/word/2023/wordml/word16du" xmlns:w16sdtdh="http://schemas.microsoft.com/office/word/2020/wordml/sdtdatahash" xmlns:w16sdtfl="http://schemas.microsoft.com/office/word/2024/wordml/sdtformatlock" xmlns:w16se="http://schemas.microsoft.com/office/word/2015/wordml/symex" xmlns:wpg="http://schemas.microsoft.com/office/word/2010/wordprocessingGroup" xmlns:wpi="http://schemas.microsoft.com/office/word/2010/wordprocessingInk" xmlns:wne="http://schemas.microsoft.com/office/word/2006/wordml" xmlns:wps="http://schemas.microsoft.com/office/word/2010/wordprocessingShape" mc:Ignorable="w14 w15 w16se w16cid w16 w16cex w16sdtdh w16sdtfl w16du wp14">
   <w:p>
     <w:pPr>
       <w:pStyle w:val="Footer"/>
@@ -3676,7 +3666,7 @@
 </file>
 
 <file path=word/footnotes.xml><?xml version="1.0" encoding="utf-8"?>
-<w:footnotes xmlns:ve="http://schemas.openxmlformats.org/markup-compatibility/2006" xmlns:o="urn:schemas-microsoft-com:office:office" xmlns:r="http://schemas.openxmlformats.org/officeDocument/2006/relationships" xmlns:m="http://schemas.openxmlformats.org/officeDocument/2006/math" xmlns:v="urn:schemas-microsoft-com:vml" xmlns:wp="http://schemas.openxmlformats.org/drawingml/2006/wordprocessingDrawing" xmlns:w10="urn:schemas-microsoft-com:office:word" xmlns:w="http://schemas.openxmlformats.org/wordprocessingml/2006/main" xmlns:wne="http://schemas.microsoft.com/office/word/2006/wordml">
+<w:footnotes xmlns:wpc="http://schemas.microsoft.com/office/word/2010/wordprocessingCanvas" xmlns:cx="http://schemas.microsoft.com/office/drawing/2014/chartex" xmlns:cx1="http://schemas.microsoft.com/office/drawing/2015/9/8/chartex" xmlns:cx2="http://schemas.microsoft.com/office/drawing/2015/10/21/chartex" xmlns:cx3="http://schemas.microsoft.com/office/drawing/2016/5/9/chartex" xmlns:cx4="http://schemas.microsoft.com/office/drawing/2016/5/10/chartex" xmlns:cx5="http://schemas.microsoft.com/office/drawing/2016/5/11/chartex" xmlns:cx6="http://schemas.microsoft.com/office/drawing/2016/5/12/chartex" xmlns:cx7="http://schemas.microsoft.com/office/drawing/2016/5/13/chartex" xmlns:cx8="http://schemas.microsoft.com/office/drawing/2016/5/14/chartex" xmlns:mc="http://schemas.openxmlformats.org/markup-compatibility/2006" xmlns:aink="http://schemas.microsoft.com/office/drawing/2016/ink" xmlns:am3d="http://schemas.microsoft.com/office/drawing/2017/model3d" xmlns:o="urn:schemas-microsoft-com:office:office" xmlns:oel="http://schemas.microsoft.com/office/2019/extlst" xmlns:r="http://schemas.openxmlformats.org/officeDocument/2006/relationships" xmlns:m="http://schemas.openxmlformats.org/officeDocument/2006/math" xmlns:v="urn:schemas-microsoft-com:vml" xmlns:wp14="http://schemas.microsoft.com/office/word/2010/wordprocessingDrawing" xmlns:wp="http://schemas.openxmlformats.org/drawingml/2006/wordprocessingDrawing" xmlns:w10="urn:schemas-microsoft-com:office:word" xmlns:w="http://schemas.openxmlformats.org/wordprocessingml/2006/main" xmlns:w14="http://schemas.microsoft.com/office/word/2010/wordml" xmlns:w15="http://schemas.microsoft.com/office/word/2012/wordml" xmlns:w16cex="http://schemas.microsoft.com/office/word/2018/wordml/cex" xmlns:w16cid="http://schemas.microsoft.com/office/word/2016/wordml/cid" xmlns:w16="http://schemas.microsoft.com/office/word/2018/wordml" xmlns:w16du="http://schemas.microsoft.com/office/word/2023/wordml/word16du" xmlns:w16sdtdh="http://schemas.microsoft.com/office/word/2020/wordml/sdtdatahash" xmlns:w16sdtfl="http://schemas.microsoft.com/office/word/2024/wordml/sdtformatlock" xmlns:w16se="http://schemas.microsoft.com/office/word/2015/wordml/symex" xmlns:wpg="http://schemas.microsoft.com/office/word/2010/wordprocessingGroup" xmlns:wpi="http://schemas.microsoft.com/office/word/2010/wordprocessingInk" xmlns:wne="http://schemas.microsoft.com/office/word/2006/wordml" xmlns:wps="http://schemas.microsoft.com/office/word/2010/wordprocessingShape" mc:Ignorable="w14 w15 w16se w16cid w16 w16cex w16sdtdh w16sdtfl w16du wp14">
   <w:footnote w:type="separator" w:id="-1">
     <w:p>
       <w:r>
@@ -3695,7 +3685,7 @@
 </file>
 
 <file path=word/header1.xml><?xml version="1.0" encoding="utf-8"?>
-<w:hdr xmlns:ve="http://schemas.openxmlformats.org/markup-compatibility/2006" xmlns:o="urn:schemas-microsoft-com:office:office" xmlns:r="http://schemas.openxmlformats.org/officeDocument/2006/relationships" xmlns:m="http://schemas.openxmlformats.org/officeDocument/2006/math" xmlns:v="urn:schemas-microsoft-com:vml" xmlns:wp="http://schemas.openxmlformats.org/drawingml/2006/wordprocessingDrawing" xmlns:w10="urn:schemas-microsoft-com:office:word" xmlns:w="http://schemas.openxmlformats.org/wordprocessingml/2006/main" xmlns:wne="http://schemas.microsoft.com/office/word/2006/wordml">
+<w:hdr xmlns:wpc="http://schemas.microsoft.com/office/word/2010/wordprocessingCanvas" xmlns:cx="http://schemas.microsoft.com/office/drawing/2014/chartex" xmlns:cx1="http://schemas.microsoft.com/office/drawing/2015/9/8/chartex" xmlns:cx2="http://schemas.microsoft.com/office/drawing/2015/10/21/chartex" xmlns:cx3="http://schemas.microsoft.com/office/drawing/2016/5/9/chartex" xmlns:cx4="http://schemas.microsoft.com/office/drawing/2016/5/10/chartex" xmlns:cx5="http://schemas.microsoft.com/office/drawing/2016/5/11/chartex" xmlns:cx6="http://schemas.microsoft.com/office/drawing/2016/5/12/chartex" xmlns:cx7="http://schemas.microsoft.com/office/drawing/2016/5/13/chartex" xmlns:cx8="http://schemas.microsoft.com/office/drawing/2016/5/14/chartex" xmlns:mc="http://schemas.openxmlformats.org/markup-compatibility/2006" xmlns:aink="http://schemas.microsoft.com/office/drawing/2016/ink" xmlns:am3d="http://schemas.microsoft.com/office/drawing/2017/model3d" xmlns:o="urn:schemas-microsoft-com:office:office" xmlns:oel="http://schemas.microsoft.com/office/2019/extlst" xmlns:r="http://schemas.openxmlformats.org/officeDocument/2006/relationships" xmlns:m="http://schemas.openxmlformats.org/officeDocument/2006/math" xmlns:v="urn:schemas-microsoft-com:vml" xmlns:wp14="http://schemas.microsoft.com/office/word/2010/wordprocessingDrawing" xmlns:wp="http://schemas.openxmlformats.org/drawingml/2006/wordprocessingDrawing" xmlns:w10="urn:schemas-microsoft-com:office:word" xmlns:w="http://schemas.openxmlformats.org/wordprocessingml/2006/main" xmlns:w14="http://schemas.microsoft.com/office/word/2010/wordml" xmlns:w15="http://schemas.microsoft.com/office/word/2012/wordml" xmlns:w16cex="http://schemas.microsoft.com/office/word/2018/wordml/cex" xmlns:w16cid="http://schemas.microsoft.com/office/word/2016/wordml/cid" xmlns:w16="http://schemas.microsoft.com/office/word/2018/wordml" xmlns:w16du="http://schemas.microsoft.com/office/word/2023/wordml/word16du" xmlns:w16sdtdh="http://schemas.microsoft.com/office/word/2020/wordml/sdtdatahash" xmlns:w16sdtfl="http://schemas.microsoft.com/office/word/2024/wordml/sdtformatlock" xmlns:w16se="http://schemas.microsoft.com/office/word/2015/wordml/symex" xmlns:wpg="http://schemas.microsoft.com/office/word/2010/wordprocessingGroup" xmlns:wpi="http://schemas.microsoft.com/office/word/2010/wordprocessingInk" xmlns:wne="http://schemas.microsoft.com/office/word/2006/wordml" xmlns:wps="http://schemas.microsoft.com/office/word/2010/wordprocessingShape" mc:Ignorable="w14 w15 w16se w16cid w16 w16cex w16sdtdh w16sdtfl w16du wp14">
   <w:p>
     <w:pPr>
       <w:pStyle w:val="Header"/>
@@ -3704,7 +3694,7 @@
       <w:rPr>
         <w:noProof/>
       </w:rPr>
-      <w:pict>
+      <w:pict w14:anchorId="7948AFD8">
         <v:shapetype id="_x0000_t136" coordsize="21600,21600" o:spt="136" adj="10800" path="m@7,l@8,m@5,21600l@6,21600e">
           <v:formulas>
             <v:f eqn="sum #0 0 10800"/>
@@ -3741,7 +3731,7 @@
 </file>
 
 <file path=word/header2.xml><?xml version="1.0" encoding="utf-8"?>
-<w:hdr xmlns:ve="http://schemas.openxmlformats.org/markup-compatibility/2006" xmlns:o="urn:schemas-microsoft-com:office:office" xmlns:r="http://schemas.openxmlformats.org/officeDocument/2006/relationships" xmlns:m="http://schemas.openxmlformats.org/officeDocument/2006/math" xmlns:v="urn:schemas-microsoft-com:vml" xmlns:wp="http://schemas.openxmlformats.org/drawingml/2006/wordprocessingDrawing" xmlns:w10="urn:schemas-microsoft-com:office:word" xmlns:w="http://schemas.openxmlformats.org/wordprocessingml/2006/main" xmlns:wne="http://schemas.microsoft.com/office/word/2006/wordml">
+<w:hdr xmlns:wpc="http://schemas.microsoft.com/office/word/2010/wordprocessingCanvas" xmlns:cx="http://schemas.microsoft.com/office/drawing/2014/chartex" xmlns:cx1="http://schemas.microsoft.com/office/drawing/2015/9/8/chartex" xmlns:cx2="http://schemas.microsoft.com/office/drawing/2015/10/21/chartex" xmlns:cx3="http://schemas.microsoft.com/office/drawing/2016/5/9/chartex" xmlns:cx4="http://schemas.microsoft.com/office/drawing/2016/5/10/chartex" xmlns:cx5="http://schemas.microsoft.com/office/drawing/2016/5/11/chartex" xmlns:cx6="http://schemas.microsoft.com/office/drawing/2016/5/12/chartex" xmlns:cx7="http://schemas.microsoft.com/office/drawing/2016/5/13/chartex" xmlns:cx8="http://schemas.microsoft.com/office/drawing/2016/5/14/chartex" xmlns:mc="http://schemas.openxmlformats.org/markup-compatibility/2006" xmlns:aink="http://schemas.microsoft.com/office/drawing/2016/ink" xmlns:am3d="http://schemas.microsoft.com/office/drawing/2017/model3d" xmlns:o="urn:schemas-microsoft-com:office:office" xmlns:oel="http://schemas.microsoft.com/office/2019/extlst" xmlns:r="http://schemas.openxmlformats.org/officeDocument/2006/relationships" xmlns:m="http://schemas.openxmlformats.org/officeDocument/2006/math" xmlns:v="urn:schemas-microsoft-com:vml" xmlns:wp14="http://schemas.microsoft.com/office/word/2010/wordprocessingDrawing" xmlns:wp="http://schemas.openxmlformats.org/drawingml/2006/wordprocessingDrawing" xmlns:w10="urn:schemas-microsoft-com:office:word" xmlns:w="http://schemas.openxmlformats.org/wordprocessingml/2006/main" xmlns:w14="http://schemas.microsoft.com/office/word/2010/wordml" xmlns:w15="http://schemas.microsoft.com/office/word/2012/wordml" xmlns:w16cex="http://schemas.microsoft.com/office/word/2018/wordml/cex" xmlns:w16cid="http://schemas.microsoft.com/office/word/2016/wordml/cid" xmlns:w16="http://schemas.microsoft.com/office/word/2018/wordml" xmlns:w16du="http://schemas.microsoft.com/office/word/2023/wordml/word16du" xmlns:w16sdtdh="http://schemas.microsoft.com/office/word/2020/wordml/sdtdatahash" xmlns:w16sdtfl="http://schemas.microsoft.com/office/word/2024/wordml/sdtformatlock" xmlns:w16se="http://schemas.microsoft.com/office/word/2015/wordml/symex" xmlns:wpg="http://schemas.microsoft.com/office/word/2010/wordprocessingGroup" xmlns:wpi="http://schemas.microsoft.com/office/word/2010/wordprocessingInk" xmlns:wne="http://schemas.microsoft.com/office/word/2006/wordml" xmlns:wps="http://schemas.microsoft.com/office/word/2010/wordprocessingShape" mc:Ignorable="w14 w15 w16se w16cid w16 w16cex w16sdtdh w16sdtfl w16du wp14">
   <w:p>
     <w:pPr>
       <w:pStyle w:val="Header"/>
@@ -3750,7 +3740,7 @@
       <w:rPr>
         <w:noProof/>
       </w:rPr>
-      <w:pict>
+      <w:pict w14:anchorId="748EFC28">
         <v:shapetype id="_x0000_t136" coordsize="21600,21600" o:spt="136" adj="10800" path="m@7,l@8,m@5,21600l@6,21600e">
           <v:formulas>
             <v:f eqn="sum #0 0 10800"/>
@@ -3787,7 +3777,7 @@
 </file>
 
 <file path=word/header3.xml><?xml version="1.0" encoding="utf-8"?>
-<w:hdr xmlns:ve="http://schemas.openxmlformats.org/markup-compatibility/2006" xmlns:o="urn:schemas-microsoft-com:office:office" xmlns:r="http://schemas.openxmlformats.org/officeDocument/2006/relationships" xmlns:m="http://schemas.openxmlformats.org/officeDocument/2006/math" xmlns:v="urn:schemas-microsoft-com:vml" xmlns:wp="http://schemas.openxmlformats.org/drawingml/2006/wordprocessingDrawing" xmlns:w10="urn:schemas-microsoft-com:office:word" xmlns:w="http://schemas.openxmlformats.org/wordprocessingml/2006/main" xmlns:wne="http://schemas.microsoft.com/office/word/2006/wordml">
+<w:hdr xmlns:wpc="http://schemas.microsoft.com/office/word/2010/wordprocessingCanvas" xmlns:cx="http://schemas.microsoft.com/office/drawing/2014/chartex" xmlns:cx1="http://schemas.microsoft.com/office/drawing/2015/9/8/chartex" xmlns:cx2="http://schemas.microsoft.com/office/drawing/2015/10/21/chartex" xmlns:cx3="http://schemas.microsoft.com/office/drawing/2016/5/9/chartex" xmlns:cx4="http://schemas.microsoft.com/office/drawing/2016/5/10/chartex" xmlns:cx5="http://schemas.microsoft.com/office/drawing/2016/5/11/chartex" xmlns:cx6="http://schemas.microsoft.com/office/drawing/2016/5/12/chartex" xmlns:cx7="http://schemas.microsoft.com/office/drawing/2016/5/13/chartex" xmlns:cx8="http://schemas.microsoft.com/office/drawing/2016/5/14/chartex" xmlns:mc="http://schemas.openxmlformats.org/markup-compatibility/2006" xmlns:aink="http://schemas.microsoft.com/office/drawing/2016/ink" xmlns:am3d="http://schemas.microsoft.com/office/drawing/2017/model3d" xmlns:o="urn:schemas-microsoft-com:office:office" xmlns:oel="http://schemas.microsoft.com/office/2019/extlst" xmlns:r="http://schemas.openxmlformats.org/officeDocument/2006/relationships" xmlns:m="http://schemas.openxmlformats.org/officeDocument/2006/math" xmlns:v="urn:schemas-microsoft-com:vml" xmlns:wp14="http://schemas.microsoft.com/office/word/2010/wordprocessingDrawing" xmlns:wp="http://schemas.openxmlformats.org/drawingml/2006/wordprocessingDrawing" xmlns:w10="urn:schemas-microsoft-com:office:word" xmlns:w="http://schemas.openxmlformats.org/wordprocessingml/2006/main" xmlns:w14="http://schemas.microsoft.com/office/word/2010/wordml" xmlns:w15="http://schemas.microsoft.com/office/word/2012/wordml" xmlns:w16cex="http://schemas.microsoft.com/office/word/2018/wordml/cex" xmlns:w16cid="http://schemas.microsoft.com/office/word/2016/wordml/cid" xmlns:w16="http://schemas.microsoft.com/office/word/2018/wordml" xmlns:w16du="http://schemas.microsoft.com/office/word/2023/wordml/word16du" xmlns:w16sdtdh="http://schemas.microsoft.com/office/word/2020/wordml/sdtdatahash" xmlns:w16sdtfl="http://schemas.microsoft.com/office/word/2024/wordml/sdtformatlock" xmlns:w16se="http://schemas.microsoft.com/office/word/2015/wordml/symex" xmlns:wpg="http://schemas.microsoft.com/office/word/2010/wordprocessingGroup" xmlns:wpi="http://schemas.microsoft.com/office/word/2010/wordprocessingInk" xmlns:wne="http://schemas.microsoft.com/office/word/2006/wordml" xmlns:wps="http://schemas.microsoft.com/office/word/2010/wordprocessingShape" mc:Ignorable="w14 w15 w16se w16cid w16 w16cex w16sdtdh w16sdtfl w16du wp14">
   <w:p>
     <w:pPr>
       <w:pStyle w:val="Header"/>
@@ -3796,7 +3786,7 @@
       <w:rPr>
         <w:noProof/>
       </w:rPr>
-      <w:pict>
+      <w:pict w14:anchorId="2C6C9321">
         <v:shapetype id="_x0000_t136" coordsize="21600,21600" o:spt="136" adj="10800" path="m@7,l@8,m@5,21600l@6,21600e">
           <v:formulas>
             <v:f eqn="sum #0 0 10800"/>
@@ -3833,8 +3823,8 @@
 </file>
 
 <file path=word/numbering.xml><?xml version="1.0" encoding="utf-8"?>
-<w:numbering xmlns:ve="http://schemas.openxmlformats.org/markup-compatibility/2006" xmlns:o="urn:schemas-microsoft-com:office:office" xmlns:r="http://schemas.openxmlformats.org/officeDocument/2006/relationships" xmlns:m="http://schemas.openxmlformats.org/officeDocument/2006/math" xmlns:v="urn:schemas-microsoft-com:vml" xmlns:wp="http://schemas.openxmlformats.org/drawingml/2006/wordprocessingDrawing" xmlns:w10="urn:schemas-microsoft-com:office:word" xmlns:w="http://schemas.openxmlformats.org/wordprocessingml/2006/main" xmlns:wne="http://schemas.microsoft.com/office/word/2006/wordml">
-  <w:abstractNum w:abstractNumId="0">
+<w:numbering xmlns:wpc="http://schemas.microsoft.com/office/word/2010/wordprocessingCanvas" xmlns:cx="http://schemas.microsoft.com/office/drawing/2014/chartex" xmlns:cx1="http://schemas.microsoft.com/office/drawing/2015/9/8/chartex" xmlns:cx2="http://schemas.microsoft.com/office/drawing/2015/10/21/chartex" xmlns:cx3="http://schemas.microsoft.com/office/drawing/2016/5/9/chartex" xmlns:cx4="http://schemas.microsoft.com/office/drawing/2016/5/10/chartex" xmlns:cx5="http://schemas.microsoft.com/office/drawing/2016/5/11/chartex" xmlns:cx6="http://schemas.microsoft.com/office/drawing/2016/5/12/chartex" xmlns:cx7="http://schemas.microsoft.com/office/drawing/2016/5/13/chartex" xmlns:cx8="http://schemas.microsoft.com/office/drawing/2016/5/14/chartex" xmlns:mc="http://schemas.openxmlformats.org/markup-compatibility/2006" xmlns:aink="http://schemas.microsoft.com/office/drawing/2016/ink" xmlns:am3d="http://schemas.microsoft.com/office/drawing/2017/model3d" xmlns:o="urn:schemas-microsoft-com:office:office" xmlns:oel="http://schemas.microsoft.com/office/2019/extlst" xmlns:r="http://schemas.openxmlformats.org/officeDocument/2006/relationships" xmlns:m="http://schemas.openxmlformats.org/officeDocument/2006/math" xmlns:v="urn:schemas-microsoft-com:vml" xmlns:wp14="http://schemas.microsoft.com/office/word/2010/wordprocessingDrawing" xmlns:wp="http://schemas.openxmlformats.org/drawingml/2006/wordprocessingDrawing" xmlns:w10="urn:schemas-microsoft-com:office:word" xmlns:w="http://schemas.openxmlformats.org/wordprocessingml/2006/main" xmlns:w14="http://schemas.microsoft.com/office/word/2010/wordml" xmlns:w15="http://schemas.microsoft.com/office/word/2012/wordml" xmlns:w16cex="http://schemas.microsoft.com/office/word/2018/wordml/cex" xmlns:w16cid="http://schemas.microsoft.com/office/word/2016/wordml/cid" xmlns:w16="http://schemas.microsoft.com/office/word/2018/wordml" xmlns:w16du="http://schemas.microsoft.com/office/word/2023/wordml/word16du" xmlns:w16sdtdh="http://schemas.microsoft.com/office/word/2020/wordml/sdtdatahash" xmlns:w16sdtfl="http://schemas.microsoft.com/office/word/2024/wordml/sdtformatlock" xmlns:w16se="http://schemas.microsoft.com/office/word/2015/wordml/symex" xmlns:wpg="http://schemas.microsoft.com/office/word/2010/wordprocessingGroup" xmlns:wpi="http://schemas.microsoft.com/office/word/2010/wordprocessingInk" xmlns:wne="http://schemas.microsoft.com/office/word/2006/wordml" xmlns:wps="http://schemas.microsoft.com/office/word/2010/wordprocessingShape" mc:Ignorable="w14 w15 w16se w16cid w16 w16cex w16sdtdh w16sdtfl w16du wp14">
+  <w:abstractNum w:abstractNumId="0" w15:restartNumberingAfterBreak="0">
     <w:nsid w:val="40E0177B"/>
     <w:multiLevelType w:val="hybridMultilevel"/>
     <w:tmpl w:val="EA36A5AE"/>
@@ -3947,7 +3937,7 @@
       </w:rPr>
     </w:lvl>
   </w:abstractNum>
-  <w:abstractNum w:abstractNumId="1">
+  <w:abstractNum w:abstractNumId="1" w15:restartNumberingAfterBreak="0">
     <w:nsid w:val="47316056"/>
     <w:multiLevelType w:val="hybridMultilevel"/>
     <w:tmpl w:val="27600ECE"/>
@@ -4060,7 +4050,7 @@
       </w:rPr>
     </w:lvl>
   </w:abstractNum>
-  <w:abstractNum w:abstractNumId="2">
+  <w:abstractNum w:abstractNumId="2" w15:restartNumberingAfterBreak="0">
     <w:nsid w:val="4E431CBA"/>
     <w:multiLevelType w:val="hybridMultilevel"/>
     <w:tmpl w:val="8DAC709C"/>
@@ -4173,7 +4163,7 @@
       </w:rPr>
     </w:lvl>
   </w:abstractNum>
-  <w:abstractNum w:abstractNumId="3">
+  <w:abstractNum w:abstractNumId="3" w15:restartNumberingAfterBreak="0">
     <w:nsid w:val="4F6759C2"/>
     <w:multiLevelType w:val="hybridMultilevel"/>
     <w:tmpl w:val="97809C96"/>
@@ -4286,7 +4276,7 @@
       </w:rPr>
     </w:lvl>
   </w:abstractNum>
-  <w:abstractNum w:abstractNumId="4">
+  <w:abstractNum w:abstractNumId="4" w15:restartNumberingAfterBreak="0">
     <w:nsid w:val="6B1607C8"/>
     <w:multiLevelType w:val="hybridMultilevel"/>
     <w:tmpl w:val="77DA77E2"/>
@@ -4399,7 +4389,7 @@
       </w:rPr>
     </w:lvl>
   </w:abstractNum>
-  <w:abstractNum w:abstractNumId="5">
+  <w:abstractNum w:abstractNumId="5" w15:restartNumberingAfterBreak="0">
     <w:nsid w:val="746B7C3C"/>
     <w:multiLevelType w:val="hybridMultilevel"/>
     <w:tmpl w:val="B33A67BA"/>
@@ -4512,29 +4502,29 @@
       </w:rPr>
     </w:lvl>
   </w:abstractNum>
-  <w:num w:numId="1">
+  <w:num w:numId="1" w16cid:durableId="1775057268">
     <w:abstractNumId w:val="1"/>
   </w:num>
-  <w:num w:numId="2">
+  <w:num w:numId="2" w16cid:durableId="1036614561">
     <w:abstractNumId w:val="4"/>
   </w:num>
-  <w:num w:numId="3">
+  <w:num w:numId="3" w16cid:durableId="2029283874">
     <w:abstractNumId w:val="5"/>
   </w:num>
-  <w:num w:numId="4">
+  <w:num w:numId="4" w16cid:durableId="303001212">
     <w:abstractNumId w:val="3"/>
   </w:num>
-  <w:num w:numId="5">
+  <w:num w:numId="5" w16cid:durableId="1184634775">
     <w:abstractNumId w:val="0"/>
   </w:num>
-  <w:num w:numId="6">
+  <w:num w:numId="6" w16cid:durableId="997075660">
     <w:abstractNumId w:val="2"/>
   </w:num>
 </w:numbering>
 </file>
 
 <file path=word/styles.xml><?xml version="1.0" encoding="utf-8"?>
-<w:styles xmlns:r="http://schemas.openxmlformats.org/officeDocument/2006/relationships" xmlns:w="http://schemas.openxmlformats.org/wordprocessingml/2006/main">
+<w:styles xmlns:mc="http://schemas.openxmlformats.org/markup-compatibility/2006" xmlns:r="http://schemas.openxmlformats.org/officeDocument/2006/relationships" xmlns:w="http://schemas.openxmlformats.org/wordprocessingml/2006/main" xmlns:w14="http://schemas.microsoft.com/office/word/2010/wordml" xmlns:w15="http://schemas.microsoft.com/office/word/2012/wordml" xmlns:w16cex="http://schemas.microsoft.com/office/word/2018/wordml/cex" xmlns:w16cid="http://schemas.microsoft.com/office/word/2016/wordml/cid" xmlns:w16="http://schemas.microsoft.com/office/word/2018/wordml" xmlns:w16du="http://schemas.microsoft.com/office/word/2023/wordml/word16du" xmlns:w16sdtdh="http://schemas.microsoft.com/office/word/2020/wordml/sdtdatahash" xmlns:w16sdtfl="http://schemas.microsoft.com/office/word/2024/wordml/sdtformatlock" xmlns:w16se="http://schemas.microsoft.com/office/word/2015/wordml/symex" mc:Ignorable="w14 w15 w16se w16cid w16 w16cex w16sdtdh w16sdtfl w16du">
   <w:docDefaults>
     <w:rPrDefault>
       <w:rPr>
@@ -4550,144 +4540,383 @@
       </w:pPr>
     </w:pPrDefault>
   </w:docDefaults>
-  <w:latentStyles w:defLockedState="0" w:defUIPriority="99" w:defSemiHidden="1" w:defUnhideWhenUsed="1" w:defQFormat="0" w:count="267">
-    <w:lsdException w:name="Normal" w:semiHidden="0" w:uiPriority="0" w:unhideWhenUsed="0" w:qFormat="1"/>
-    <w:lsdException w:name="heading 1" w:semiHidden="0" w:uiPriority="9" w:unhideWhenUsed="0" w:qFormat="1"/>
-    <w:lsdException w:name="heading 2" w:uiPriority="9" w:qFormat="1"/>
-    <w:lsdException w:name="heading 3" w:uiPriority="9" w:qFormat="1"/>
-    <w:lsdException w:name="heading 4" w:uiPriority="9" w:qFormat="1"/>
-    <w:lsdException w:name="heading 5" w:uiPriority="9" w:qFormat="1"/>
-    <w:lsdException w:name="heading 6" w:uiPriority="9" w:qFormat="1"/>
-    <w:lsdException w:name="heading 7" w:uiPriority="9" w:qFormat="1"/>
-    <w:lsdException w:name="heading 8" w:uiPriority="9" w:qFormat="1"/>
-    <w:lsdException w:name="heading 9" w:uiPriority="9" w:qFormat="1"/>
-    <w:lsdException w:name="toc 1" w:uiPriority="39"/>
-    <w:lsdException w:name="toc 2" w:uiPriority="39"/>
-    <w:lsdException w:name="toc 3" w:uiPriority="39"/>
-    <w:lsdException w:name="toc 4" w:uiPriority="39"/>
-    <w:lsdException w:name="toc 5" w:uiPriority="39"/>
-    <w:lsdException w:name="toc 6" w:uiPriority="39"/>
-    <w:lsdException w:name="toc 7" w:uiPriority="39"/>
-    <w:lsdException w:name="toc 8" w:uiPriority="39"/>
-    <w:lsdException w:name="toc 9" w:uiPriority="39"/>
-    <w:lsdException w:name="caption" w:uiPriority="35" w:qFormat="1"/>
-    <w:lsdException w:name="Title" w:semiHidden="0" w:uiPriority="10" w:unhideWhenUsed="0" w:qFormat="1"/>
-    <w:lsdException w:name="Default Paragraph Font" w:uiPriority="1"/>
-    <w:lsdException w:name="Subtitle" w:semiHidden="0" w:uiPriority="1" w:unhideWhenUsed="0" w:qFormat="1"/>
-    <w:lsdException w:name="Strong" w:semiHidden="0" w:uiPriority="22" w:unhideWhenUsed="0" w:qFormat="1"/>
-    <w:lsdException w:name="Emphasis" w:semiHidden="0" w:uiPriority="20" w:unhideWhenUsed="0" w:qFormat="1"/>
-    <w:lsdException w:name="Table Grid" w:semiHidden="0" w:uiPriority="0" w:unhideWhenUsed="0"/>
-    <w:lsdException w:name="Placeholder Text" w:unhideWhenUsed="0"/>
-    <w:lsdException w:name="No Spacing" w:semiHidden="0" w:uiPriority="36" w:unhideWhenUsed="0" w:qFormat="1"/>
-    <w:lsdException w:name="Light Shading" w:semiHidden="0" w:uiPriority="60" w:unhideWhenUsed="0"/>
-    <w:lsdException w:name="Light List" w:semiHidden="0" w:uiPriority="61" w:unhideWhenUsed="0"/>
-    <w:lsdException w:name="Light Grid" w:semiHidden="0" w:uiPriority="62" w:unhideWhenUsed="0"/>
-    <w:lsdException w:name="Medium Shading 1" w:semiHidden="0" w:uiPriority="63" w:unhideWhenUsed="0"/>
-    <w:lsdException w:name="Medium Shading 2" w:semiHidden="0" w:uiPriority="64" w:unhideWhenUsed="0"/>
-    <w:lsdException w:name="Medium List 1" w:semiHidden="0" w:uiPriority="65" w:unhideWhenUsed="0"/>
-    <w:lsdException w:name="Medium List 2" w:semiHidden="0" w:uiPriority="66" w:unhideWhenUsed="0"/>
-    <w:lsdException w:name="Medium Grid 1" w:semiHidden="0" w:uiPriority="67" w:unhideWhenUsed="0"/>
-    <w:lsdException w:name="Medium Grid 2" w:semiHidden="0" w:uiPriority="68" w:unhideWhenUsed="0"/>
-    <w:lsdException w:name="Medium Grid 3" w:semiHidden="0" w:uiPriority="69" w:unhideWhenUsed="0"/>
-    <w:lsdException w:name="Dark List" w:semiHidden="0" w:uiPriority="70" w:unhideWhenUsed="0"/>
-    <w:lsdException w:name="Colorful Shading" w:semiHidden="0" w:uiPriority="71" w:unhideWhenUsed="0"/>
-    <w:lsdException w:name="Colorful List" w:semiHidden="0" w:uiPriority="72" w:unhideWhenUsed="0"/>
-    <w:lsdException w:name="Colorful Grid" w:semiHidden="0" w:uiPriority="73" w:unhideWhenUsed="0"/>
-    <w:lsdException w:name="Light Shading Accent 1" w:semiHidden="0" w:uiPriority="60" w:unhideWhenUsed="0"/>
-    <w:lsdException w:name="Light List Accent 1" w:semiHidden="0" w:uiPriority="61" w:unhideWhenUsed="0"/>
-    <w:lsdException w:name="Light Grid Accent 1" w:semiHidden="0" w:uiPriority="62" w:unhideWhenUsed="0"/>
-    <w:lsdException w:name="Medium Shading 1 Accent 1" w:semiHidden="0" w:uiPriority="63" w:unhideWhenUsed="0"/>
-    <w:lsdException w:name="Medium Shading 2 Accent 1" w:semiHidden="0" w:uiPriority="64" w:unhideWhenUsed="0"/>
-    <w:lsdException w:name="Medium List 1 Accent 1" w:semiHidden="0" w:uiPriority="65" w:unhideWhenUsed="0"/>
-    <w:lsdException w:name="Revision" w:unhideWhenUsed="0"/>
-    <w:lsdException w:name="List Paragraph" w:semiHidden="0" w:uiPriority="34" w:unhideWhenUsed="0" w:qFormat="1"/>
-    <w:lsdException w:name="Quote" w:semiHidden="0" w:uiPriority="29" w:unhideWhenUsed="0" w:qFormat="1"/>
-    <w:lsdException w:name="Intense Quote" w:semiHidden="0" w:uiPriority="30" w:unhideWhenUsed="0" w:qFormat="1"/>
-    <w:lsdException w:name="Medium List 2 Accent 1" w:semiHidden="0" w:uiPriority="66" w:unhideWhenUsed="0"/>
-    <w:lsdException w:name="Medium Grid 1 Accent 1" w:semiHidden="0" w:uiPriority="67" w:unhideWhenUsed="0"/>
-    <w:lsdException w:name="Medium Grid 2 Accent 1" w:semiHidden="0" w:uiPriority="68" w:unhideWhenUsed="0"/>
-    <w:lsdException w:name="Medium Grid 3 Accent 1" w:semiHidden="0" w:uiPriority="69" w:unhideWhenUsed="0"/>
-    <w:lsdException w:name="Dark List Accent 1" w:semiHidden="0" w:uiPriority="70" w:unhideWhenUsed="0"/>
-    <w:lsdException w:name="Colorful Shading Accent 1" w:semiHidden="0" w:uiPriority="71" w:unhideWhenUsed="0"/>
-    <w:lsdException w:name="Colorful List Accent 1" w:semiHidden="0" w:uiPriority="72" w:unhideWhenUsed="0"/>
-    <w:lsdException w:name="Colorful Grid Accent 1" w:semiHidden="0" w:uiPriority="73" w:unhideWhenUsed="0"/>
-    <w:lsdException w:name="Light Shading Accent 2" w:semiHidden="0" w:uiPriority="60" w:unhideWhenUsed="0"/>
-    <w:lsdException w:name="Light List Accent 2" w:semiHidden="0" w:uiPriority="61" w:unhideWhenUsed="0"/>
-    <w:lsdException w:name="Light Grid Accent 2" w:semiHidden="0" w:uiPriority="62" w:unhideWhenUsed="0"/>
-    <w:lsdException w:name="Medium Shading 1 Accent 2" w:semiHidden="0" w:uiPriority="63" w:unhideWhenUsed="0"/>
-    <w:lsdException w:name="Medium Shading 2 Accent 2" w:semiHidden="0" w:uiPriority="64" w:unhideWhenUsed="0"/>
-    <w:lsdException w:name="Medium List 1 Accent 2" w:semiHidden="0" w:uiPriority="65" w:unhideWhenUsed="0"/>
-    <w:lsdException w:name="Medium List 2 Accent 2" w:semiHidden="0" w:uiPriority="66" w:unhideWhenUsed="0"/>
-    <w:lsdException w:name="Medium Grid 1 Accent 2" w:semiHidden="0" w:uiPriority="67" w:unhideWhenUsed="0"/>
-    <w:lsdException w:name="Medium Grid 2 Accent 2" w:semiHidden="0" w:uiPriority="68" w:unhideWhenUsed="0"/>
-    <w:lsdException w:name="Medium Grid 3 Accent 2" w:semiHidden="0" w:uiPriority="69" w:unhideWhenUsed="0"/>
-    <w:lsdException w:name="Dark List Accent 2" w:semiHidden="0" w:uiPriority="70" w:unhideWhenUsed="0"/>
-    <w:lsdException w:name="Colorful Shading Accent 2" w:semiHidden="0" w:uiPriority="71" w:unhideWhenUsed="0"/>
-    <w:lsdException w:name="Colorful List Accent 2" w:semiHidden="0" w:uiPriority="72" w:unhideWhenUsed="0"/>
-    <w:lsdException w:name="Colorful Grid Accent 2" w:semiHidden="0" w:uiPriority="73" w:unhideWhenUsed="0"/>
-    <w:lsdException w:name="Light Shading Accent 3" w:semiHidden="0" w:uiPriority="60" w:unhideWhenUsed="0"/>
-    <w:lsdException w:name="Light List Accent 3" w:semiHidden="0" w:uiPriority="61" w:unhideWhenUsed="0"/>
-    <w:lsdException w:name="Light Grid Accent 3" w:semiHidden="0" w:uiPriority="62" w:unhideWhenUsed="0"/>
-    <w:lsdException w:name="Medium Shading 1 Accent 3" w:semiHidden="0" w:uiPriority="63" w:unhideWhenUsed="0"/>
-    <w:lsdException w:name="Medium Shading 2 Accent 3" w:semiHidden="0" w:uiPriority="64" w:unhideWhenUsed="0"/>
-    <w:lsdException w:name="Medium List 1 Accent 3" w:semiHidden="0" w:uiPriority="65" w:unhideWhenUsed="0"/>
-    <w:lsdException w:name="Medium List 2 Accent 3" w:semiHidden="0" w:uiPriority="66" w:unhideWhenUsed="0"/>
-    <w:lsdException w:name="Medium Grid 1 Accent 3" w:semiHidden="0" w:uiPriority="67" w:unhideWhenUsed="0"/>
-    <w:lsdException w:name="Medium Grid 2 Accent 3" w:semiHidden="0" w:uiPriority="68" w:unhideWhenUsed="0"/>
-    <w:lsdException w:name="Medium Grid 3 Accent 3" w:semiHidden="0" w:uiPriority="69" w:unhideWhenUsed="0"/>
-    <w:lsdException w:name="Dark List Accent 3" w:semiHidden="0" w:uiPriority="70" w:unhideWhenUsed="0"/>
-    <w:lsdException w:name="Colorful Shading Accent 3" w:semiHidden="0" w:uiPriority="71" w:unhideWhenUsed="0"/>
-    <w:lsdException w:name="Colorful List Accent 3" w:semiHidden="0" w:uiPriority="72" w:unhideWhenUsed="0"/>
-    <w:lsdException w:name="Colorful Grid Accent 3" w:semiHidden="0" w:uiPriority="73" w:unhideWhenUsed="0"/>
-    <w:lsdException w:name="Light Shading Accent 4" w:semiHidden="0" w:uiPriority="60" w:unhideWhenUsed="0"/>
-    <w:lsdException w:name="Light List Accent 4" w:semiHidden="0" w:uiPriority="61" w:unhideWhenUsed="0"/>
-    <w:lsdException w:name="Light Grid Accent 4" w:semiHidden="0" w:uiPriority="62" w:unhideWhenUsed="0"/>
-    <w:lsdException w:name="Medium Shading 1 Accent 4" w:semiHidden="0" w:uiPriority="63" w:unhideWhenUsed="0"/>
-    <w:lsdException w:name="Medium Shading 2 Accent 4" w:semiHidden="0" w:uiPriority="64" w:unhideWhenUsed="0"/>
-    <w:lsdException w:name="Medium List 1 Accent 4" w:semiHidden="0" w:uiPriority="65" w:unhideWhenUsed="0"/>
-    <w:lsdException w:name="Medium List 2 Accent 4" w:semiHidden="0" w:uiPriority="66" w:unhideWhenUsed="0"/>
-    <w:lsdException w:name="Medium Grid 1 Accent 4" w:semiHidden="0" w:uiPriority="67" w:unhideWhenUsed="0"/>
-    <w:lsdException w:name="Medium Grid 2 Accent 4" w:semiHidden="0" w:uiPriority="68" w:unhideWhenUsed="0"/>
-    <w:lsdException w:name="Medium Grid 3 Accent 4" w:semiHidden="0" w:uiPriority="69" w:unhideWhenUsed="0"/>
-    <w:lsdException w:name="Dark List Accent 4" w:semiHidden="0" w:uiPriority="70" w:unhideWhenUsed="0"/>
-    <w:lsdException w:name="Colorful Shading Accent 4" w:semiHidden="0" w:uiPriority="71" w:unhideWhenUsed="0"/>
-    <w:lsdException w:name="Colorful List Accent 4" w:semiHidden="0" w:uiPriority="72" w:unhideWhenUsed="0"/>
-    <w:lsdException w:name="Colorful Grid Accent 4" w:semiHidden="0" w:uiPriority="73" w:unhideWhenUsed="0"/>
-    <w:lsdException w:name="Light Shading Accent 5" w:semiHidden="0" w:uiPriority="60" w:unhideWhenUsed="0"/>
-    <w:lsdException w:name="Light List Accent 5" w:semiHidden="0" w:uiPriority="61" w:unhideWhenUsed="0"/>
-    <w:lsdException w:name="Light Grid Accent 5" w:semiHidden="0" w:uiPriority="62" w:unhideWhenUsed="0"/>
-    <w:lsdException w:name="Medium Shading 1 Accent 5" w:semiHidden="0" w:uiPriority="63" w:unhideWhenUsed="0"/>
-    <w:lsdException w:name="Medium Shading 2 Accent 5" w:semiHidden="0" w:uiPriority="64" w:unhideWhenUsed="0"/>
-    <w:lsdException w:name="Medium List 1 Accent 5" w:semiHidden="0" w:uiPriority="65" w:unhideWhenUsed="0"/>
-    <w:lsdException w:name="Medium List 2 Accent 5" w:semiHidden="0" w:uiPriority="66" w:unhideWhenUsed="0"/>
-    <w:lsdException w:name="Medium Grid 1 Accent 5" w:semiHidden="0" w:uiPriority="67" w:unhideWhenUsed="0"/>
-    <w:lsdException w:name="Medium Grid 2 Accent 5" w:semiHidden="0" w:uiPriority="68" w:unhideWhenUsed="0"/>
-    <w:lsdException w:name="Medium Grid 3 Accent 5" w:semiHidden="0" w:uiPriority="69" w:unhideWhenUsed="0"/>
-    <w:lsdException w:name="Dark List Accent 5" w:semiHidden="0" w:uiPriority="70" w:unhideWhenUsed="0"/>
-    <w:lsdException w:name="Colorful Shading Accent 5" w:semiHidden="0" w:uiPriority="71" w:unhideWhenUsed="0"/>
-    <w:lsdException w:name="Colorful List Accent 5" w:semiHidden="0" w:uiPriority="72" w:unhideWhenUsed="0"/>
-    <w:lsdException w:name="Colorful Grid Accent 5" w:semiHidden="0" w:uiPriority="73" w:unhideWhenUsed="0"/>
-    <w:lsdException w:name="Light Shading Accent 6" w:semiHidden="0" w:uiPriority="60" w:unhideWhenUsed="0"/>
-    <w:lsdException w:name="Light List Accent 6" w:semiHidden="0" w:uiPriority="61" w:unhideWhenUsed="0"/>
-    <w:lsdException w:name="Light Grid Accent 6" w:semiHidden="0" w:uiPriority="62" w:unhideWhenUsed="0"/>
-    <w:lsdException w:name="Medium Shading 1 Accent 6" w:semiHidden="0" w:uiPriority="63" w:unhideWhenUsed="0"/>
-    <w:lsdException w:name="Medium Shading 2 Accent 6" w:semiHidden="0" w:uiPriority="64" w:unhideWhenUsed="0"/>
-    <w:lsdException w:name="Medium List 1 Accent 6" w:semiHidden="0" w:uiPriority="65" w:unhideWhenUsed="0"/>
-    <w:lsdException w:name="Medium List 2 Accent 6" w:semiHidden="0" w:uiPriority="66" w:unhideWhenUsed="0"/>
-    <w:lsdException w:name="Medium Grid 1 Accent 6" w:semiHidden="0" w:uiPriority="67" w:unhideWhenUsed="0"/>
-    <w:lsdException w:name="Medium Grid 2 Accent 6" w:semiHidden="0" w:uiPriority="68" w:unhideWhenUsed="0"/>
-    <w:lsdException w:name="Medium Grid 3 Accent 6" w:semiHidden="0" w:uiPriority="69" w:unhideWhenUsed="0"/>
-    <w:lsdException w:name="Dark List Accent 6" w:semiHidden="0" w:uiPriority="70" w:unhideWhenUsed="0"/>
-    <w:lsdException w:name="Colorful Shading Accent 6" w:semiHidden="0" w:uiPriority="71" w:unhideWhenUsed="0"/>
-    <w:lsdException w:name="Colorful List Accent 6" w:semiHidden="0" w:uiPriority="72" w:unhideWhenUsed="0"/>
-    <w:lsdException w:name="Colorful Grid Accent 6" w:semiHidden="0" w:uiPriority="73" w:unhideWhenUsed="0"/>
-    <w:lsdException w:name="Subtle Emphasis" w:semiHidden="0" w:uiPriority="19" w:unhideWhenUsed="0" w:qFormat="1"/>
-    <w:lsdException w:name="Intense Emphasis" w:semiHidden="0" w:uiPriority="21" w:unhideWhenUsed="0" w:qFormat="1"/>
-    <w:lsdException w:name="Subtle Reference" w:semiHidden="0" w:uiPriority="31" w:unhideWhenUsed="0" w:qFormat="1"/>
-    <w:lsdException w:name="Intense Reference" w:semiHidden="0" w:uiPriority="32" w:unhideWhenUsed="0" w:qFormat="1"/>
-    <w:lsdException w:name="Book Title" w:semiHidden="0" w:uiPriority="33" w:unhideWhenUsed="0" w:qFormat="1"/>
-    <w:lsdException w:name="Bibliography" w:uiPriority="37"/>
-    <w:lsdException w:name="TOC Heading" w:uiPriority="39" w:qFormat="1"/>
+  <w:latentStyles w:defLockedState="0" w:defUIPriority="99" w:defSemiHidden="0" w:defUnhideWhenUsed="0" w:defQFormat="0" w:count="376">
+    <w:lsdException w:name="Normal" w:uiPriority="0" w:qFormat="1"/>
+    <w:lsdException w:name="heading 1" w:uiPriority="9" w:qFormat="1"/>
+    <w:lsdException w:name="heading 2" w:semiHidden="1" w:uiPriority="9" w:unhideWhenUsed="1" w:qFormat="1"/>
+    <w:lsdException w:name="heading 3" w:semiHidden="1" w:uiPriority="9" w:unhideWhenUsed="1" w:qFormat="1"/>
+    <w:lsdException w:name="heading 4" w:semiHidden="1" w:uiPriority="9" w:unhideWhenUsed="1" w:qFormat="1"/>
+    <w:lsdException w:name="heading 5" w:semiHidden="1" w:uiPriority="9" w:unhideWhenUsed="1" w:qFormat="1"/>
+    <w:lsdException w:name="heading 6" w:semiHidden="1" w:uiPriority="9" w:unhideWhenUsed="1" w:qFormat="1"/>
+    <w:lsdException w:name="heading 7" w:semiHidden="1" w:uiPriority="9" w:unhideWhenUsed="1" w:qFormat="1"/>
+    <w:lsdException w:name="heading 8" w:semiHidden="1" w:uiPriority="9" w:unhideWhenUsed="1" w:qFormat="1"/>
+    <w:lsdException w:name="heading 9" w:semiHidden="1" w:uiPriority="9" w:unhideWhenUsed="1" w:qFormat="1"/>
+    <w:lsdException w:name="index 1" w:semiHidden="1" w:unhideWhenUsed="1"/>
+    <w:lsdException w:name="index 2" w:semiHidden="1" w:unhideWhenUsed="1"/>
+    <w:lsdException w:name="index 3" w:semiHidden="1" w:unhideWhenUsed="1"/>
+    <w:lsdException w:name="index 4" w:semiHidden="1" w:unhideWhenUsed="1"/>
+    <w:lsdException w:name="index 5" w:semiHidden="1" w:unhideWhenUsed="1"/>
+    <w:lsdException w:name="index 6" w:semiHidden="1" w:unhideWhenUsed="1"/>
+    <w:lsdException w:name="index 7" w:semiHidden="1" w:unhideWhenUsed="1"/>
+    <w:lsdException w:name="index 8" w:semiHidden="1" w:unhideWhenUsed="1"/>
+    <w:lsdException w:name="index 9" w:semiHidden="1" w:unhideWhenUsed="1"/>
+    <w:lsdException w:name="toc 1" w:semiHidden="1" w:uiPriority="39" w:unhideWhenUsed="1"/>
+    <w:lsdException w:name="toc 2" w:semiHidden="1" w:uiPriority="39" w:unhideWhenUsed="1"/>
+    <w:lsdException w:name="toc 3" w:semiHidden="1" w:uiPriority="39" w:unhideWhenUsed="1"/>
+    <w:lsdException w:name="toc 4" w:semiHidden="1" w:uiPriority="39" w:unhideWhenUsed="1"/>
+    <w:lsdException w:name="toc 5" w:semiHidden="1" w:uiPriority="39" w:unhideWhenUsed="1"/>
+    <w:lsdException w:name="toc 6" w:semiHidden="1" w:uiPriority="39" w:unhideWhenUsed="1"/>
+    <w:lsdException w:name="toc 7" w:semiHidden="1" w:uiPriority="39" w:unhideWhenUsed="1"/>
+    <w:lsdException w:name="toc 8" w:semiHidden="1" w:uiPriority="39" w:unhideWhenUsed="1"/>
+    <w:lsdException w:name="toc 9" w:semiHidden="1" w:uiPriority="39" w:unhideWhenUsed="1"/>
+    <w:lsdException w:name="Normal Indent" w:semiHidden="1" w:unhideWhenUsed="1"/>
+    <w:lsdException w:name="footnote text" w:semiHidden="1" w:unhideWhenUsed="1"/>
+    <w:lsdException w:name="annotation text" w:semiHidden="1" w:unhideWhenUsed="1"/>
+    <w:lsdException w:name="header" w:semiHidden="1" w:unhideWhenUsed="1"/>
+    <w:lsdException w:name="footer" w:semiHidden="1" w:unhideWhenUsed="1"/>
+    <w:lsdException w:name="index heading" w:semiHidden="1" w:unhideWhenUsed="1"/>
+    <w:lsdException w:name="caption" w:semiHidden="1" w:uiPriority="35" w:unhideWhenUsed="1" w:qFormat="1"/>
+    <w:lsdException w:name="table of figures" w:semiHidden="1" w:unhideWhenUsed="1"/>
+    <w:lsdException w:name="envelope address" w:semiHidden="1" w:unhideWhenUsed="1"/>
+    <w:lsdException w:name="envelope return" w:semiHidden="1" w:unhideWhenUsed="1"/>
+    <w:lsdException w:name="footnote reference" w:semiHidden="1" w:unhideWhenUsed="1"/>
+    <w:lsdException w:name="annotation reference" w:semiHidden="1" w:unhideWhenUsed="1"/>
+    <w:lsdException w:name="line number" w:semiHidden="1" w:unhideWhenUsed="1"/>
+    <w:lsdException w:name="page number" w:semiHidden="1" w:unhideWhenUsed="1"/>
+    <w:lsdException w:name="endnote reference" w:semiHidden="1" w:unhideWhenUsed="1"/>
+    <w:lsdException w:name="endnote text" w:semiHidden="1" w:unhideWhenUsed="1"/>
+    <w:lsdException w:name="table of authorities" w:semiHidden="1" w:unhideWhenUsed="1"/>
+    <w:lsdException w:name="macro" w:semiHidden="1" w:unhideWhenUsed="1"/>
+    <w:lsdException w:name="toa heading" w:semiHidden="1" w:unhideWhenUsed="1"/>
+    <w:lsdException w:name="List" w:semiHidden="1" w:unhideWhenUsed="1"/>
+    <w:lsdException w:name="List Bullet" w:semiHidden="1" w:unhideWhenUsed="1"/>
+    <w:lsdException w:name="List Number" w:semiHidden="1" w:unhideWhenUsed="1"/>
+    <w:lsdException w:name="List 2" w:semiHidden="1" w:unhideWhenUsed="1"/>
+    <w:lsdException w:name="List 3" w:semiHidden="1" w:unhideWhenUsed="1"/>
+    <w:lsdException w:name="List 4" w:semiHidden="1" w:unhideWhenUsed="1"/>
+    <w:lsdException w:name="List 5" w:semiHidden="1" w:unhideWhenUsed="1"/>
+    <w:lsdException w:name="List Bullet 2" w:semiHidden="1" w:unhideWhenUsed="1"/>
+    <w:lsdException w:name="List Bullet 3" w:semiHidden="1" w:unhideWhenUsed="1"/>
+    <w:lsdException w:name="List Bullet 4" w:semiHidden="1" w:unhideWhenUsed="1"/>
+    <w:lsdException w:name="List Bullet 5" w:semiHidden="1" w:unhideWhenUsed="1"/>
+    <w:lsdException w:name="List Number 2" w:semiHidden="1" w:unhideWhenUsed="1"/>
+    <w:lsdException w:name="List Number 3" w:semiHidden="1" w:unhideWhenUsed="1"/>
+    <w:lsdException w:name="List Number 4" w:semiHidden="1" w:unhideWhenUsed="1"/>
+    <w:lsdException w:name="List Number 5" w:semiHidden="1" w:unhideWhenUsed="1"/>
+    <w:lsdException w:name="Title" w:uiPriority="10" w:qFormat="1"/>
+    <w:lsdException w:name="Closing" w:semiHidden="1" w:unhideWhenUsed="1"/>
+    <w:lsdException w:name="Signature" w:semiHidden="1" w:unhideWhenUsed="1"/>
+    <w:lsdException w:name="Default Paragraph Font" w:semiHidden="1" w:uiPriority="1" w:unhideWhenUsed="1"/>
+    <w:lsdException w:name="Body Text" w:semiHidden="1" w:unhideWhenUsed="1"/>
+    <w:lsdException w:name="Body Text Indent" w:semiHidden="1" w:unhideWhenUsed="1"/>
+    <w:lsdException w:name="List Continue" w:semiHidden="1" w:unhideWhenUsed="1"/>
+    <w:lsdException w:name="List Continue 2" w:semiHidden="1" w:unhideWhenUsed="1"/>
+    <w:lsdException w:name="List Continue 3" w:semiHidden="1" w:unhideWhenUsed="1"/>
+    <w:lsdException w:name="List Continue 4" w:semiHidden="1" w:unhideWhenUsed="1"/>
+    <w:lsdException w:name="List Continue 5" w:semiHidden="1" w:unhideWhenUsed="1"/>
+    <w:lsdException w:name="Message Header" w:semiHidden="1" w:unhideWhenUsed="1"/>
+    <w:lsdException w:name="Subtitle" w:uiPriority="1" w:qFormat="1"/>
+    <w:lsdException w:name="Salutation" w:semiHidden="1" w:unhideWhenUsed="1"/>
+    <w:lsdException w:name="Date" w:semiHidden="1" w:unhideWhenUsed="1"/>
+    <w:lsdException w:name="Body Text First Indent" w:semiHidden="1" w:unhideWhenUsed="1"/>
+    <w:lsdException w:name="Body Text First Indent 2" w:semiHidden="1" w:unhideWhenUsed="1"/>
+    <w:lsdException w:name="Note Heading" w:semiHidden="1" w:unhideWhenUsed="1"/>
+    <w:lsdException w:name="Body Text 2" w:semiHidden="1" w:unhideWhenUsed="1"/>
+    <w:lsdException w:name="Body Text 3" w:semiHidden="1" w:unhideWhenUsed="1"/>
+    <w:lsdException w:name="Body Text Indent 2" w:semiHidden="1" w:unhideWhenUsed="1"/>
+    <w:lsdException w:name="Body Text Indent 3" w:semiHidden="1" w:unhideWhenUsed="1"/>
+    <w:lsdException w:name="Block Text" w:semiHidden="1" w:unhideWhenUsed="1"/>
+    <w:lsdException w:name="Hyperlink" w:semiHidden="1" w:unhideWhenUsed="1"/>
+    <w:lsdException w:name="FollowedHyperlink" w:semiHidden="1" w:unhideWhenUsed="1"/>
+    <w:lsdException w:name="Strong" w:uiPriority="22" w:qFormat="1"/>
+    <w:lsdException w:name="Emphasis" w:uiPriority="20" w:qFormat="1"/>
+    <w:lsdException w:name="Document Map" w:semiHidden="1" w:unhideWhenUsed="1"/>
+    <w:lsdException w:name="Plain Text" w:semiHidden="1" w:unhideWhenUsed="1"/>
+    <w:lsdException w:name="E-mail Signature" w:semiHidden="1" w:unhideWhenUsed="1"/>
+    <w:lsdException w:name="HTML Top of Form" w:semiHidden="1" w:unhideWhenUsed="1"/>
+    <w:lsdException w:name="HTML Bottom of Form" w:semiHidden="1" w:unhideWhenUsed="1"/>
+    <w:lsdException w:name="Normal (Web)" w:semiHidden="1" w:unhideWhenUsed="1"/>
+    <w:lsdException w:name="HTML Acronym" w:semiHidden="1" w:unhideWhenUsed="1"/>
+    <w:lsdException w:name="HTML Address" w:semiHidden="1" w:unhideWhenUsed="1"/>
+    <w:lsdException w:name="HTML Cite" w:semiHidden="1" w:unhideWhenUsed="1"/>
+    <w:lsdException w:name="HTML Code" w:semiHidden="1" w:unhideWhenUsed="1"/>
+    <w:lsdException w:name="HTML Definition" w:semiHidden="1" w:unhideWhenUsed="1"/>
+    <w:lsdException w:name="HTML Keyboard" w:semiHidden="1" w:unhideWhenUsed="1"/>
+    <w:lsdException w:name="HTML Preformatted" w:semiHidden="1" w:unhideWhenUsed="1"/>
+    <w:lsdException w:name="HTML Sample" w:semiHidden="1" w:unhideWhenUsed="1"/>
+    <w:lsdException w:name="HTML Typewriter" w:semiHidden="1" w:unhideWhenUsed="1"/>
+    <w:lsdException w:name="HTML Variable" w:semiHidden="1" w:unhideWhenUsed="1"/>
+    <w:lsdException w:name="Normal Table" w:semiHidden="1" w:unhideWhenUsed="1"/>
+    <w:lsdException w:name="annotation subject" w:semiHidden="1" w:unhideWhenUsed="1"/>
+    <w:lsdException w:name="No List" w:semiHidden="1" w:unhideWhenUsed="1"/>
+    <w:lsdException w:name="Outline List 1" w:semiHidden="1" w:unhideWhenUsed="1"/>
+    <w:lsdException w:name="Outline List 2" w:semiHidden="1" w:unhideWhenUsed="1"/>
+    <w:lsdException w:name="Outline List 3" w:semiHidden="1" w:unhideWhenUsed="1"/>
+    <w:lsdException w:name="Table Simple 1" w:semiHidden="1" w:unhideWhenUsed="1"/>
+    <w:lsdException w:name="Table Simple 2" w:semiHidden="1" w:unhideWhenUsed="1"/>
+    <w:lsdException w:name="Table Simple 3" w:semiHidden="1" w:unhideWhenUsed="1"/>
+    <w:lsdException w:name="Table Classic 1" w:semiHidden="1" w:unhideWhenUsed="1"/>
+    <w:lsdException w:name="Table Classic 2" w:semiHidden="1" w:unhideWhenUsed="1"/>
+    <w:lsdException w:name="Table Classic 3" w:semiHidden="1" w:unhideWhenUsed="1"/>
+    <w:lsdException w:name="Table Classic 4" w:semiHidden="1" w:unhideWhenUsed="1"/>
+    <w:lsdException w:name="Table Colorful 1" w:semiHidden="1" w:unhideWhenUsed="1"/>
+    <w:lsdException w:name="Table Colorful 2" w:semiHidden="1" w:unhideWhenUsed="1"/>
+    <w:lsdException w:name="Table Colorful 3" w:semiHidden="1" w:unhideWhenUsed="1"/>
+    <w:lsdException w:name="Table Columns 1" w:semiHidden="1" w:unhideWhenUsed="1"/>
+    <w:lsdException w:name="Table Columns 2" w:semiHidden="1" w:unhideWhenUsed="1"/>
+    <w:lsdException w:name="Table Columns 3" w:semiHidden="1" w:unhideWhenUsed="1"/>
+    <w:lsdException w:name="Table Columns 4" w:semiHidden="1" w:unhideWhenUsed="1"/>
+    <w:lsdException w:name="Table Columns 5" w:semiHidden="1" w:unhideWhenUsed="1"/>
+    <w:lsdException w:name="Table Grid 1" w:semiHidden="1" w:unhideWhenUsed="1"/>
+    <w:lsdException w:name="Table Grid 2" w:semiHidden="1" w:unhideWhenUsed="1"/>
+    <w:lsdException w:name="Table Grid 3" w:semiHidden="1" w:unhideWhenUsed="1"/>
+    <w:lsdException w:name="Table Grid 4" w:semiHidden="1" w:unhideWhenUsed="1"/>
+    <w:lsdException w:name="Table Grid 5" w:semiHidden="1" w:unhideWhenUsed="1"/>
+    <w:lsdException w:name="Table Grid 6" w:semiHidden="1" w:unhideWhenUsed="1"/>
+    <w:lsdException w:name="Table Grid 7" w:semiHidden="1" w:unhideWhenUsed="1"/>
+    <w:lsdException w:name="Table Grid 8" w:semiHidden="1" w:unhideWhenUsed="1"/>
+    <w:lsdException w:name="Table List 1" w:semiHidden="1" w:unhideWhenUsed="1"/>
+    <w:lsdException w:name="Table List 2" w:semiHidden="1" w:unhideWhenUsed="1"/>
+    <w:lsdException w:name="Table List 3" w:semiHidden="1" w:unhideWhenUsed="1"/>
+    <w:lsdException w:name="Table List 4" w:semiHidden="1" w:unhideWhenUsed="1"/>
+    <w:lsdException w:name="Table List 5" w:semiHidden="1" w:unhideWhenUsed="1"/>
+    <w:lsdException w:name="Table List 6" w:semiHidden="1" w:unhideWhenUsed="1"/>
+    <w:lsdException w:name="Table List 7" w:semiHidden="1" w:unhideWhenUsed="1"/>
+    <w:lsdException w:name="Table List 8" w:semiHidden="1" w:unhideWhenUsed="1"/>
+    <w:lsdException w:name="Table 3D effects 1" w:semiHidden="1" w:unhideWhenUsed="1"/>
+    <w:lsdException w:name="Table 3D effects 2" w:semiHidden="1" w:unhideWhenUsed="1"/>
+    <w:lsdException w:name="Table 3D effects 3" w:semiHidden="1" w:unhideWhenUsed="1"/>
+    <w:lsdException w:name="Table Contemporary" w:semiHidden="1" w:unhideWhenUsed="1"/>
+    <w:lsdException w:name="Table Elegant" w:semiHidden="1" w:unhideWhenUsed="1"/>
+    <w:lsdException w:name="Table Professional" w:semiHidden="1" w:unhideWhenUsed="1"/>
+    <w:lsdException w:name="Table Subtle 1" w:semiHidden="1" w:unhideWhenUsed="1"/>
+    <w:lsdException w:name="Table Subtle 2" w:semiHidden="1" w:unhideWhenUsed="1"/>
+    <w:lsdException w:name="Table Web 1" w:semiHidden="1" w:unhideWhenUsed="1"/>
+    <w:lsdException w:name="Table Web 2" w:semiHidden="1" w:unhideWhenUsed="1"/>
+    <w:lsdException w:name="Table Web 3" w:semiHidden="1" w:unhideWhenUsed="1"/>
+    <w:lsdException w:name="Balloon Text" w:semiHidden="1" w:unhideWhenUsed="1"/>
+    <w:lsdException w:name="Table Grid" w:uiPriority="0"/>
+    <w:lsdException w:name="Table Theme" w:semiHidden="1" w:unhideWhenUsed="1"/>
+    <w:lsdException w:name="Placeholder Text" w:semiHidden="1"/>
+    <w:lsdException w:name="No Spacing" w:uiPriority="36" w:qFormat="1"/>
+    <w:lsdException w:name="Light Shading" w:uiPriority="60"/>
+    <w:lsdException w:name="Light List" w:uiPriority="61"/>
+    <w:lsdException w:name="Light Grid" w:uiPriority="62"/>
+    <w:lsdException w:name="Medium Shading 1" w:uiPriority="63"/>
+    <w:lsdException w:name="Medium Shading 2" w:uiPriority="64"/>
+    <w:lsdException w:name="Medium List 1" w:uiPriority="65"/>
+    <w:lsdException w:name="Medium List 2" w:uiPriority="66"/>
+    <w:lsdException w:name="Medium Grid 1" w:uiPriority="67"/>
+    <w:lsdException w:name="Medium Grid 2" w:uiPriority="68"/>
+    <w:lsdException w:name="Medium Grid 3" w:uiPriority="69"/>
+    <w:lsdException w:name="Dark List" w:uiPriority="70"/>
+    <w:lsdException w:name="Colorful Shading" w:uiPriority="71"/>
+    <w:lsdException w:name="Colorful List" w:uiPriority="72"/>
+    <w:lsdException w:name="Colorful Grid" w:uiPriority="73"/>
+    <w:lsdException w:name="Light Shading Accent 1" w:uiPriority="60"/>
+    <w:lsdException w:name="Light List Accent 1" w:uiPriority="61"/>
+    <w:lsdException w:name="Light Grid Accent 1" w:uiPriority="62"/>
+    <w:lsdException w:name="Medium Shading 1 Accent 1" w:uiPriority="63"/>
+    <w:lsdException w:name="Medium Shading 2 Accent 1" w:uiPriority="64"/>
+    <w:lsdException w:name="Medium List 1 Accent 1" w:uiPriority="65"/>
+    <w:lsdException w:name="Revision" w:semiHidden="1"/>
+    <w:lsdException w:name="List Paragraph" w:uiPriority="34" w:qFormat="1"/>
+    <w:lsdException w:name="Quote" w:uiPriority="29" w:qFormat="1"/>
+    <w:lsdException w:name="Intense Quote" w:uiPriority="30" w:qFormat="1"/>
+    <w:lsdException w:name="Medium List 2 Accent 1" w:uiPriority="66"/>
+    <w:lsdException w:name="Medium Grid 1 Accent 1" w:uiPriority="67"/>
+    <w:lsdException w:name="Medium Grid 2 Accent 1" w:uiPriority="68"/>
+    <w:lsdException w:name="Medium Grid 3 Accent 1" w:uiPriority="69"/>
+    <w:lsdException w:name="Dark List Accent 1" w:uiPriority="70"/>
+    <w:lsdException w:name="Colorful Shading Accent 1" w:uiPriority="71"/>
+    <w:lsdException w:name="Colorful List Accent 1" w:uiPriority="72"/>
+    <w:lsdException w:name="Colorful Grid Accent 1" w:uiPriority="73"/>
+    <w:lsdException w:name="Light Shading Accent 2" w:uiPriority="60"/>
+    <w:lsdException w:name="Light List Accent 2" w:uiPriority="61"/>
+    <w:lsdException w:name="Light Grid Accent 2" w:uiPriority="62"/>
+    <w:lsdException w:name="Medium Shading 1 Accent 2" w:uiPriority="63"/>
+    <w:lsdException w:name="Medium Shading 2 Accent 2" w:uiPriority="64"/>
+    <w:lsdException w:name="Medium List 1 Accent 2" w:uiPriority="65"/>
+    <w:lsdException w:name="Medium List 2 Accent 2" w:uiPriority="66"/>
+    <w:lsdException w:name="Medium Grid 1 Accent 2" w:uiPriority="67"/>
+    <w:lsdException w:name="Medium Grid 2 Accent 2" w:uiPriority="68"/>
+    <w:lsdException w:name="Medium Grid 3 Accent 2" w:uiPriority="69"/>
+    <w:lsdException w:name="Dark List Accent 2" w:uiPriority="70"/>
+    <w:lsdException w:name="Colorful Shading Accent 2" w:uiPriority="71"/>
+    <w:lsdException w:name="Colorful List Accent 2" w:uiPriority="72"/>
+    <w:lsdException w:name="Colorful Grid Accent 2" w:uiPriority="73"/>
+    <w:lsdException w:name="Light Shading Accent 3" w:uiPriority="60"/>
+    <w:lsdException w:name="Light List Accent 3" w:uiPriority="61"/>
+    <w:lsdException w:name="Light Grid Accent 3" w:uiPriority="62"/>
+    <w:lsdException w:name="Medium Shading 1 Accent 3" w:uiPriority="63"/>
+    <w:lsdException w:name="Medium Shading 2 Accent 3" w:uiPriority="64"/>
+    <w:lsdException w:name="Medium List 1 Accent 3" w:uiPriority="65"/>
+    <w:lsdException w:name="Medium List 2 Accent 3" w:uiPriority="66"/>
+    <w:lsdException w:name="Medium Grid 1 Accent 3" w:uiPriority="67"/>
+    <w:lsdException w:name="Medium Grid 2 Accent 3" w:uiPriority="68"/>
+    <w:lsdException w:name="Medium Grid 3 Accent 3" w:uiPriority="69"/>
+    <w:lsdException w:name="Dark List Accent 3" w:uiPriority="70"/>
+    <w:lsdException w:name="Colorful Shading Accent 3" w:uiPriority="71"/>
+    <w:lsdException w:name="Colorful List Accent 3" w:uiPriority="72"/>
+    <w:lsdException w:name="Colorful Grid Accent 3" w:uiPriority="73"/>
+    <w:lsdException w:name="Light Shading Accent 4" w:uiPriority="60"/>
+    <w:lsdException w:name="Light List Accent 4" w:uiPriority="61"/>
+    <w:lsdException w:name="Light Grid Accent 4" w:uiPriority="62"/>
+    <w:lsdException w:name="Medium Shading 1 Accent 4" w:uiPriority="63"/>
+    <w:lsdException w:name="Medium Shading 2 Accent 4" w:uiPriority="64"/>
+    <w:lsdException w:name="Medium List 1 Accent 4" w:uiPriority="65"/>
+    <w:lsdException w:name="Medium List 2 Accent 4" w:uiPriority="66"/>
+    <w:lsdException w:name="Medium Grid 1 Accent 4" w:uiPriority="67"/>
+    <w:lsdException w:name="Medium Grid 2 Accent 4" w:uiPriority="68"/>
+    <w:lsdException w:name="Medium Grid 3 Accent 4" w:uiPriority="69"/>
+    <w:lsdException w:name="Dark List Accent 4" w:uiPriority="70"/>
+    <w:lsdException w:name="Colorful Shading Accent 4" w:uiPriority="71"/>
+    <w:lsdException w:name="Colorful List Accent 4" w:uiPriority="72"/>
+    <w:lsdException w:name="Colorful Grid Accent 4" w:uiPriority="73"/>
+    <w:lsdException w:name="Light Shading Accent 5" w:uiPriority="60"/>
+    <w:lsdException w:name="Light List Accent 5" w:uiPriority="61"/>
+    <w:lsdException w:name="Light Grid Accent 5" w:uiPriority="62"/>
+    <w:lsdException w:name="Medium Shading 1 Accent 5" w:uiPriority="63"/>
+    <w:lsdException w:name="Medium Shading 2 Accent 5" w:uiPriority="64"/>
+    <w:lsdException w:name="Medium List 1 Accent 5" w:uiPriority="65"/>
+    <w:lsdException w:name="Medium List 2 Accent 5" w:uiPriority="66"/>
+    <w:lsdException w:name="Medium Grid 1 Accent 5" w:uiPriority="67"/>
+    <w:lsdException w:name="Medium Grid 2 Accent 5" w:uiPriority="68"/>
+    <w:lsdException w:name="Medium Grid 3 Accent 5" w:uiPriority="69"/>
+    <w:lsdException w:name="Dark List Accent 5" w:uiPriority="70"/>
+    <w:lsdException w:name="Colorful Shading Accent 5" w:uiPriority="71"/>
+    <w:lsdException w:name="Colorful List Accent 5" w:uiPriority="72"/>
+    <w:lsdException w:name="Colorful Grid Accent 5" w:uiPriority="73"/>
+    <w:lsdException w:name="Light Shading Accent 6" w:uiPriority="60"/>
+    <w:lsdException w:name="Light List Accent 6" w:uiPriority="61"/>
+    <w:lsdException w:name="Light Grid Accent 6" w:uiPriority="62"/>
+    <w:lsdException w:name="Medium Shading 1 Accent 6" w:uiPriority="63"/>
+    <w:lsdException w:name="Medium Shading 2 Accent 6" w:uiPriority="64"/>
+    <w:lsdException w:name="Medium List 1 Accent 6" w:uiPriority="65"/>
+    <w:lsdException w:name="Medium List 2 Accent 6" w:uiPriority="66"/>
+    <w:lsdException w:name="Medium Grid 1 Accent 6" w:uiPriority="67"/>
+    <w:lsdException w:name="Medium Grid 2 Accent 6" w:uiPriority="68"/>
+    <w:lsdException w:name="Medium Grid 3 Accent 6" w:uiPriority="69"/>
+    <w:lsdException w:name="Dark List Accent 6" w:uiPriority="70"/>
+    <w:lsdException w:name="Colorful Shading Accent 6" w:uiPriority="71"/>
+    <w:lsdException w:name="Colorful List Accent 6" w:uiPriority="72"/>
+    <w:lsdException w:name="Colorful Grid Accent 6" w:uiPriority="73"/>
+    <w:lsdException w:name="Subtle Emphasis" w:uiPriority="19" w:qFormat="1"/>
+    <w:lsdException w:name="Intense Emphasis" w:uiPriority="21" w:qFormat="1"/>
+    <w:lsdException w:name="Subtle Reference" w:uiPriority="31" w:qFormat="1"/>
+    <w:lsdException w:name="Intense Reference" w:uiPriority="32" w:qFormat="1"/>
+    <w:lsdException w:name="Book Title" w:uiPriority="33" w:qFormat="1"/>
+    <w:lsdException w:name="Bibliography" w:semiHidden="1" w:uiPriority="37" w:unhideWhenUsed="1"/>
+    <w:lsdException w:name="TOC Heading" w:semiHidden="1" w:uiPriority="39" w:unhideWhenUsed="1" w:qFormat="1"/>
+    <w:lsdException w:name="Plain Table 1" w:uiPriority="41"/>
+    <w:lsdException w:name="Plain Table 2" w:uiPriority="42"/>
+    <w:lsdException w:name="Plain Table 3" w:uiPriority="43"/>
+    <w:lsdException w:name="Plain Table 4" w:uiPriority="44"/>
+    <w:lsdException w:name="Plain Table 5" w:uiPriority="45"/>
+    <w:lsdException w:name="Grid Table Light" w:uiPriority="40"/>
+    <w:lsdException w:name="Grid Table 1 Light" w:uiPriority="46"/>
+    <w:lsdException w:name="Grid Table 2" w:uiPriority="47"/>
+    <w:lsdException w:name="Grid Table 3" w:uiPriority="48"/>
+    <w:lsdException w:name="Grid Table 4" w:uiPriority="49"/>
+    <w:lsdException w:name="Grid Table 5 Dark" w:uiPriority="50"/>
+    <w:lsdException w:name="Grid Table 6 Colorful" w:uiPriority="51"/>
+    <w:lsdException w:name="Grid Table 7 Colorful" w:uiPriority="52"/>
+    <w:lsdException w:name="Grid Table 1 Light Accent 1" w:uiPriority="46"/>
+    <w:lsdException w:name="Grid Table 2 Accent 1" w:uiPriority="47"/>
+    <w:lsdException w:name="Grid Table 3 Accent 1" w:uiPriority="48"/>
+    <w:lsdException w:name="Grid Table 4 Accent 1" w:uiPriority="49"/>
+    <w:lsdException w:name="Grid Table 5 Dark Accent 1" w:uiPriority="50"/>
+    <w:lsdException w:name="Grid Table 6 Colorful Accent 1" w:uiPriority="51"/>
+    <w:lsdException w:name="Grid Table 7 Colorful Accent 1" w:uiPriority="52"/>
+    <w:lsdException w:name="Grid Table 1 Light Accent 2" w:uiPriority="46"/>
+    <w:lsdException w:name="Grid Table 2 Accent 2" w:uiPriority="47"/>
+    <w:lsdException w:name="Grid Table 3 Accent 2" w:uiPriority="48"/>
+    <w:lsdException w:name="Grid Table 4 Accent 2" w:uiPriority="49"/>
+    <w:lsdException w:name="Grid Table 5 Dark Accent 2" w:uiPriority="50"/>
+    <w:lsdException w:name="Grid Table 6 Colorful Accent 2" w:uiPriority="51"/>
+    <w:lsdException w:name="Grid Table 7 Colorful Accent 2" w:uiPriority="52"/>
+    <w:lsdException w:name="Grid Table 1 Light Accent 3" w:uiPriority="46"/>
+    <w:lsdException w:name="Grid Table 2 Accent 3" w:uiPriority="47"/>
+    <w:lsdException w:name="Grid Table 3 Accent 3" w:uiPriority="48"/>
+    <w:lsdException w:name="Grid Table 4 Accent 3" w:uiPriority="49"/>
+    <w:lsdException w:name="Grid Table 5 Dark Accent 3" w:uiPriority="50"/>
+    <w:lsdException w:name="Grid Table 6 Colorful Accent 3" w:uiPriority="51"/>
+    <w:lsdException w:name="Grid Table 7 Colorful Accent 3" w:uiPriority="52"/>
+    <w:lsdException w:name="Grid Table 1 Light Accent 4" w:uiPriority="46"/>
+    <w:lsdException w:name="Grid Table 2 Accent 4" w:uiPriority="47"/>
+    <w:lsdException w:name="Grid Table 3 Accent 4" w:uiPriority="48"/>
+    <w:lsdException w:name="Grid Table 4 Accent 4" w:uiPriority="49"/>
+    <w:lsdException w:name="Grid Table 5 Dark Accent 4" w:uiPriority="50"/>
+    <w:lsdException w:name="Grid Table 6 Colorful Accent 4" w:uiPriority="51"/>
+    <w:lsdException w:name="Grid Table 7 Colorful Accent 4" w:uiPriority="52"/>
+    <w:lsdException w:name="Grid Table 1 Light Accent 5" w:uiPriority="46"/>
+    <w:lsdException w:name="Grid Table 2 Accent 5" w:uiPriority="47"/>
+    <w:lsdException w:name="Grid Table 3 Accent 5" w:uiPriority="48"/>
+    <w:lsdException w:name="Grid Table 4 Accent 5" w:uiPriority="49"/>
+    <w:lsdException w:name="Grid Table 5 Dark Accent 5" w:uiPriority="50"/>
+    <w:lsdException w:name="Grid Table 6 Colorful Accent 5" w:uiPriority="51"/>
+    <w:lsdException w:name="Grid Table 7 Colorful Accent 5" w:uiPriority="52"/>
+    <w:lsdException w:name="Grid Table 1 Light Accent 6" w:uiPriority="46"/>
+    <w:lsdException w:name="Grid Table 2 Accent 6" w:uiPriority="47"/>
+    <w:lsdException w:name="Grid Table 3 Accent 6" w:uiPriority="48"/>
+    <w:lsdException w:name="Grid Table 4 Accent 6" w:uiPriority="49"/>
+    <w:lsdException w:name="Grid Table 5 Dark Accent 6" w:uiPriority="50"/>
+    <w:lsdException w:name="Grid Table 6 Colorful Accent 6" w:uiPriority="51"/>
+    <w:lsdException w:name="Grid Table 7 Colorful Accent 6" w:uiPriority="52"/>
+    <w:lsdException w:name="List Table 1 Light" w:uiPriority="46"/>
+    <w:lsdException w:name="List Table 2" w:uiPriority="47"/>
+    <w:lsdException w:name="List Table 3" w:uiPriority="48"/>
+    <w:lsdException w:name="List Table 4" w:uiPriority="49"/>
+    <w:lsdException w:name="List Table 5 Dark" w:uiPriority="50"/>
+    <w:lsdException w:name="List Table 6 Colorful" w:uiPriority="51"/>
+    <w:lsdException w:name="List Table 7 Colorful" w:uiPriority="52"/>
+    <w:lsdException w:name="List Table 1 Light Accent 1" w:uiPriority="46"/>
+    <w:lsdException w:name="List Table 2 Accent 1" w:uiPriority="47"/>
+    <w:lsdException w:name="List Table 3 Accent 1" w:uiPriority="48"/>
+    <w:lsdException w:name="List Table 4 Accent 1" w:uiPriority="49"/>
+    <w:lsdException w:name="List Table 5 Dark Accent 1" w:uiPriority="50"/>
+    <w:lsdException w:name="List Table 6 Colorful Accent 1" w:uiPriority="51"/>
+    <w:lsdException w:name="List Table 7 Colorful Accent 1" w:uiPriority="52"/>
+    <w:lsdException w:name="List Table 1 Light Accent 2" w:uiPriority="46"/>
+    <w:lsdException w:name="List Table 2 Accent 2" w:uiPriority="47"/>
+    <w:lsdException w:name="List Table 3 Accent 2" w:uiPriority="48"/>
+    <w:lsdException w:name="List Table 4 Accent 2" w:uiPriority="49"/>
+    <w:lsdException w:name="List Table 5 Dark Accent 2" w:uiPriority="50"/>
+    <w:lsdException w:name="List Table 6 Colorful Accent 2" w:uiPriority="51"/>
+    <w:lsdException w:name="List Table 7 Colorful Accent 2" w:uiPriority="52"/>
+    <w:lsdException w:name="List Table 1 Light Accent 3" w:uiPriority="46"/>
+    <w:lsdException w:name="List Table 2 Accent 3" w:uiPriority="47"/>
+    <w:lsdException w:name="List Table 3 Accent 3" w:uiPriority="48"/>
+    <w:lsdException w:name="List Table 4 Accent 3" w:uiPriority="49"/>
+    <w:lsdException w:name="List Table 5 Dark Accent 3" w:uiPriority="50"/>
+    <w:lsdException w:name="List Table 6 Colorful Accent 3" w:uiPriority="51"/>
+    <w:lsdException w:name="List Table 7 Colorful Accent 3" w:uiPriority="52"/>
+    <w:lsdException w:name="List Table 1 Light Accent 4" w:uiPriority="46"/>
+    <w:lsdException w:name="List Table 2 Accent 4" w:uiPriority="47"/>
+    <w:lsdException w:name="List Table 3 Accent 4" w:uiPriority="48"/>
+    <w:lsdException w:name="List Table 4 Accent 4" w:uiPriority="49"/>
+    <w:lsdException w:name="List Table 5 Dark Accent 4" w:uiPriority="50"/>
+    <w:lsdException w:name="List Table 6 Colorful Accent 4" w:uiPriority="51"/>
+    <w:lsdException w:name="List Table 7 Colorful Accent 4" w:uiPriority="52"/>
+    <w:lsdException w:name="List Table 1 Light Accent 5" w:uiPriority="46"/>
+    <w:lsdException w:name="List Table 2 Accent 5" w:uiPriority="47"/>
+    <w:lsdException w:name="List Table 3 Accent 5" w:uiPriority="48"/>
+    <w:lsdException w:name="List Table 4 Accent 5" w:uiPriority="49"/>
+    <w:lsdException w:name="List Table 5 Dark Accent 5" w:uiPriority="50"/>
+    <w:lsdException w:name="List Table 6 Colorful Accent 5" w:uiPriority="51"/>
+    <w:lsdException w:name="List Table 7 Colorful Accent 5" w:uiPriority="52"/>
+    <w:lsdException w:name="List Table 1 Light Accent 6" w:uiPriority="46"/>
+    <w:lsdException w:name="List Table 2 Accent 6" w:uiPriority="47"/>
+    <w:lsdException w:name="List Table 3 Accent 6" w:uiPriority="48"/>
+    <w:lsdException w:name="List Table 4 Accent 6" w:uiPriority="49"/>
+    <w:lsdException w:name="List Table 5 Dark Accent 6" w:uiPriority="50"/>
+    <w:lsdException w:name="List Table 6 Colorful Accent 6" w:uiPriority="51"/>
+    <w:lsdException w:name="List Table 7 Colorful Accent 6" w:uiPriority="52"/>
+    <w:lsdException w:name="Mention" w:semiHidden="1" w:unhideWhenUsed="1"/>
+    <w:lsdException w:name="Smart Hyperlink" w:semiHidden="1" w:unhideWhenUsed="1"/>
+    <w:lsdException w:name="Hashtag" w:semiHidden="1" w:unhideWhenUsed="1"/>
+    <w:lsdException w:name="Unresolved Mention" w:semiHidden="1" w:unhideWhenUsed="1"/>
+    <w:lsdException w:name="Smart Link" w:semiHidden="1" w:unhideWhenUsed="1"/>
   </w:latentStyles>
   <w:style w:type="paragraph" w:default="1" w:styleId="Normal">
     <w:name w:val="Normal"/>
@@ -4714,7 +4943,6 @@
     <w:uiPriority w:val="99"/>
     <w:semiHidden/>
     <w:unhideWhenUsed/>
-    <w:qFormat/>
     <w:tblPr>
       <w:tblInd w:w="0" w:type="dxa"/>
       <w:tblCellMar>
@@ -4745,7 +4973,6 @@
       <w:lang w:val="en-CA" w:eastAsia="en-CA"/>
     </w:rPr>
     <w:tblPr>
-      <w:tblInd w:w="0" w:type="dxa"/>
       <w:tblBorders>
         <w:top w:val="single" w:sz="4" w:space="0" w:color="auto"/>
         <w:left w:val="single" w:sz="4" w:space="0" w:color="auto"/>
@@ -4754,12 +4981,6 @@
         <w:insideH w:val="single" w:sz="4" w:space="0" w:color="auto"/>
         <w:insideV w:val="single" w:sz="4" w:space="0" w:color="auto"/>
       </w:tblBorders>
-      <w:tblCellMar>
-        <w:top w:w="0" w:type="dxa"/>
-        <w:left w:w="108" w:type="dxa"/>
-        <w:bottom w:w="0" w:type="dxa"/>
-        <w:right w:w="108" w:type="dxa"/>
-      </w:tblCellMar>
     </w:tblPr>
   </w:style>
   <w:style w:type="paragraph" w:styleId="BalloonText">
@@ -5186,13 +5407,19 @@
   <a:extraClrSchemeLst/>
   <a:extLst>
     <a:ext uri="{05A4C25C-085E-4340-85A3-A5531E510DB2}">
-      <thm15:themeFamily xmlns="" xmlns:thm15="http://schemas.microsoft.com/office/thememl/2012/main" name="Office Theme" id="{62F939B6-93AF-4DB8-9C6B-D6C7DFDC589F}" vid="{4A3C46E8-61CC-4603-A589-7422A47A8E4A}"/>
+      <thm15:themeFamily xmlns:thm15="http://schemas.microsoft.com/office/thememl/2012/main" name="Office Theme" id="{62F939B6-93AF-4DB8-9C6B-D6C7DFDC589F}" vid="{4A3C46E8-61CC-4603-A589-7422A47A8E4A}"/>
     </a:ext>
   </a:extLst>
 </a:theme>
 </file>
 
 <file path=customXml/item1.xml><?xml version="1.0" encoding="utf-8"?>
+<p:properties xmlns:p="http://schemas.microsoft.com/office/2006/metadata/properties" xmlns:xsi="http://www.w3.org/2001/XMLSchema-instance" xmlns:pc="http://schemas.microsoft.com/office/infopath/2007/PartnerControls">
+  <documentManagement/>
+</p:properties>
+</file>
+
+<file path=customXml/item2.xml><?xml version="1.0" encoding="utf-8"?>
 <?mso-contentType ?>
 <FormTemplates xmlns="http://schemas.microsoft.com/sharepoint/v3/contenttype/forms">
   <Display>DocumentLibraryForm</Display>
@@ -5201,13 +5428,11 @@
 </FormTemplates>
 </file>
 
-<file path=customXml/item2.xml><?xml version="1.0" encoding="utf-8"?>
-<p:properties xmlns:p="http://schemas.microsoft.com/office/2006/metadata/properties" xmlns:xsi="http://www.w3.org/2001/XMLSchema-instance" xmlns:pc="http://schemas.microsoft.com/office/infopath/2007/PartnerControls">
-  <documentManagement/>
-</p:properties>
+<file path=customXml/item3.xml><?xml version="1.0" encoding="utf-8"?>
+<b:Sources xmlns:b="http://schemas.openxmlformats.org/officeDocument/2006/bibliography" xmlns="http://schemas.openxmlformats.org/officeDocument/2006/bibliography" SelectedStyle="\APA.XSL" StyleName="APA Fifth Edition"/>
 </file>
 
-<file path=customXml/item3.xml><?xml version="1.0" encoding="utf-8"?>
+<file path=customXml/item4.xml><?xml version="1.0" encoding="utf-8"?>
 <ct:contentTypeSchema xmlns:ct="http://schemas.microsoft.com/office/2006/metadata/contentType" xmlns:ma="http://schemas.microsoft.com/office/2006/metadata/properties/metaAttributes" ct:_="" ma:_="" ma:contentTypeName="Document" ma:contentTypeID="0x010100CCDDC746D39C164395515E33E585A186" ma:contentTypeVersion="0" ma:contentTypeDescription="Create a new document." ma:contentTypeScope="" ma:versionID="974b64bfbae369aa4c730a9ea69b3fdb">
   <xsd:schema xmlns:xsd="http://www.w3.org/2001/XMLSchema" xmlns:xs="http://www.w3.org/2001/XMLSchema" xmlns:p="http://schemas.microsoft.com/office/2006/metadata/properties" targetNamespace="http://schemas.microsoft.com/office/2006/metadata/properties" ma:root="true" ma:fieldsID="00024935fd391111953add73c5e630b7">
     <xsd:element name="properties">
@@ -5321,19 +5546,7 @@
 </ct:contentTypeSchema>
 </file>
 
-<file path=customXml/item4.xml><?xml version="1.0" encoding="utf-8"?>
-<b:Sources xmlns:b="http://schemas.openxmlformats.org/officeDocument/2006/bibliography" xmlns="http://schemas.openxmlformats.org/officeDocument/2006/bibliography" SelectedStyle="\APA.XSL" StyleName="APA Fifth Edition"/>
-</file>
-
 <file path=customXml/itemProps1.xml><?xml version="1.0" encoding="utf-8"?>
-<ds:datastoreItem xmlns:ds="http://schemas.openxmlformats.org/officeDocument/2006/customXml" ds:itemID="{8C3A4479-1A5A-4FB4-B272-DF123D813E11}">
-  <ds:schemaRefs>
-    <ds:schemaRef ds:uri="http://schemas.microsoft.com/sharepoint/v3/contenttype/forms"/>
-  </ds:schemaRefs>
-</ds:datastoreItem>
-</file>
-
-<file path=customXml/itemProps2.xml><?xml version="1.0" encoding="utf-8"?>
 <ds:datastoreItem xmlns:ds="http://schemas.openxmlformats.org/officeDocument/2006/customXml" ds:itemID="{D57CC5D5-3D2A-48DF-8AEC-B0B2B6460144}">
   <ds:schemaRefs>
     <ds:schemaRef ds:uri="http://schemas.microsoft.com/office/2006/metadata/properties"/>
@@ -5342,7 +5555,23 @@
 </ds:datastoreItem>
 </file>
 
+<file path=customXml/itemProps2.xml><?xml version="1.0" encoding="utf-8"?>
+<ds:datastoreItem xmlns:ds="http://schemas.openxmlformats.org/officeDocument/2006/customXml" ds:itemID="{8C3A4479-1A5A-4FB4-B272-DF123D813E11}">
+  <ds:schemaRefs>
+    <ds:schemaRef ds:uri="http://schemas.microsoft.com/sharepoint/v3/contenttype/forms"/>
+  </ds:schemaRefs>
+</ds:datastoreItem>
+</file>
+
 <file path=customXml/itemProps3.xml><?xml version="1.0" encoding="utf-8"?>
+<ds:datastoreItem xmlns:ds="http://schemas.openxmlformats.org/officeDocument/2006/customXml" ds:itemID="{E1BB9B4E-E086-4867-B641-C0671874A554}">
+  <ds:schemaRefs>
+    <ds:schemaRef ds:uri="http://schemas.openxmlformats.org/officeDocument/2006/bibliography"/>
+  </ds:schemaRefs>
+</ds:datastoreItem>
+</file>
+
+<file path=customXml/itemProps4.xml><?xml version="1.0" encoding="utf-8"?>
 <ds:datastoreItem xmlns:ds="http://schemas.openxmlformats.org/officeDocument/2006/customXml" ds:itemID="{43D03E90-ED44-4D7C-9CA8-1D1D4CDAA456}">
   <ds:schemaRefs>
     <ds:schemaRef ds:uri="http://schemas.microsoft.com/office/2006/metadata/contentType"/>
@@ -5356,12 +5585,4 @@
     <ds:schemaRef ds:uri="http://schemas.microsoft.com/office/infopath/2007/PartnerControls"/>
   </ds:schemaRefs>
 </ds:datastoreItem>
-</file>
-
-<file path=customXml/itemProps4.xml><?xml version="1.0" encoding="utf-8"?>
-<ds:datastoreItem xmlns:ds="http://schemas.openxmlformats.org/officeDocument/2006/customXml" ds:itemID="{E1BB9B4E-E086-4867-B641-C0671874A554}">
-  <ds:schemaRefs>
-    <ds:schemaRef ds:uri="http://schemas.openxmlformats.org/officeDocument/2006/bibliography"/>
-  </ds:schemaRefs>
-</ds:datastoreItem>
 </file>
</xml_diff>

<commit_message>
Week 8 hash maps, etc.
</commit_message>
<xml_diff>
--- a/INFO3135-25F Course Plan (Feeney) LIVE.docx
+++ b/INFO3135-25F Course Plan (Feeney) LIVE.docx
@@ -585,33 +585,15 @@
                 <w:sz w:val="22"/>
                 <w:szCs w:val="22"/>
               </w:rPr>
-              <w:t xml:space="preserve">Bestan </w:t>
-            </w:r>
-            <w:proofErr w:type="spellStart"/>
-            <w:r>
-              <w:rPr>
-                <w:rFonts w:asciiTheme="minorHAnsi" w:hAnsiTheme="minorHAnsi" w:cstheme="minorHAnsi"/>
-                <w:sz w:val="22"/>
-                <w:szCs w:val="22"/>
-              </w:rPr>
-              <w:t>Maaroof</w:t>
-            </w:r>
-            <w:r>
-              <w:rPr>
-                <w:rFonts w:asciiTheme="minorHAnsi" w:hAnsiTheme="minorHAnsi" w:cstheme="minorHAnsi"/>
-                <w:sz w:val="22"/>
-                <w:szCs w:val="22"/>
-              </w:rPr>
-              <w:t>’s</w:t>
-            </w:r>
-            <w:proofErr w:type="spellEnd"/>
-            <w:r>
-              <w:rPr>
-                <w:rFonts w:asciiTheme="minorHAnsi" w:hAnsiTheme="minorHAnsi" w:cstheme="minorHAnsi"/>
-                <w:sz w:val="22"/>
-                <w:szCs w:val="22"/>
-              </w:rPr>
-              <w:t xml:space="preserve"> original)</w:t>
+              <w:t>Bestan Maaroof</w:t>
+            </w:r>
+            <w:r>
+              <w:rPr>
+                <w:rFonts w:asciiTheme="minorHAnsi" w:hAnsiTheme="minorHAnsi" w:cstheme="minorHAnsi"/>
+                <w:sz w:val="22"/>
+                <w:szCs w:val="22"/>
+              </w:rPr>
+              <w:t>’s original)</w:t>
             </w:r>
           </w:p>
         </w:tc>
@@ -2304,12 +2286,14 @@
             <w:pPr>
               <w:rPr>
                 <w:rFonts w:ascii="Calibri" w:hAnsi="Calibri" w:cs="Calibri"/>
+                <w:dstrike/>
                 <w:color w:val="FF0000"/>
               </w:rPr>
             </w:pPr>
             <w:r>
               <w:rPr>
                 <w:rFonts w:ascii="Calibri" w:hAnsi="Calibri" w:cs="Calibri"/>
+                <w:dstrike/>
                 <w:color w:val="FF0000"/>
               </w:rPr>
               <w:t>In class assignment # 1</w:t>
@@ -2319,12 +2303,14 @@
             <w:pPr>
               <w:rPr>
                 <w:rFonts w:ascii="Calibri" w:hAnsi="Calibri" w:cs="Calibri"/>
+                <w:dstrike/>
                 <w:color w:val="FF0000"/>
               </w:rPr>
             </w:pPr>
             <w:r>
               <w:rPr>
                 <w:rFonts w:ascii="Calibri" w:hAnsi="Calibri" w:cs="Calibri"/>
+                <w:dstrike/>
                 <w:color w:val="FF0000"/>
               </w:rPr>
               <w:t>(templates)</w:t>
@@ -2334,12 +2320,14 @@
             <w:pPr>
               <w:rPr>
                 <w:rFonts w:ascii="Calibri" w:hAnsi="Calibri" w:cs="Calibri"/>
+                <w:dstrike/>
                 <w:color w:val="FF0000"/>
               </w:rPr>
             </w:pPr>
             <w:r>
               <w:rPr>
                 <w:rFonts w:ascii="Calibri" w:hAnsi="Calibri" w:cs="Calibri"/>
+                <w:dstrike/>
                 <w:color w:val="FF0000"/>
               </w:rPr>
               <w:t xml:space="preserve"> (2%)</w:t>
@@ -2554,6 +2542,58 @@
                 <w:color w:val="FF0000"/>
               </w:rPr>
               <w:t>Project 2 assigned (15%)</w:t>
+            </w:r>
+          </w:p>
+          <w:p>
+            <w:pPr>
+              <w:rPr>
+                <w:rFonts w:ascii="Calibri" w:hAnsi="Calibri" w:cs="Calibri"/>
+                <w:color w:val="FF0000"/>
+              </w:rPr>
+            </w:pPr>
+            <w:r>
+              <w:rPr>
+                <w:rFonts w:ascii="Calibri" w:hAnsi="Calibri" w:cs="Calibri"/>
+                <w:dstrike/>
+                <w:color w:val="FF0000"/>
+              </w:rPr>
+              <w:t>In class</w:t>
+            </w:r>
+            <w:r>
+              <w:rPr>
+                <w:rFonts w:ascii="Calibri" w:hAnsi="Calibri" w:cs="Calibri"/>
+                <w:color w:val="FF0000"/>
+              </w:rPr>
+              <w:t xml:space="preserve"> assignment # 1</w:t>
+            </w:r>
+          </w:p>
+          <w:p>
+            <w:pPr>
+              <w:rPr>
+                <w:rFonts w:ascii="Calibri" w:hAnsi="Calibri" w:cs="Calibri"/>
+                <w:color w:val="FF0000"/>
+              </w:rPr>
+            </w:pPr>
+            <w:r>
+              <w:rPr>
+                <w:rFonts w:ascii="Calibri" w:hAnsi="Calibri" w:cs="Calibri"/>
+                <w:color w:val="FF0000"/>
+              </w:rPr>
+              <w:t>(templates)</w:t>
+            </w:r>
+            <w:r>
+              <w:rPr>
+                <w:rFonts w:ascii="Calibri" w:hAnsi="Calibri" w:cs="Calibri"/>
+                <w:color w:val="FF0000"/>
+              </w:rPr>
+              <w:t xml:space="preserve"> </w:t>
+            </w:r>
+            <w:r>
+              <w:rPr>
+                <w:rFonts w:ascii="Calibri" w:hAnsi="Calibri" w:cs="Calibri"/>
+                <w:color w:val="FF0000"/>
+              </w:rPr>
+              <w:t>(2%)</w:t>
             </w:r>
           </w:p>
           <w:p>

</xml_diff>

<commit_message>
Example code (that might have a bug in it)
</commit_message>
<xml_diff>
--- a/INFO3135-25F Course Plan (Feeney) LIVE.docx
+++ b/INFO3135-25F Course Plan (Feeney) LIVE.docx
@@ -5563,6 +5563,12 @@
 </file>
 
 <file path=customXml/item1.xml><?xml version="1.0" encoding="utf-8"?>
+<p:properties xmlns:p="http://schemas.microsoft.com/office/2006/metadata/properties" xmlns:xsi="http://www.w3.org/2001/XMLSchema-instance" xmlns:pc="http://schemas.microsoft.com/office/infopath/2007/PartnerControls">
+  <documentManagement/>
+</p:properties>
+</file>
+
+<file path=customXml/item2.xml><?xml version="1.0" encoding="utf-8"?>
 <?mso-contentType ?>
 <FormTemplates xmlns="http://schemas.microsoft.com/sharepoint/v3/contenttype/forms">
   <Display>DocumentLibraryForm</Display>
@@ -5571,13 +5577,11 @@
 </FormTemplates>
 </file>
 
-<file path=customXml/item2.xml><?xml version="1.0" encoding="utf-8"?>
-<p:properties xmlns:p="http://schemas.microsoft.com/office/2006/metadata/properties" xmlns:xsi="http://www.w3.org/2001/XMLSchema-instance" xmlns:pc="http://schemas.microsoft.com/office/infopath/2007/PartnerControls">
-  <documentManagement/>
-</p:properties>
+<file path=customXml/item3.xml><?xml version="1.0" encoding="utf-8"?>
+<b:Sources xmlns:b="http://schemas.openxmlformats.org/officeDocument/2006/bibliography" xmlns="http://schemas.openxmlformats.org/officeDocument/2006/bibliography" SelectedStyle="\APA.XSL" StyleName="APA Fifth Edition"/>
 </file>
 
-<file path=customXml/item3.xml><?xml version="1.0" encoding="utf-8"?>
+<file path=customXml/item4.xml><?xml version="1.0" encoding="utf-8"?>
 <ct:contentTypeSchema xmlns:ct="http://schemas.microsoft.com/office/2006/metadata/contentType" xmlns:ma="http://schemas.microsoft.com/office/2006/metadata/properties/metaAttributes" ct:_="" ma:_="" ma:contentTypeName="Document" ma:contentTypeID="0x010100CCDDC746D39C164395515E33E585A186" ma:contentTypeVersion="0" ma:contentTypeDescription="Create a new document." ma:contentTypeScope="" ma:versionID="974b64bfbae369aa4c730a9ea69b3fdb">
   <xsd:schema xmlns:xsd="http://www.w3.org/2001/XMLSchema" xmlns:xs="http://www.w3.org/2001/XMLSchema" xmlns:p="http://schemas.microsoft.com/office/2006/metadata/properties" targetNamespace="http://schemas.microsoft.com/office/2006/metadata/properties" ma:root="true" ma:fieldsID="00024935fd391111953add73c5e630b7">
     <xsd:element name="properties">
@@ -5691,19 +5695,7 @@
 </ct:contentTypeSchema>
 </file>
 
-<file path=customXml/item4.xml><?xml version="1.0" encoding="utf-8"?>
-<b:Sources xmlns:b="http://schemas.openxmlformats.org/officeDocument/2006/bibliography" xmlns="http://schemas.openxmlformats.org/officeDocument/2006/bibliography" SelectedStyle="\APA.XSL" StyleName="APA Fifth Edition"/>
-</file>
-
 <file path=customXml/itemProps1.xml><?xml version="1.0" encoding="utf-8"?>
-<ds:datastoreItem xmlns:ds="http://schemas.openxmlformats.org/officeDocument/2006/customXml" ds:itemID="{8C3A4479-1A5A-4FB4-B272-DF123D813E11}">
-  <ds:schemaRefs>
-    <ds:schemaRef ds:uri="http://schemas.microsoft.com/sharepoint/v3/contenttype/forms"/>
-  </ds:schemaRefs>
-</ds:datastoreItem>
-</file>
-
-<file path=customXml/itemProps2.xml><?xml version="1.0" encoding="utf-8"?>
 <ds:datastoreItem xmlns:ds="http://schemas.openxmlformats.org/officeDocument/2006/customXml" ds:itemID="{D57CC5D5-3D2A-48DF-8AEC-B0B2B6460144}">
   <ds:schemaRefs>
     <ds:schemaRef ds:uri="http://schemas.microsoft.com/office/2006/metadata/properties"/>
@@ -5712,7 +5704,23 @@
 </ds:datastoreItem>
 </file>
 
+<file path=customXml/itemProps2.xml><?xml version="1.0" encoding="utf-8"?>
+<ds:datastoreItem xmlns:ds="http://schemas.openxmlformats.org/officeDocument/2006/customXml" ds:itemID="{8C3A4479-1A5A-4FB4-B272-DF123D813E11}">
+  <ds:schemaRefs>
+    <ds:schemaRef ds:uri="http://schemas.microsoft.com/sharepoint/v3/contenttype/forms"/>
+  </ds:schemaRefs>
+</ds:datastoreItem>
+</file>
+
 <file path=customXml/itemProps3.xml><?xml version="1.0" encoding="utf-8"?>
+<ds:datastoreItem xmlns:ds="http://schemas.openxmlformats.org/officeDocument/2006/customXml" ds:itemID="{E1BB9B4E-E086-4867-B641-C0671874A554}">
+  <ds:schemaRefs>
+    <ds:schemaRef ds:uri="http://schemas.openxmlformats.org/officeDocument/2006/bibliography"/>
+  </ds:schemaRefs>
+</ds:datastoreItem>
+</file>
+
+<file path=customXml/itemProps4.xml><?xml version="1.0" encoding="utf-8"?>
 <ds:datastoreItem xmlns:ds="http://schemas.openxmlformats.org/officeDocument/2006/customXml" ds:itemID="{43D03E90-ED44-4D7C-9CA8-1D1D4CDAA456}">
   <ds:schemaRefs>
     <ds:schemaRef ds:uri="http://schemas.microsoft.com/office/2006/metadata/contentType"/>
@@ -5726,12 +5734,4 @@
     <ds:schemaRef ds:uri="http://schemas.microsoft.com/office/infopath/2007/PartnerControls"/>
   </ds:schemaRefs>
 </ds:datastoreItem>
-</file>
-
-<file path=customXml/itemProps4.xml><?xml version="1.0" encoding="utf-8"?>
-<ds:datastoreItem xmlns:ds="http://schemas.openxmlformats.org/officeDocument/2006/customXml" ds:itemID="{E1BB9B4E-E086-4867-B641-C0671874A554}">
-  <ds:schemaRefs>
-    <ds:schemaRef ds:uri="http://schemas.openxmlformats.org/officeDocument/2006/bibliography"/>
-  </ds:schemaRefs>
-</ds:datastoreItem>
 </file>
</xml_diff>